<commit_message>
Dodat log inspektora 2
</commit_message>
<xml_diff>
--- a/Documentation (Serbian)/SSU/Izvorni .docx fajlovi/SSU Admin Odobravanje bioskopa.docx
+++ b/Documentation (Serbian)/SSU/Izvorni .docx fajlovi/SSU Admin Odobravanje bioskopa.docx
@@ -1,4361 +1,3 @@
-
-<file path=word/document.xml><?xml version="1.0" encoding="utf-8"?>
-<w:document xmlns:wpc="http://schemas.microsoft.com/office/word/2010/wordprocessingCanvas" xmlns:cx="http://schemas.microsoft.com/office/drawing/2014/chartex" xmlns:cx1="http://schemas.microsoft.com/office/drawing/2015/9/8/chartex" xmlns:cx2="http://schemas.microsoft.com/office/drawing/2015/10/21/chartex" xmlns:cx3="http://schemas.microsoft.com/office/drawing/2016/5/9/chartex" xmlns:cx4="http://schemas.microsoft.com/office/drawing/2016/5/10/chartex" xmlns:cx5="http://schemas.microsoft.com/office/drawing/2016/5/11/chartex" xmlns:cx6="http://schemas.microsoft.com/office/drawing/2016/5/12/chartex" xmlns:cx7="http://schemas.microsoft.com/office/drawing/2016/5/13/chartex" xmlns:cx8="http://schemas.microsoft.com/office/drawing/2016/5/14/chartex" xmlns:mc="http://schemas.openxmlformats.org/markup-compatibility/2006" xmlns:aink="http://schemas.microsoft.com/office/drawing/2016/ink" xmlns:am3d="http://schemas.microsoft.com/office/drawing/2017/model3d" xmlns:o="urn:schemas-microsoft-com:office:office" xmlns:r="http://schemas.openxmlformats.org/officeDocument/2006/relationships" xmlns:m="http://schemas.openxmlformats.org/officeDocument/2006/math" xmlns:v="urn:schemas-microsoft-com:vml" xmlns:wp14="http://schemas.microsoft.com/office/word/2010/wordprocessingDrawing" xmlns:wp="http://schemas.openxmlformats.org/drawingml/2006/wordprocessingDrawing" xmlns:w10="urn:schemas-microsoft-com:office:word" xmlns:w="http://schemas.openxmlformats.org/wordprocessingml/2006/main" xmlns:w14="http://schemas.microsoft.com/office/word/2010/wordml" xmlns:w15="http://schemas.microsoft.com/office/word/2012/wordml" xmlns:w16cid="http://schemas.microsoft.com/office/word/2016/wordml/cid" xmlns:w16se="http://schemas.microsoft.com/office/word/2015/wordml/symex" xmlns:wpg="http://schemas.microsoft.com/office/word/2010/wordprocessingGroup" xmlns:wpi="http://schemas.microsoft.com/office/word/2010/wordprocessingInk" xmlns:wne="http://schemas.microsoft.com/office/word/2006/wordml" xmlns:wps="http://schemas.microsoft.com/office/word/2010/wordprocessingShape" mc:Ignorable="w14 w15 w16se w16cid wp14">
-  <w:body>
-    <w:p>
-      <w:pPr>
-        <w:jc w:val="center"/>
-        <w:rPr>
-          <w:rFonts w:ascii="Times New Roman" w:eastAsia="Times New Roman" w:hAnsi="Times New Roman" w:cs="Times New Roman"/>
-          <w:sz w:val="96"/>
-          <w:szCs w:val="96"/>
-        </w:rPr>
-      </w:pPr>
-      <w:r>
-        <w:rPr>
-          <w:rFonts w:ascii="Times New Roman" w:eastAsia="Times New Roman" w:hAnsi="Times New Roman" w:cs="Times New Roman"/>
-          <w:noProof/>
-          <w:sz w:val="96"/>
-          <w:szCs w:val="96"/>
-        </w:rPr>
-        <mc:AlternateContent>
-          <mc:Choice Requires="wps">
-            <w:drawing>
-              <wp:anchor distT="45720" distB="45720" distL="114300" distR="114300" simplePos="0" relativeHeight="251659264" behindDoc="1" locked="0" layoutInCell="1" allowOverlap="1" wp14:anchorId="2E31B68F" wp14:editId="57504548">
-                <wp:simplePos x="0" y="0"/>
-                <wp:positionH relativeFrom="margin">
-                  <wp:align>left</wp:align>
-                </wp:positionH>
-                <wp:positionV relativeFrom="margin">
-                  <wp:align>top</wp:align>
-                </wp:positionV>
-                <wp:extent cx="3611880" cy="914400"/>
-                <wp:effectExtent l="0" t="0" r="7620" b="0"/>
-                <wp:wrapSquare wrapText="bothSides"/>
-                <wp:docPr id="217" name="Text Box 2"/>
-                <wp:cNvGraphicFramePr>
-                  <a:graphicFrameLocks xmlns:a="http://schemas.openxmlformats.org/drawingml/2006/main"/>
-                </wp:cNvGraphicFramePr>
-                <a:graphic xmlns:a="http://schemas.openxmlformats.org/drawingml/2006/main">
-                  <a:graphicData uri="http://schemas.microsoft.com/office/word/2010/wordprocessingShape">
-                    <wps:wsp>
-                      <wps:cNvSpPr txBox="1">
-                        <a:spLocks noChangeArrowheads="1"/>
-                      </wps:cNvSpPr>
-                      <wps:spPr bwMode="auto">
-                        <a:xfrm>
-                          <a:off x="0" y="0"/>
-                          <a:ext cx="3611880" cy="914400"/>
-                        </a:xfrm>
-                        <a:prstGeom prst="rect">
-                          <a:avLst/>
-                        </a:prstGeom>
-                        <a:solidFill>
-                          <a:srgbClr val="FFFFFF"/>
-                        </a:solidFill>
-                        <a:ln w="9525">
-                          <a:noFill/>
-                          <a:miter lim="800000"/>
-                          <a:headEnd/>
-                          <a:tailEnd/>
-                        </a:ln>
-                      </wps:spPr>
-                      <wps:txbx>
-                        <w:txbxContent>
-                          <w:p>
-                            <w:pPr>
-                              <w:rPr>
-                                <w:rFonts w:ascii="Times New Roman" w:hAnsi="Times New Roman" w:cs="Times New Roman"/>
-                                <w:sz w:val="28"/>
-                                <w:szCs w:val="28"/>
-                                <w:lang w:val="sr-Cyrl-RS"/>
-                              </w:rPr>
-                            </w:pPr>
-                            <w:r>
-                              <w:rPr>
-                                <w:rFonts w:ascii="Times New Roman" w:hAnsi="Times New Roman" w:cs="Times New Roman"/>
-                                <w:sz w:val="28"/>
-                                <w:szCs w:val="28"/>
-                                <w:lang w:val="sr-Cyrl-RS"/>
-                              </w:rPr>
-                              <w:t>Универзитет у Београду</w:t>
-                            </w:r>
-                            <w:r>
-                              <w:rPr>
-                                <w:rFonts w:ascii="Times New Roman" w:hAnsi="Times New Roman" w:cs="Times New Roman"/>
-                                <w:sz w:val="28"/>
-                                <w:szCs w:val="28"/>
-                                <w:lang w:val="sr-Cyrl-RS"/>
-                              </w:rPr>
-                              <w:br/>
-                              <w:t>Електротехнички факултет</w:t>
-                            </w:r>
-                            <w:r>
-                              <w:rPr>
-                                <w:rFonts w:ascii="Times New Roman" w:hAnsi="Times New Roman" w:cs="Times New Roman"/>
-                                <w:sz w:val="28"/>
-                                <w:szCs w:val="28"/>
-                                <w:lang w:val="sr-Cyrl-RS"/>
-                              </w:rPr>
-                              <w:br/>
-                            </w:r>
-                            <w:r>
-                              <w:rPr>
-                                <w:rStyle w:val="5yl5"/>
-                                <w:rFonts w:ascii="Times New Roman" w:hAnsi="Times New Roman" w:cs="Times New Roman"/>
-                                <w:sz w:val="28"/>
-                                <w:szCs w:val="28"/>
-                                <w:lang w:val="sr-Cyrl-RS"/>
-                              </w:rPr>
-                              <w:t>Принципи софтверског инжењерства</w:t>
-                            </w:r>
-                          </w:p>
-                          <w:p>
-                            <w:pPr>
-                              <w:rPr>
-                                <w:rFonts w:ascii="Times New Roman" w:hAnsi="Times New Roman" w:cs="Times New Roman"/>
-                                <w:sz w:val="28"/>
-                                <w:szCs w:val="28"/>
-                              </w:rPr>
-                            </w:pPr>
-                          </w:p>
-                        </w:txbxContent>
-                      </wps:txbx>
-                      <wps:bodyPr rot="0" vert="horz" wrap="square" lIns="91440" tIns="45720" rIns="91440" bIns="45720" anchor="t" anchorCtr="0">
-                        <a:noAutofit/>
-                      </wps:bodyPr>
-                    </wps:wsp>
-                  </a:graphicData>
-                </a:graphic>
-                <wp14:sizeRelH relativeFrom="margin">
-                  <wp14:pctWidth>0</wp14:pctWidth>
-                </wp14:sizeRelH>
-                <wp14:sizeRelV relativeFrom="margin">
-                  <wp14:pctHeight>0</wp14:pctHeight>
-                </wp14:sizeRelV>
-              </wp:anchor>
-            </w:drawing>
-          </mc:Choice>
-          <mc:Fallback>
-            <w:pict>
-              <v:shapetype w14:anchorId="2E31B68F" id="_x0000_t202" coordsize="21600,21600" o:spt="202" path="m,l,21600r21600,l21600,xe">
-                <v:stroke joinstyle="miter"/>
-                <v:path gradientshapeok="t" o:connecttype="rect"/>
-              </v:shapetype>
-              <v:shape id="Text Box 2" o:spid="_x0000_s1026" type="#_x0000_t202" style="position:absolute;left:0;text-align:left;margin-left:0;margin-top:0;width:284.4pt;height:1in;z-index:-251657216;visibility:visible;mso-wrap-style:square;mso-width-percent:0;mso-height-percent:0;mso-wrap-distance-left:9pt;mso-wrap-distance-top:3.6pt;mso-wrap-distance-right:9pt;mso-wrap-distance-bottom:3.6pt;mso-position-horizontal:left;mso-position-horizontal-relative:margin;mso-position-vertical:top;mso-position-vertical-relative:margin;mso-width-percent:0;mso-height-percent:0;mso-width-relative:margin;mso-height-relative:margin;v-text-anchor:top" o:gfxdata="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" stroked="f">
-                <v:textbox>
-                  <w:txbxContent>
-                    <w:p>
-                      <w:pPr>
-                        <w:rPr>
-                          <w:rFonts w:ascii="Times New Roman" w:hAnsi="Times New Roman" w:cs="Times New Roman"/>
-                          <w:sz w:val="28"/>
-                          <w:szCs w:val="28"/>
-                          <w:lang w:val="sr-Cyrl-RS"/>
-                        </w:rPr>
-                      </w:pPr>
-                      <w:r>
-                        <w:rPr>
-                          <w:rFonts w:ascii="Times New Roman" w:hAnsi="Times New Roman" w:cs="Times New Roman"/>
-                          <w:sz w:val="28"/>
-                          <w:szCs w:val="28"/>
-                          <w:lang w:val="sr-Cyrl-RS"/>
-                        </w:rPr>
-                        <w:t>Универзитет у Београду</w:t>
-                      </w:r>
-                      <w:r>
-                        <w:rPr>
-                          <w:rFonts w:ascii="Times New Roman" w:hAnsi="Times New Roman" w:cs="Times New Roman"/>
-                          <w:sz w:val="28"/>
-                          <w:szCs w:val="28"/>
-                          <w:lang w:val="sr-Cyrl-RS"/>
-                        </w:rPr>
-                        <w:br/>
-                        <w:t>Електротехнички факултет</w:t>
-                      </w:r>
-                      <w:r>
-                        <w:rPr>
-                          <w:rFonts w:ascii="Times New Roman" w:hAnsi="Times New Roman" w:cs="Times New Roman"/>
-                          <w:sz w:val="28"/>
-                          <w:szCs w:val="28"/>
-                          <w:lang w:val="sr-Cyrl-RS"/>
-                        </w:rPr>
-                        <w:br/>
-                      </w:r>
-                      <w:r>
-                        <w:rPr>
-                          <w:rStyle w:val="5yl5"/>
-                          <w:rFonts w:ascii="Times New Roman" w:hAnsi="Times New Roman" w:cs="Times New Roman"/>
-                          <w:sz w:val="28"/>
-                          <w:szCs w:val="28"/>
-                          <w:lang w:val="sr-Cyrl-RS"/>
-                        </w:rPr>
-                        <w:t>Принципи софтверског инжењерства</w:t>
-                      </w:r>
-                    </w:p>
-                    <w:p>
-                      <w:pPr>
-                        <w:rPr>
-                          <w:rFonts w:ascii="Times New Roman" w:hAnsi="Times New Roman" w:cs="Times New Roman"/>
-                          <w:sz w:val="28"/>
-                          <w:szCs w:val="28"/>
-                        </w:rPr>
-                      </w:pPr>
-                    </w:p>
-                  </w:txbxContent>
-                </v:textbox>
-                <w10:wrap type="square" anchorx="margin" anchory="margin"/>
-              </v:shape>
-            </w:pict>
-          </mc:Fallback>
-        </mc:AlternateContent>
-      </w:r>
-    </w:p>
-    <w:p>
-      <w:pPr>
-        <w:jc w:val="center"/>
-        <w:rPr>
-          <w:rFonts w:ascii="Times New Roman" w:eastAsia="Times New Roman" w:hAnsi="Times New Roman" w:cs="Times New Roman"/>
-          <w:sz w:val="28"/>
-          <w:szCs w:val="28"/>
-          <w:lang w:val="en-US"/>
-        </w:rPr>
-      </w:pPr>
-      <w:r>
-        <w:rPr>
-          <w:rFonts w:ascii="Times New Roman" w:eastAsia="Times New Roman" w:hAnsi="Times New Roman" w:cs="Times New Roman"/>
-          <w:noProof/>
-          <w:sz w:val="96"/>
-          <w:szCs w:val="96"/>
-        </w:rPr>
-        <mc:AlternateContent>
-          <mc:Choice Requires="wps">
-            <w:drawing>
-              <wp:anchor distT="45720" distB="45720" distL="114300" distR="114300" simplePos="0" relativeHeight="251672576" behindDoc="0" locked="0" layoutInCell="1" allowOverlap="1" wp14:anchorId="47DC38A3" wp14:editId="0A01BEC0">
-                <wp:simplePos x="0" y="0"/>
-                <wp:positionH relativeFrom="margin">
-                  <wp:align>center</wp:align>
-                </wp:positionH>
-                <wp:positionV relativeFrom="margin">
-                  <wp:posOffset>1518644</wp:posOffset>
-                </wp:positionV>
-                <wp:extent cx="2854325" cy="572135"/>
-                <wp:effectExtent l="0" t="0" r="3175" b="0"/>
-                <wp:wrapSquare wrapText="bothSides"/>
-                <wp:docPr id="9" name="Text Box 2"/>
-                <wp:cNvGraphicFramePr>
-                  <a:graphicFrameLocks xmlns:a="http://schemas.openxmlformats.org/drawingml/2006/main"/>
-                </wp:cNvGraphicFramePr>
-                <a:graphic xmlns:a="http://schemas.openxmlformats.org/drawingml/2006/main">
-                  <a:graphicData uri="http://schemas.microsoft.com/office/word/2010/wordprocessingShape">
-                    <wps:wsp>
-                      <wps:cNvSpPr txBox="1">
-                        <a:spLocks noChangeArrowheads="1"/>
-                      </wps:cNvSpPr>
-                      <wps:spPr bwMode="auto">
-                        <a:xfrm>
-                          <a:off x="0" y="0"/>
-                          <a:ext cx="2854325" cy="572135"/>
-                        </a:xfrm>
-                        <a:prstGeom prst="rect">
-                          <a:avLst/>
-                        </a:prstGeom>
-                        <a:solidFill>
-                          <a:srgbClr val="FFFFFF"/>
-                        </a:solidFill>
-                        <a:ln w="9525">
-                          <a:noFill/>
-                          <a:miter lim="800000"/>
-                          <a:headEnd/>
-                          <a:tailEnd/>
-                        </a:ln>
-                      </wps:spPr>
-                      <wps:txbx>
-                        <w:txbxContent>
-                          <w:p>
-                            <w:pPr>
-                              <w:jc w:val="center"/>
-                              <w:rPr>
-                                <w:rFonts w:ascii="Dancing Script" w:hAnsi="Dancing Script"/>
-                                <w:sz w:val="44"/>
-                                <w:szCs w:val="44"/>
-                                <w:lang w:val="en-US"/>
-                              </w:rPr>
-                            </w:pPr>
-                            <w:r>
-                              <w:rPr>
-                                <w:noProof/>
-                              </w:rPr>
-                              <w:drawing>
-                                <wp:inline distT="0" distB="0" distL="0" distR="0" wp14:anchorId="40494C74" wp14:editId="70613647">
-                                  <wp:extent cx="1049572" cy="451597"/>
-                                  <wp:effectExtent l="0" t="0" r="0" b="5715"/>
-                                  <wp:docPr id="10" name="Picture 10"/>
-                                  <wp:cNvGraphicFramePr>
-                                    <a:graphicFrameLocks xmlns:a="http://schemas.openxmlformats.org/drawingml/2006/main" noChangeAspect="1"/>
-                                  </wp:cNvGraphicFramePr>
-                                  <a:graphic xmlns:a="http://schemas.openxmlformats.org/drawingml/2006/main">
-                                    <a:graphicData uri="http://schemas.openxmlformats.org/drawingml/2006/picture">
-                                      <pic:pic xmlns:pic="http://schemas.openxmlformats.org/drawingml/2006/picture">
-                                        <pic:nvPicPr>
-                                          <pic:cNvPr id="1" name=""/>
-                                          <pic:cNvPicPr/>
-                                        </pic:nvPicPr>
-                                        <pic:blipFill>
-                                          <a:blip r:embed="rId8"/>
-                                          <a:stretch>
-                                            <a:fillRect/>
-                                          </a:stretch>
-                                        </pic:blipFill>
-                                        <pic:spPr>
-                                          <a:xfrm>
-                                            <a:off x="0" y="0"/>
-                                            <a:ext cx="1107517" cy="476529"/>
-                                          </a:xfrm>
-                                          <a:prstGeom prst="rect">
-                                            <a:avLst/>
-                                          </a:prstGeom>
-                                        </pic:spPr>
-                                      </pic:pic>
-                                    </a:graphicData>
-                                  </a:graphic>
-                                </wp:inline>
-                              </w:drawing>
-                            </w:r>
-                          </w:p>
-                        </w:txbxContent>
-                      </wps:txbx>
-                      <wps:bodyPr rot="0" vert="horz" wrap="square" lIns="91440" tIns="45720" rIns="91440" bIns="45720" anchor="t" anchorCtr="0">
-                        <a:noAutofit/>
-                      </wps:bodyPr>
-                    </wps:wsp>
-                  </a:graphicData>
-                </a:graphic>
-                <wp14:sizeRelH relativeFrom="margin">
-                  <wp14:pctWidth>0</wp14:pctWidth>
-                </wp14:sizeRelH>
-                <wp14:sizeRelV relativeFrom="margin">
-                  <wp14:pctHeight>0</wp14:pctHeight>
-                </wp14:sizeRelV>
-              </wp:anchor>
-            </w:drawing>
-          </mc:Choice>
-          <mc:Fallback>
-            <w:pict>
-              <v:shape w14:anchorId="47DC38A3" id="_x0000_s1027" type="#_x0000_t202" style="position:absolute;left:0;text-align:left;margin-left:0;margin-top:119.6pt;width:224.75pt;height:45.05pt;z-index:251672576;visibility:visible;mso-wrap-style:square;mso-width-percent:0;mso-height-percent:0;mso-wrap-distance-left:9pt;mso-wrap-distance-top:3.6pt;mso-wrap-distance-right:9pt;mso-wrap-distance-bottom:3.6pt;mso-position-horizontal:center;mso-position-horizontal-relative:margin;mso-position-vertical:absolute;mso-position-vertical-relative:margin;mso-width-percent:0;mso-height-percent:0;mso-width-relative:margin;mso-height-relative:margin;v-text-anchor:top" o:gfxdata="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" stroked="f">
-                <v:textbox>
-                  <w:txbxContent>
-                    <w:p>
-                      <w:pPr>
-                        <w:jc w:val="center"/>
-                        <w:rPr>
-                          <w:rFonts w:ascii="Dancing Script" w:hAnsi="Dancing Script"/>
-                          <w:sz w:val="44"/>
-                          <w:szCs w:val="44"/>
-                          <w:lang w:val="en-US"/>
-                        </w:rPr>
-                      </w:pPr>
-                      <w:r>
-                        <w:rPr>
-                          <w:noProof/>
-                        </w:rPr>
-                        <w:drawing>
-                          <wp:inline distT="0" distB="0" distL="0" distR="0" wp14:anchorId="40494C74" wp14:editId="70613647">
-                            <wp:extent cx="1049572" cy="451597"/>
-                            <wp:effectExtent l="0" t="0" r="0" b="5715"/>
-                            <wp:docPr id="10" name="Picture 10"/>
-                            <wp:cNvGraphicFramePr>
-                              <a:graphicFrameLocks xmlns:a="http://schemas.openxmlformats.org/drawingml/2006/main" noChangeAspect="1"/>
-                            </wp:cNvGraphicFramePr>
-                            <a:graphic xmlns:a="http://schemas.openxmlformats.org/drawingml/2006/main">
-                              <a:graphicData uri="http://schemas.openxmlformats.org/drawingml/2006/picture">
-                                <pic:pic xmlns:pic="http://schemas.openxmlformats.org/drawingml/2006/picture">
-                                  <pic:nvPicPr>
-                                    <pic:cNvPr id="1" name=""/>
-                                    <pic:cNvPicPr/>
-                                  </pic:nvPicPr>
-                                  <pic:blipFill>
-                                    <a:blip r:embed="rId8"/>
-                                    <a:stretch>
-                                      <a:fillRect/>
-                                    </a:stretch>
-                                  </pic:blipFill>
-                                  <pic:spPr>
-                                    <a:xfrm>
-                                      <a:off x="0" y="0"/>
-                                      <a:ext cx="1107517" cy="476529"/>
-                                    </a:xfrm>
-                                    <a:prstGeom prst="rect">
-                                      <a:avLst/>
-                                    </a:prstGeom>
-                                  </pic:spPr>
-                                </pic:pic>
-                              </a:graphicData>
-                            </a:graphic>
-                          </wp:inline>
-                        </w:drawing>
-                      </w:r>
-                    </w:p>
-                  </w:txbxContent>
-                </v:textbox>
-                <w10:wrap type="square" anchorx="margin" anchory="margin"/>
-              </v:shape>
-            </w:pict>
-          </mc:Fallback>
-        </mc:AlternateContent>
-      </w:r>
-      <w:r>
-        <w:rPr>
-          <w:rFonts w:ascii="Times New Roman" w:hAnsi="Times New Roman" w:cs="Times New Roman"/>
-          <w:noProof/>
-        </w:rPr>
-        <mc:AlternateContent>
-          <mc:Choice Requires="wps">
-            <w:drawing>
-              <wp:anchor distT="45720" distB="45720" distL="114300" distR="114300" simplePos="0" relativeHeight="251670528" behindDoc="0" locked="0" layoutInCell="1" allowOverlap="1" wp14:anchorId="0A4B0E07" wp14:editId="6EDEF224">
-                <wp:simplePos x="0" y="0"/>
-                <wp:positionH relativeFrom="margin">
-                  <wp:align>center</wp:align>
-                </wp:positionH>
-                <wp:positionV relativeFrom="paragraph">
-                  <wp:posOffset>2703195</wp:posOffset>
-                </wp:positionV>
-                <wp:extent cx="4374515" cy="1404620"/>
-                <wp:effectExtent l="0" t="0" r="0" b="9525"/>
-                <wp:wrapSquare wrapText="bothSides"/>
-                <wp:docPr id="3" name="Text Box 3"/>
-                <wp:cNvGraphicFramePr>
-                  <a:graphicFrameLocks xmlns:a="http://schemas.openxmlformats.org/drawingml/2006/main"/>
-                </wp:cNvGraphicFramePr>
-                <a:graphic xmlns:a="http://schemas.openxmlformats.org/drawingml/2006/main">
-                  <a:graphicData uri="http://schemas.microsoft.com/office/word/2010/wordprocessingShape">
-                    <wps:wsp>
-                      <wps:cNvSpPr txBox="1">
-                        <a:spLocks noChangeArrowheads="1"/>
-                      </wps:cNvSpPr>
-                      <wps:spPr bwMode="auto">
-                        <a:xfrm>
-                          <a:off x="0" y="0"/>
-                          <a:ext cx="4374515" cy="1404620"/>
-                        </a:xfrm>
-                        <a:prstGeom prst="rect">
-                          <a:avLst/>
-                        </a:prstGeom>
-                        <a:noFill/>
-                        <a:ln>
-                          <a:noFill/>
-                        </a:ln>
-                      </wps:spPr>
-                      <wps:style>
-                        <a:lnRef idx="0">
-                          <a:scrgbClr r="0" g="0" b="0"/>
-                        </a:lnRef>
-                        <a:fillRef idx="0">
-                          <a:scrgbClr r="0" g="0" b="0"/>
-                        </a:fillRef>
-                        <a:effectRef idx="0">
-                          <a:scrgbClr r="0" g="0" b="0"/>
-                        </a:effectRef>
-                        <a:fontRef idx="minor">
-                          <a:schemeClr val="dk1"/>
-                        </a:fontRef>
-                      </wps:style>
-                      <wps:txbx>
-                        <w:txbxContent>
-                          <w:p>
-                            <w:pPr>
-                              <w:jc w:val="center"/>
-                              <w:rPr>
-                                <w:rFonts w:ascii="Times New Roman" w:hAnsi="Times New Roman" w:cs="Times New Roman"/>
-                                <w:b/>
-                                <w:bCs/>
-                                <w:sz w:val="52"/>
-                                <w:szCs w:val="52"/>
-                                <w:lang w:val="sr-Cyrl-RS"/>
-                              </w:rPr>
-                            </w:pPr>
-                            <w:r>
-                              <w:rPr>
-                                <w:rFonts w:ascii="Times New Roman" w:hAnsi="Times New Roman" w:cs="Times New Roman"/>
-                                <w:b/>
-                                <w:bCs/>
-                                <w:sz w:val="52"/>
-                                <w:szCs w:val="52"/>
-                                <w:lang w:val="sr-Cyrl-RS"/>
-                              </w:rPr>
-                              <w:t xml:space="preserve">Спецификација сценарија употребе функционалности </w:t>
-                            </w:r>
-                            <w:r>
-                              <w:rPr>
-                                <w:rFonts w:ascii="Times New Roman" w:hAnsi="Times New Roman" w:cs="Times New Roman"/>
-                                <w:b/>
-                                <w:bCs/>
-                                <w:sz w:val="52"/>
-                                <w:szCs w:val="52"/>
-                                <w:lang w:val="sr-Cyrl-RS"/>
-                              </w:rPr>
-                              <w:t>одобравања захтева за налогом биоскопа</w:t>
-                            </w:r>
-                          </w:p>
-                        </w:txbxContent>
-                      </wps:txbx>
-                      <wps:bodyPr rot="0" vert="horz" wrap="square" lIns="91440" tIns="45720" rIns="91440" bIns="45720" anchor="t" anchorCtr="0">
-                        <a:spAutoFit/>
-                      </wps:bodyPr>
-                    </wps:wsp>
-                  </a:graphicData>
-                </a:graphic>
-                <wp14:sizeRelH relativeFrom="margin">
-                  <wp14:pctWidth>0</wp14:pctWidth>
-                </wp14:sizeRelH>
-                <wp14:sizeRelV relativeFrom="margin">
-                  <wp14:pctHeight>20000</wp14:pctHeight>
-                </wp14:sizeRelV>
-              </wp:anchor>
-            </w:drawing>
-          </mc:Choice>
-          <mc:Fallback>
-            <w:pict>
-              <v:shape w14:anchorId="0A4B0E07" id="Text Box 3" o:spid="_x0000_s1028" type="#_x0000_t202" style="position:absolute;left:0;text-align:left;margin-left:0;margin-top:212.85pt;width:344.45pt;height:110.6pt;z-index:251670528;visibility:visible;mso-wrap-style:square;mso-width-percent:0;mso-height-percent:200;mso-wrap-distance-left:9pt;mso-wrap-distance-top:3.6pt;mso-wrap-distance-right:9pt;mso-wrap-distance-bottom:3.6pt;mso-position-horizontal:center;mso-position-horizontal-relative:margin;mso-position-vertical:absolute;mso-position-vertical-relative:text;mso-width-percent:0;mso-height-percent:200;mso-width-relative:margin;mso-height-relative:margin;v-text-anchor:top" o:gfxdata="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" filled="f" stroked="f">
-                <v:textbox style="mso-fit-shape-to-text:t">
-                  <w:txbxContent>
-                    <w:p>
-                      <w:pPr>
-                        <w:jc w:val="center"/>
-                        <w:rPr>
-                          <w:rFonts w:ascii="Times New Roman" w:hAnsi="Times New Roman" w:cs="Times New Roman"/>
-                          <w:b/>
-                          <w:bCs/>
-                          <w:sz w:val="52"/>
-                          <w:szCs w:val="52"/>
-                          <w:lang w:val="sr-Cyrl-RS"/>
-                        </w:rPr>
-                      </w:pPr>
-                      <w:r>
-                        <w:rPr>
-                          <w:rFonts w:ascii="Times New Roman" w:hAnsi="Times New Roman" w:cs="Times New Roman"/>
-                          <w:b/>
-                          <w:bCs/>
-                          <w:sz w:val="52"/>
-                          <w:szCs w:val="52"/>
-                          <w:lang w:val="sr-Cyrl-RS"/>
-                        </w:rPr>
-                        <w:t xml:space="preserve">Спецификација сценарија употребе функционалности </w:t>
-                      </w:r>
-                      <w:r>
-                        <w:rPr>
-                          <w:rFonts w:ascii="Times New Roman" w:hAnsi="Times New Roman" w:cs="Times New Roman"/>
-                          <w:b/>
-                          <w:bCs/>
-                          <w:sz w:val="52"/>
-                          <w:szCs w:val="52"/>
-                          <w:lang w:val="sr-Cyrl-RS"/>
-                        </w:rPr>
-                        <w:t>одобравања захтева за налогом биоскопа</w:t>
-                      </w:r>
-                    </w:p>
-                  </w:txbxContent>
-                </v:textbox>
-                <w10:wrap type="square" anchorx="margin"/>
-              </v:shape>
-            </w:pict>
-          </mc:Fallback>
-        </mc:AlternateContent>
-      </w:r>
-      <w:r>
-        <w:rPr>
-          <w:rFonts w:ascii="Times New Roman" w:hAnsi="Times New Roman" w:cs="Times New Roman"/>
-          <w:noProof/>
-        </w:rPr>
-        <w:drawing>
-          <wp:anchor distT="0" distB="0" distL="114300" distR="114300" simplePos="0" relativeHeight="251666432" behindDoc="0" locked="0" layoutInCell="1" allowOverlap="1" wp14:anchorId="299938F4" wp14:editId="2642C3D6">
-            <wp:simplePos x="0" y="0"/>
-            <wp:positionH relativeFrom="column">
-              <wp:posOffset>91440</wp:posOffset>
-            </wp:positionH>
-            <wp:positionV relativeFrom="paragraph">
-              <wp:posOffset>6577330</wp:posOffset>
-            </wp:positionV>
-            <wp:extent cx="1424940" cy="434975"/>
-            <wp:effectExtent l="0" t="0" r="3810" b="3175"/>
-            <wp:wrapSquare wrapText="bothSides"/>
-            <wp:docPr id="5" name="Picture 5"/>
-            <wp:cNvGraphicFramePr>
-              <a:graphicFrameLocks xmlns:a="http://schemas.openxmlformats.org/drawingml/2006/main" noChangeAspect="1"/>
-            </wp:cNvGraphicFramePr>
-            <a:graphic xmlns:a="http://schemas.openxmlformats.org/drawingml/2006/main">
-              <a:graphicData uri="http://schemas.openxmlformats.org/drawingml/2006/picture">
-                <pic:pic xmlns:pic="http://schemas.openxmlformats.org/drawingml/2006/picture">
-                  <pic:nvPicPr>
-                    <pic:cNvPr id="0" name="Picture 1"/>
-                    <pic:cNvPicPr>
-                      <a:picLocks noChangeAspect="1" noChangeArrowheads="1"/>
-                    </pic:cNvPicPr>
-                  </pic:nvPicPr>
-                  <pic:blipFill>
-                    <a:blip r:embed="rId9" cstate="print">
-                      <a:extLst>
-                        <a:ext uri="{28A0092B-C50C-407E-A947-70E740481C1C}">
-                          <a14:useLocalDpi xmlns:a14="http://schemas.microsoft.com/office/drawing/2010/main" val="0"/>
-                        </a:ext>
-                      </a:extLst>
-                    </a:blip>
-                    <a:srcRect/>
-                    <a:stretch>
-                      <a:fillRect/>
-                    </a:stretch>
-                  </pic:blipFill>
-                  <pic:spPr bwMode="auto">
-                    <a:xfrm>
-                      <a:off x="0" y="0"/>
-                      <a:ext cx="1424940" cy="434975"/>
-                    </a:xfrm>
-                    <a:prstGeom prst="rect">
-                      <a:avLst/>
-                    </a:prstGeom>
-                    <a:noFill/>
-                    <a:ln>
-                      <a:noFill/>
-                    </a:ln>
-                  </pic:spPr>
-                </pic:pic>
-              </a:graphicData>
-            </a:graphic>
-            <wp14:sizeRelH relativeFrom="margin">
-              <wp14:pctWidth>0</wp14:pctWidth>
-            </wp14:sizeRelH>
-            <wp14:sizeRelV relativeFrom="margin">
-              <wp14:pctHeight>0</wp14:pctHeight>
-            </wp14:sizeRelV>
-          </wp:anchor>
-        </w:drawing>
-      </w:r>
-      <w:r>
-        <w:rPr>
-          <w:rFonts w:ascii="Times New Roman" w:eastAsia="Times New Roman" w:hAnsi="Times New Roman" w:cs="Times New Roman"/>
-          <w:noProof/>
-          <w:sz w:val="96"/>
-          <w:szCs w:val="96"/>
-        </w:rPr>
-        <mc:AlternateContent>
-          <mc:Choice Requires="wps">
-            <w:drawing>
-              <wp:anchor distT="45720" distB="45720" distL="114300" distR="114300" simplePos="0" relativeHeight="251665408" behindDoc="1" locked="0" layoutInCell="1" allowOverlap="1" wp14:anchorId="6EA23AB7" wp14:editId="77705ADE">
-                <wp:simplePos x="0" y="0"/>
-                <wp:positionH relativeFrom="margin">
-                  <wp:posOffset>2112010</wp:posOffset>
-                </wp:positionH>
-                <wp:positionV relativeFrom="margin">
-                  <wp:posOffset>8982710</wp:posOffset>
-                </wp:positionV>
-                <wp:extent cx="1508760" cy="373380"/>
-                <wp:effectExtent l="0" t="0" r="0" b="7620"/>
-                <wp:wrapSquare wrapText="bothSides"/>
-                <wp:docPr id="4" name="Text Box 2"/>
-                <wp:cNvGraphicFramePr>
-                  <a:graphicFrameLocks xmlns:a="http://schemas.openxmlformats.org/drawingml/2006/main"/>
-                </wp:cNvGraphicFramePr>
-                <a:graphic xmlns:a="http://schemas.openxmlformats.org/drawingml/2006/main">
-                  <a:graphicData uri="http://schemas.microsoft.com/office/word/2010/wordprocessingShape">
-                    <wps:wsp>
-                      <wps:cNvSpPr txBox="1">
-                        <a:spLocks noChangeArrowheads="1"/>
-                      </wps:cNvSpPr>
-                      <wps:spPr bwMode="auto">
-                        <a:xfrm>
-                          <a:off x="0" y="0"/>
-                          <a:ext cx="1508760" cy="373380"/>
-                        </a:xfrm>
-                        <a:prstGeom prst="rect">
-                          <a:avLst/>
-                        </a:prstGeom>
-                        <a:solidFill>
-                          <a:srgbClr val="FFFFFF"/>
-                        </a:solidFill>
-                        <a:ln w="9525">
-                          <a:noFill/>
-                          <a:miter lim="800000"/>
-                          <a:headEnd/>
-                          <a:tailEnd/>
-                        </a:ln>
-                      </wps:spPr>
-                      <wps:txbx>
-                        <w:txbxContent>
-                          <w:p>
-                            <w:pPr>
-                              <w:rPr>
-                                <w:rFonts w:ascii="Times New Roman" w:hAnsi="Times New Roman" w:cs="Times New Roman"/>
-                                <w:sz w:val="28"/>
-                                <w:szCs w:val="28"/>
-                                <w:lang w:val="sr-Cyrl-RS"/>
-                              </w:rPr>
-                            </w:pPr>
-                            <w:r>
-                              <w:rPr>
-                                <w:rFonts w:ascii="Times New Roman" w:hAnsi="Times New Roman" w:cs="Times New Roman"/>
-                                <w:sz w:val="28"/>
-                                <w:szCs w:val="28"/>
-                                <w:lang w:val="sr-Cyrl-RS"/>
-                              </w:rPr>
-                              <w:t>Београд, 2020.</w:t>
-                            </w:r>
-                          </w:p>
-                          <w:p>
-                            <w:pPr>
-                              <w:rPr>
-                                <w:rFonts w:ascii="Times New Roman" w:hAnsi="Times New Roman" w:cs="Times New Roman"/>
-                                <w:sz w:val="28"/>
-                                <w:szCs w:val="28"/>
-                              </w:rPr>
-                            </w:pPr>
-                          </w:p>
-                        </w:txbxContent>
-                      </wps:txbx>
-                      <wps:bodyPr rot="0" vert="horz" wrap="square" lIns="91440" tIns="45720" rIns="91440" bIns="45720" anchor="t" anchorCtr="0">
-                        <a:noAutofit/>
-                      </wps:bodyPr>
-                    </wps:wsp>
-                  </a:graphicData>
-                </a:graphic>
-                <wp14:sizeRelH relativeFrom="margin">
-                  <wp14:pctWidth>0</wp14:pctWidth>
-                </wp14:sizeRelH>
-                <wp14:sizeRelV relativeFrom="margin">
-                  <wp14:pctHeight>0</wp14:pctHeight>
-                </wp14:sizeRelV>
-              </wp:anchor>
-            </w:drawing>
-          </mc:Choice>
-          <mc:Fallback>
-            <w:pict>
-              <v:shape w14:anchorId="6EA23AB7" id="_x0000_s1029" type="#_x0000_t202" style="position:absolute;left:0;text-align:left;margin-left:166.3pt;margin-top:707.3pt;width:118.8pt;height:29.4pt;z-index:-251651072;visibility:visible;mso-wrap-style:square;mso-width-percent:0;mso-height-percent:0;mso-wrap-distance-left:9pt;mso-wrap-distance-top:3.6pt;mso-wrap-distance-right:9pt;mso-wrap-distance-bottom:3.6pt;mso-position-horizontal:absolute;mso-position-horizontal-relative:margin;mso-position-vertical:absolute;mso-position-vertical-relative:margin;mso-width-percent:0;mso-height-percent:0;mso-width-relative:margin;mso-height-relative:margin;v-text-anchor:top" o:gfxdata="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" stroked="f">
-                <v:textbox>
-                  <w:txbxContent>
-                    <w:p>
-                      <w:pPr>
-                        <w:rPr>
-                          <w:rFonts w:ascii="Times New Roman" w:hAnsi="Times New Roman" w:cs="Times New Roman"/>
-                          <w:sz w:val="28"/>
-                          <w:szCs w:val="28"/>
-                          <w:lang w:val="sr-Cyrl-RS"/>
-                        </w:rPr>
-                      </w:pPr>
-                      <w:r>
-                        <w:rPr>
-                          <w:rFonts w:ascii="Times New Roman" w:hAnsi="Times New Roman" w:cs="Times New Roman"/>
-                          <w:sz w:val="28"/>
-                          <w:szCs w:val="28"/>
-                          <w:lang w:val="sr-Cyrl-RS"/>
-                        </w:rPr>
-                        <w:t>Београд, 2020.</w:t>
-                      </w:r>
-                    </w:p>
-                    <w:p>
-                      <w:pPr>
-                        <w:rPr>
-                          <w:rFonts w:ascii="Times New Roman" w:hAnsi="Times New Roman" w:cs="Times New Roman"/>
-                          <w:sz w:val="28"/>
-                          <w:szCs w:val="28"/>
-                        </w:rPr>
-                      </w:pPr>
-                    </w:p>
-                  </w:txbxContent>
-                </v:textbox>
-                <w10:wrap type="square" anchorx="margin" anchory="margin"/>
-              </v:shape>
-            </w:pict>
-          </mc:Fallback>
-        </mc:AlternateContent>
-      </w:r>
-      <w:r>
-        <w:rPr>
-          <w:rFonts w:ascii="Times New Roman" w:hAnsi="Times New Roman" w:cs="Times New Roman"/>
-        </w:rPr>
-        <w:br w:type="page"/>
-      </w:r>
-    </w:p>
-    <w:p>
-      <w:pPr>
-        <w:jc w:val="center"/>
-        <w:rPr>
-          <w:rFonts w:ascii="Times New Roman" w:eastAsia="Times New Roman" w:hAnsi="Times New Roman" w:cs="Times New Roman"/>
-          <w:b/>
-          <w:sz w:val="28"/>
-          <w:szCs w:val="28"/>
-        </w:rPr>
-      </w:pPr>
-      <w:r>
-        <w:rPr>
-          <w:rFonts w:ascii="Times New Roman" w:eastAsia="Times New Roman" w:hAnsi="Times New Roman" w:cs="Times New Roman"/>
-          <w:b/>
-          <w:sz w:val="28"/>
-          <w:szCs w:val="28"/>
-        </w:rPr>
-        <w:lastRenderedPageBreak/>
-        <w:t>ВЕРЗИЈЕ ДОКУМЕНТА</w:t>
-      </w:r>
-    </w:p>
-    <w:p>
-      <w:pPr>
-        <w:jc w:val="center"/>
-        <w:rPr>
-          <w:rFonts w:ascii="Times New Roman" w:eastAsia="Times New Roman" w:hAnsi="Times New Roman" w:cs="Times New Roman"/>
-          <w:sz w:val="28"/>
-          <w:szCs w:val="28"/>
-        </w:rPr>
-      </w:pPr>
-    </w:p>
-    <w:tbl>
-      <w:tblPr>
-        <w:tblStyle w:val="2"/>
-        <w:tblpPr w:leftFromText="180" w:rightFromText="180" w:vertAnchor="page" w:horzAnchor="page" w:tblpX="696" w:tblpY="2846"/>
-        <w:tblW w:w="10579" w:type="dxa"/>
-        <w:tblBorders>
-          <w:top w:val="single" w:sz="8" w:space="0" w:color="000000"/>
-          <w:left w:val="single" w:sz="8" w:space="0" w:color="000000"/>
-          <w:bottom w:val="single" w:sz="8" w:space="0" w:color="000000"/>
-          <w:right w:val="single" w:sz="8" w:space="0" w:color="000000"/>
-          <w:insideH w:val="single" w:sz="8" w:space="0" w:color="000000"/>
-          <w:insideV w:val="single" w:sz="8" w:space="0" w:color="000000"/>
-        </w:tblBorders>
-        <w:tblLayout w:type="fixed"/>
-        <w:tblLook w:val="0600" w:firstRow="0" w:lastRow="0" w:firstColumn="0" w:lastColumn="0" w:noHBand="1" w:noVBand="1"/>
-      </w:tblPr>
-      <w:tblGrid>
-        <w:gridCol w:w="2644"/>
-        <w:gridCol w:w="2645"/>
-        <w:gridCol w:w="2645"/>
-        <w:gridCol w:w="2645"/>
-      </w:tblGrid>
-      <w:tr>
-        <w:trPr>
-          <w:trHeight w:val="256"/>
-        </w:trPr>
-        <w:tc>
-          <w:tcPr>
-            <w:tcW w:w="2644" w:type="dxa"/>
-            <w:shd w:val="clear" w:color="auto" w:fill="auto"/>
-            <w:tcMar>
-              <w:top w:w="100" w:type="dxa"/>
-              <w:left w:w="100" w:type="dxa"/>
-              <w:bottom w:w="100" w:type="dxa"/>
-              <w:right w:w="100" w:type="dxa"/>
-            </w:tcMar>
-          </w:tcPr>
-          <w:p>
-            <w:pPr>
-              <w:widowControl w:val="0"/>
-              <w:pBdr>
-                <w:top w:val="nil"/>
-                <w:left w:val="nil"/>
-                <w:bottom w:val="nil"/>
-                <w:right w:val="nil"/>
-                <w:between w:val="nil"/>
-              </w:pBdr>
-              <w:spacing w:line="240" w:lineRule="auto"/>
-              <w:jc w:val="center"/>
-              <w:rPr>
-                <w:rFonts w:ascii="Times New Roman" w:eastAsia="Times New Roman" w:hAnsi="Times New Roman" w:cs="Times New Roman"/>
-                <w:sz w:val="24"/>
-                <w:szCs w:val="24"/>
-              </w:rPr>
-            </w:pPr>
-            <w:proofErr w:type="spellStart"/>
-            <w:r>
-              <w:rPr>
-                <w:rFonts w:ascii="Times New Roman" w:eastAsia="Times New Roman" w:hAnsi="Times New Roman" w:cs="Times New Roman"/>
-                <w:sz w:val="24"/>
-                <w:szCs w:val="24"/>
-              </w:rPr>
-              <w:t>Број</w:t>
-            </w:r>
-            <w:proofErr w:type="spellEnd"/>
-            <w:r>
-              <w:rPr>
-                <w:rFonts w:ascii="Times New Roman" w:eastAsia="Times New Roman" w:hAnsi="Times New Roman" w:cs="Times New Roman"/>
-                <w:sz w:val="24"/>
-                <w:szCs w:val="24"/>
-              </w:rPr>
-              <w:t xml:space="preserve"> </w:t>
-            </w:r>
-            <w:proofErr w:type="spellStart"/>
-            <w:r>
-              <w:rPr>
-                <w:rFonts w:ascii="Times New Roman" w:eastAsia="Times New Roman" w:hAnsi="Times New Roman" w:cs="Times New Roman"/>
-                <w:sz w:val="24"/>
-                <w:szCs w:val="24"/>
-              </w:rPr>
-              <w:t>верзије</w:t>
-            </w:r>
-            <w:proofErr w:type="spellEnd"/>
-          </w:p>
-        </w:tc>
-        <w:tc>
-          <w:tcPr>
-            <w:tcW w:w="2645" w:type="dxa"/>
-            <w:shd w:val="clear" w:color="auto" w:fill="auto"/>
-            <w:tcMar>
-              <w:top w:w="100" w:type="dxa"/>
-              <w:left w:w="100" w:type="dxa"/>
-              <w:bottom w:w="100" w:type="dxa"/>
-              <w:right w:w="100" w:type="dxa"/>
-            </w:tcMar>
-          </w:tcPr>
-          <w:p>
-            <w:pPr>
-              <w:widowControl w:val="0"/>
-              <w:pBdr>
-                <w:top w:val="nil"/>
-                <w:left w:val="nil"/>
-                <w:bottom w:val="nil"/>
-                <w:right w:val="nil"/>
-                <w:between w:val="nil"/>
-              </w:pBdr>
-              <w:spacing w:line="240" w:lineRule="auto"/>
-              <w:jc w:val="center"/>
-              <w:rPr>
-                <w:rFonts w:ascii="Times New Roman" w:eastAsia="Times New Roman" w:hAnsi="Times New Roman" w:cs="Times New Roman"/>
-                <w:sz w:val="24"/>
-                <w:szCs w:val="24"/>
-              </w:rPr>
-            </w:pPr>
-            <w:proofErr w:type="spellStart"/>
-            <w:r>
-              <w:rPr>
-                <w:rFonts w:ascii="Times New Roman" w:eastAsia="Times New Roman" w:hAnsi="Times New Roman" w:cs="Times New Roman"/>
-                <w:sz w:val="24"/>
-                <w:szCs w:val="24"/>
-              </w:rPr>
-              <w:t>Опис</w:t>
-            </w:r>
-            <w:proofErr w:type="spellEnd"/>
-            <w:r>
-              <w:rPr>
-                <w:rFonts w:ascii="Times New Roman" w:eastAsia="Times New Roman" w:hAnsi="Times New Roman" w:cs="Times New Roman"/>
-                <w:sz w:val="24"/>
-                <w:szCs w:val="24"/>
-              </w:rPr>
-              <w:t xml:space="preserve"> </w:t>
-            </w:r>
-            <w:proofErr w:type="spellStart"/>
-            <w:r>
-              <w:rPr>
-                <w:rFonts w:ascii="Times New Roman" w:eastAsia="Times New Roman" w:hAnsi="Times New Roman" w:cs="Times New Roman"/>
-                <w:sz w:val="24"/>
-                <w:szCs w:val="24"/>
-              </w:rPr>
-              <w:t>измене</w:t>
-            </w:r>
-            <w:proofErr w:type="spellEnd"/>
-          </w:p>
-        </w:tc>
-        <w:tc>
-          <w:tcPr>
-            <w:tcW w:w="2645" w:type="dxa"/>
-            <w:shd w:val="clear" w:color="auto" w:fill="auto"/>
-            <w:tcMar>
-              <w:top w:w="100" w:type="dxa"/>
-              <w:left w:w="100" w:type="dxa"/>
-              <w:bottom w:w="100" w:type="dxa"/>
-              <w:right w:w="100" w:type="dxa"/>
-            </w:tcMar>
-          </w:tcPr>
-          <w:p>
-            <w:pPr>
-              <w:widowControl w:val="0"/>
-              <w:pBdr>
-                <w:top w:val="nil"/>
-                <w:left w:val="nil"/>
-                <w:bottom w:val="nil"/>
-                <w:right w:val="nil"/>
-                <w:between w:val="nil"/>
-              </w:pBdr>
-              <w:spacing w:line="240" w:lineRule="auto"/>
-              <w:jc w:val="center"/>
-              <w:rPr>
-                <w:rFonts w:ascii="Times New Roman" w:eastAsia="Times New Roman" w:hAnsi="Times New Roman" w:cs="Times New Roman"/>
-                <w:sz w:val="24"/>
-                <w:szCs w:val="24"/>
-              </w:rPr>
-            </w:pPr>
-            <w:proofErr w:type="spellStart"/>
-            <w:r>
-              <w:rPr>
-                <w:rFonts w:ascii="Times New Roman" w:eastAsia="Times New Roman" w:hAnsi="Times New Roman" w:cs="Times New Roman"/>
-                <w:sz w:val="24"/>
-                <w:szCs w:val="24"/>
-              </w:rPr>
-              <w:t>Датум</w:t>
-            </w:r>
-            <w:proofErr w:type="spellEnd"/>
-            <w:r>
-              <w:rPr>
-                <w:rFonts w:ascii="Times New Roman" w:eastAsia="Times New Roman" w:hAnsi="Times New Roman" w:cs="Times New Roman"/>
-                <w:sz w:val="24"/>
-                <w:szCs w:val="24"/>
-              </w:rPr>
-              <w:t xml:space="preserve"> </w:t>
-            </w:r>
-            <w:proofErr w:type="spellStart"/>
-            <w:r>
-              <w:rPr>
-                <w:rFonts w:ascii="Times New Roman" w:eastAsia="Times New Roman" w:hAnsi="Times New Roman" w:cs="Times New Roman"/>
-                <w:sz w:val="24"/>
-                <w:szCs w:val="24"/>
-              </w:rPr>
-              <w:t>измене</w:t>
-            </w:r>
-            <w:proofErr w:type="spellEnd"/>
-          </w:p>
-        </w:tc>
-        <w:tc>
-          <w:tcPr>
-            <w:tcW w:w="2645" w:type="dxa"/>
-          </w:tcPr>
-          <w:p>
-            <w:pPr>
-              <w:widowControl w:val="0"/>
-              <w:pBdr>
-                <w:top w:val="nil"/>
-                <w:left w:val="nil"/>
-                <w:bottom w:val="nil"/>
-                <w:right w:val="nil"/>
-                <w:between w:val="nil"/>
-              </w:pBdr>
-              <w:spacing w:line="240" w:lineRule="auto"/>
-              <w:jc w:val="center"/>
-              <w:rPr>
-                <w:rFonts w:ascii="Times New Roman" w:eastAsia="Times New Roman" w:hAnsi="Times New Roman" w:cs="Times New Roman"/>
-                <w:sz w:val="24"/>
-                <w:szCs w:val="24"/>
-                <w:lang w:val="sr-Cyrl-RS"/>
-              </w:rPr>
-            </w:pPr>
-            <w:r>
-              <w:rPr>
-                <w:rFonts w:ascii="Times New Roman" w:eastAsia="Times New Roman" w:hAnsi="Times New Roman" w:cs="Times New Roman"/>
-                <w:sz w:val="24"/>
-                <w:szCs w:val="24"/>
-                <w:lang w:val="sr-Cyrl-RS"/>
-              </w:rPr>
-              <w:t>Аутор</w:t>
-            </w:r>
-          </w:p>
-        </w:tc>
-      </w:tr>
-      <w:tr>
-        <w:trPr>
-          <w:trHeight w:val="239"/>
-        </w:trPr>
-        <w:tc>
-          <w:tcPr>
-            <w:tcW w:w="2644" w:type="dxa"/>
-            <w:shd w:val="clear" w:color="auto" w:fill="auto"/>
-            <w:tcMar>
-              <w:top w:w="100" w:type="dxa"/>
-              <w:left w:w="100" w:type="dxa"/>
-              <w:bottom w:w="100" w:type="dxa"/>
-              <w:right w:w="100" w:type="dxa"/>
-            </w:tcMar>
-          </w:tcPr>
-          <w:p>
-            <w:pPr>
-              <w:widowControl w:val="0"/>
-              <w:pBdr>
-                <w:top w:val="nil"/>
-                <w:left w:val="nil"/>
-                <w:bottom w:val="nil"/>
-                <w:right w:val="nil"/>
-                <w:between w:val="nil"/>
-              </w:pBdr>
-              <w:spacing w:line="240" w:lineRule="auto"/>
-              <w:jc w:val="center"/>
-              <w:rPr>
-                <w:rFonts w:ascii="Times New Roman" w:eastAsia="Times New Roman" w:hAnsi="Times New Roman" w:cs="Times New Roman"/>
-                <w:sz w:val="24"/>
-                <w:szCs w:val="24"/>
-              </w:rPr>
-            </w:pPr>
-            <w:r>
-              <w:rPr>
-                <w:rFonts w:ascii="Times New Roman" w:eastAsia="Times New Roman" w:hAnsi="Times New Roman" w:cs="Times New Roman"/>
-                <w:sz w:val="24"/>
-                <w:szCs w:val="24"/>
-              </w:rPr>
-              <w:t>1.0</w:t>
-            </w:r>
-          </w:p>
-        </w:tc>
-        <w:tc>
-          <w:tcPr>
-            <w:tcW w:w="2645" w:type="dxa"/>
-            <w:shd w:val="clear" w:color="auto" w:fill="auto"/>
-            <w:tcMar>
-              <w:top w:w="100" w:type="dxa"/>
-              <w:left w:w="100" w:type="dxa"/>
-              <w:bottom w:w="100" w:type="dxa"/>
-              <w:right w:w="100" w:type="dxa"/>
-            </w:tcMar>
-          </w:tcPr>
-          <w:p>
-            <w:pPr>
-              <w:widowControl w:val="0"/>
-              <w:pBdr>
-                <w:top w:val="nil"/>
-                <w:left w:val="nil"/>
-                <w:bottom w:val="nil"/>
-                <w:right w:val="nil"/>
-                <w:between w:val="nil"/>
-              </w:pBdr>
-              <w:spacing w:line="240" w:lineRule="auto"/>
-              <w:jc w:val="center"/>
-              <w:rPr>
-                <w:rFonts w:ascii="Times New Roman" w:eastAsia="Times New Roman" w:hAnsi="Times New Roman" w:cs="Times New Roman"/>
-                <w:sz w:val="24"/>
-                <w:szCs w:val="24"/>
-              </w:rPr>
-            </w:pPr>
-            <w:proofErr w:type="spellStart"/>
-            <w:r>
-              <w:rPr>
-                <w:rFonts w:ascii="Times New Roman" w:eastAsia="Times New Roman" w:hAnsi="Times New Roman" w:cs="Times New Roman"/>
-                <w:sz w:val="24"/>
-                <w:szCs w:val="24"/>
-              </w:rPr>
-              <w:t>Основна</w:t>
-            </w:r>
-            <w:proofErr w:type="spellEnd"/>
-            <w:r>
-              <w:rPr>
-                <w:rFonts w:ascii="Times New Roman" w:eastAsia="Times New Roman" w:hAnsi="Times New Roman" w:cs="Times New Roman"/>
-                <w:sz w:val="24"/>
-                <w:szCs w:val="24"/>
-              </w:rPr>
-              <w:t xml:space="preserve"> </w:t>
-            </w:r>
-            <w:proofErr w:type="spellStart"/>
-            <w:r>
-              <w:rPr>
-                <w:rFonts w:ascii="Times New Roman" w:eastAsia="Times New Roman" w:hAnsi="Times New Roman" w:cs="Times New Roman"/>
-                <w:sz w:val="24"/>
-                <w:szCs w:val="24"/>
-              </w:rPr>
-              <w:t>верзија</w:t>
-            </w:r>
-            <w:proofErr w:type="spellEnd"/>
-          </w:p>
-        </w:tc>
-        <w:tc>
-          <w:tcPr>
-            <w:tcW w:w="2645" w:type="dxa"/>
-            <w:shd w:val="clear" w:color="auto" w:fill="auto"/>
-            <w:tcMar>
-              <w:top w:w="100" w:type="dxa"/>
-              <w:left w:w="100" w:type="dxa"/>
-              <w:bottom w:w="100" w:type="dxa"/>
-              <w:right w:w="100" w:type="dxa"/>
-            </w:tcMar>
-          </w:tcPr>
-          <w:p>
-            <w:pPr>
-              <w:widowControl w:val="0"/>
-              <w:pBdr>
-                <w:top w:val="nil"/>
-                <w:left w:val="nil"/>
-                <w:bottom w:val="nil"/>
-                <w:right w:val="nil"/>
-                <w:between w:val="nil"/>
-              </w:pBdr>
-              <w:spacing w:line="240" w:lineRule="auto"/>
-              <w:jc w:val="center"/>
-              <w:rPr>
-                <w:rFonts w:ascii="Times New Roman" w:eastAsia="Times New Roman" w:hAnsi="Times New Roman" w:cs="Times New Roman"/>
-                <w:sz w:val="24"/>
-                <w:szCs w:val="24"/>
-              </w:rPr>
-            </w:pPr>
-            <w:r>
-              <w:rPr>
-                <w:rFonts w:ascii="Times New Roman" w:eastAsia="Times New Roman" w:hAnsi="Times New Roman" w:cs="Times New Roman"/>
-                <w:sz w:val="24"/>
-                <w:szCs w:val="24"/>
-              </w:rPr>
-              <w:t>0</w:t>
-            </w:r>
-            <w:r>
-              <w:rPr>
-                <w:rFonts w:ascii="Times New Roman" w:eastAsia="Times New Roman" w:hAnsi="Times New Roman" w:cs="Times New Roman"/>
-                <w:sz w:val="24"/>
-                <w:szCs w:val="24"/>
-                <w:lang w:val="sr-Cyrl-RS"/>
-              </w:rPr>
-              <w:t>6</w:t>
-            </w:r>
-            <w:r>
-              <w:rPr>
-                <w:rFonts w:ascii="Times New Roman" w:eastAsia="Times New Roman" w:hAnsi="Times New Roman" w:cs="Times New Roman"/>
-                <w:sz w:val="24"/>
-                <w:szCs w:val="24"/>
-              </w:rPr>
-              <w:t>.03.2020</w:t>
-            </w:r>
-            <w:r>
-              <w:rPr>
-                <w:rFonts w:ascii="Times New Roman" w:eastAsia="Times New Roman" w:hAnsi="Times New Roman" w:cs="Times New Roman"/>
-                <w:sz w:val="24"/>
-                <w:szCs w:val="24"/>
-              </w:rPr>
-              <w:t>.</w:t>
-            </w:r>
-          </w:p>
-        </w:tc>
-        <w:tc>
-          <w:tcPr>
-            <w:tcW w:w="2645" w:type="dxa"/>
-          </w:tcPr>
-          <w:p>
-            <w:pPr>
-              <w:widowControl w:val="0"/>
-              <w:pBdr>
-                <w:top w:val="nil"/>
-                <w:left w:val="nil"/>
-                <w:bottom w:val="nil"/>
-                <w:right w:val="nil"/>
-                <w:between w:val="nil"/>
-              </w:pBdr>
-              <w:spacing w:line="240" w:lineRule="auto"/>
-              <w:jc w:val="center"/>
-              <w:rPr>
-                <w:rFonts w:ascii="Times New Roman" w:eastAsia="Times New Roman" w:hAnsi="Times New Roman" w:cs="Times New Roman"/>
-                <w:sz w:val="24"/>
-                <w:szCs w:val="24"/>
-                <w:lang w:val="sr-Cyrl-RS"/>
-              </w:rPr>
-            </w:pPr>
-            <w:r>
-              <w:rPr>
-                <w:rFonts w:ascii="Times New Roman" w:eastAsia="Times New Roman" w:hAnsi="Times New Roman" w:cs="Times New Roman"/>
-                <w:sz w:val="24"/>
-                <w:szCs w:val="24"/>
-                <w:lang w:val="sr-Cyrl-RS"/>
-              </w:rPr>
-              <w:t>Андрија Колић</w:t>
-            </w:r>
-          </w:p>
-        </w:tc>
-      </w:tr>
-      <w:tr>
-        <w:trPr>
-          <w:trHeight w:val="256"/>
-        </w:trPr>
-        <w:tc>
-          <w:tcPr>
-            <w:tcW w:w="2644" w:type="dxa"/>
-            <w:shd w:val="clear" w:color="auto" w:fill="auto"/>
-            <w:tcMar>
-              <w:top w:w="100" w:type="dxa"/>
-              <w:left w:w="100" w:type="dxa"/>
-              <w:bottom w:w="100" w:type="dxa"/>
-              <w:right w:w="100" w:type="dxa"/>
-            </w:tcMar>
-          </w:tcPr>
-          <w:p>
-            <w:pPr>
-              <w:widowControl w:val="0"/>
-              <w:pBdr>
-                <w:top w:val="nil"/>
-                <w:left w:val="nil"/>
-                <w:bottom w:val="nil"/>
-                <w:right w:val="nil"/>
-                <w:between w:val="nil"/>
-              </w:pBdr>
-              <w:spacing w:line="240" w:lineRule="auto"/>
-              <w:jc w:val="center"/>
-              <w:rPr>
-                <w:rFonts w:ascii="Times New Roman" w:eastAsia="Times New Roman" w:hAnsi="Times New Roman" w:cs="Times New Roman"/>
-                <w:sz w:val="24"/>
-                <w:szCs w:val="24"/>
-              </w:rPr>
-            </w:pPr>
-          </w:p>
-        </w:tc>
-        <w:tc>
-          <w:tcPr>
-            <w:tcW w:w="2645" w:type="dxa"/>
-            <w:shd w:val="clear" w:color="auto" w:fill="auto"/>
-            <w:tcMar>
-              <w:top w:w="100" w:type="dxa"/>
-              <w:left w:w="100" w:type="dxa"/>
-              <w:bottom w:w="100" w:type="dxa"/>
-              <w:right w:w="100" w:type="dxa"/>
-            </w:tcMar>
-          </w:tcPr>
-          <w:p>
-            <w:pPr>
-              <w:widowControl w:val="0"/>
-              <w:pBdr>
-                <w:top w:val="nil"/>
-                <w:left w:val="nil"/>
-                <w:bottom w:val="nil"/>
-                <w:right w:val="nil"/>
-                <w:between w:val="nil"/>
-              </w:pBdr>
-              <w:spacing w:line="240" w:lineRule="auto"/>
-              <w:jc w:val="center"/>
-              <w:rPr>
-                <w:rFonts w:ascii="Times New Roman" w:eastAsia="Times New Roman" w:hAnsi="Times New Roman" w:cs="Times New Roman"/>
-                <w:sz w:val="24"/>
-                <w:szCs w:val="24"/>
-              </w:rPr>
-            </w:pPr>
-          </w:p>
-        </w:tc>
-        <w:tc>
-          <w:tcPr>
-            <w:tcW w:w="2645" w:type="dxa"/>
-            <w:shd w:val="clear" w:color="auto" w:fill="auto"/>
-            <w:tcMar>
-              <w:top w:w="100" w:type="dxa"/>
-              <w:left w:w="100" w:type="dxa"/>
-              <w:bottom w:w="100" w:type="dxa"/>
-              <w:right w:w="100" w:type="dxa"/>
-            </w:tcMar>
-          </w:tcPr>
-          <w:p>
-            <w:pPr>
-              <w:widowControl w:val="0"/>
-              <w:pBdr>
-                <w:top w:val="nil"/>
-                <w:left w:val="nil"/>
-                <w:bottom w:val="nil"/>
-                <w:right w:val="nil"/>
-                <w:between w:val="nil"/>
-              </w:pBdr>
-              <w:spacing w:line="240" w:lineRule="auto"/>
-              <w:jc w:val="center"/>
-              <w:rPr>
-                <w:rFonts w:ascii="Times New Roman" w:eastAsia="Times New Roman" w:hAnsi="Times New Roman" w:cs="Times New Roman"/>
-                <w:sz w:val="24"/>
-                <w:szCs w:val="24"/>
-              </w:rPr>
-            </w:pPr>
-          </w:p>
-        </w:tc>
-        <w:tc>
-          <w:tcPr>
-            <w:tcW w:w="2645" w:type="dxa"/>
-          </w:tcPr>
-          <w:p>
-            <w:pPr>
-              <w:widowControl w:val="0"/>
-              <w:pBdr>
-                <w:top w:val="nil"/>
-                <w:left w:val="nil"/>
-                <w:bottom w:val="nil"/>
-                <w:right w:val="nil"/>
-                <w:between w:val="nil"/>
-              </w:pBdr>
-              <w:spacing w:line="240" w:lineRule="auto"/>
-              <w:jc w:val="center"/>
-              <w:rPr>
-                <w:rFonts w:ascii="Times New Roman" w:eastAsia="Times New Roman" w:hAnsi="Times New Roman" w:cs="Times New Roman"/>
-                <w:sz w:val="24"/>
-                <w:szCs w:val="24"/>
-              </w:rPr>
-            </w:pPr>
-          </w:p>
-        </w:tc>
-      </w:tr>
-      <w:tr>
-        <w:trPr>
-          <w:trHeight w:val="256"/>
-        </w:trPr>
-        <w:tc>
-          <w:tcPr>
-            <w:tcW w:w="2644" w:type="dxa"/>
-            <w:shd w:val="clear" w:color="auto" w:fill="auto"/>
-            <w:tcMar>
-              <w:top w:w="100" w:type="dxa"/>
-              <w:left w:w="100" w:type="dxa"/>
-              <w:bottom w:w="100" w:type="dxa"/>
-              <w:right w:w="100" w:type="dxa"/>
-            </w:tcMar>
-          </w:tcPr>
-          <w:p>
-            <w:pPr>
-              <w:widowControl w:val="0"/>
-              <w:pBdr>
-                <w:top w:val="nil"/>
-                <w:left w:val="nil"/>
-                <w:bottom w:val="nil"/>
-                <w:right w:val="nil"/>
-                <w:between w:val="nil"/>
-              </w:pBdr>
-              <w:spacing w:line="240" w:lineRule="auto"/>
-              <w:jc w:val="center"/>
-              <w:rPr>
-                <w:rFonts w:ascii="Times New Roman" w:eastAsia="Times New Roman" w:hAnsi="Times New Roman" w:cs="Times New Roman"/>
-                <w:sz w:val="24"/>
-                <w:szCs w:val="24"/>
-              </w:rPr>
-            </w:pPr>
-          </w:p>
-        </w:tc>
-        <w:tc>
-          <w:tcPr>
-            <w:tcW w:w="2645" w:type="dxa"/>
-            <w:shd w:val="clear" w:color="auto" w:fill="auto"/>
-            <w:tcMar>
-              <w:top w:w="100" w:type="dxa"/>
-              <w:left w:w="100" w:type="dxa"/>
-              <w:bottom w:w="100" w:type="dxa"/>
-              <w:right w:w="100" w:type="dxa"/>
-            </w:tcMar>
-          </w:tcPr>
-          <w:p>
-            <w:pPr>
-              <w:widowControl w:val="0"/>
-              <w:pBdr>
-                <w:top w:val="nil"/>
-                <w:left w:val="nil"/>
-                <w:bottom w:val="nil"/>
-                <w:right w:val="nil"/>
-                <w:between w:val="nil"/>
-              </w:pBdr>
-              <w:spacing w:line="240" w:lineRule="auto"/>
-              <w:jc w:val="center"/>
-              <w:rPr>
-                <w:rFonts w:ascii="Times New Roman" w:eastAsia="Times New Roman" w:hAnsi="Times New Roman" w:cs="Times New Roman"/>
-                <w:sz w:val="24"/>
-                <w:szCs w:val="24"/>
-              </w:rPr>
-            </w:pPr>
-          </w:p>
-        </w:tc>
-        <w:tc>
-          <w:tcPr>
-            <w:tcW w:w="2645" w:type="dxa"/>
-            <w:shd w:val="clear" w:color="auto" w:fill="auto"/>
-            <w:tcMar>
-              <w:top w:w="100" w:type="dxa"/>
-              <w:left w:w="100" w:type="dxa"/>
-              <w:bottom w:w="100" w:type="dxa"/>
-              <w:right w:w="100" w:type="dxa"/>
-            </w:tcMar>
-          </w:tcPr>
-          <w:p>
-            <w:pPr>
-              <w:widowControl w:val="0"/>
-              <w:pBdr>
-                <w:top w:val="nil"/>
-                <w:left w:val="nil"/>
-                <w:bottom w:val="nil"/>
-                <w:right w:val="nil"/>
-                <w:between w:val="nil"/>
-              </w:pBdr>
-              <w:spacing w:line="240" w:lineRule="auto"/>
-              <w:jc w:val="center"/>
-              <w:rPr>
-                <w:rFonts w:ascii="Times New Roman" w:eastAsia="Times New Roman" w:hAnsi="Times New Roman" w:cs="Times New Roman"/>
-                <w:sz w:val="24"/>
-                <w:szCs w:val="24"/>
-              </w:rPr>
-            </w:pPr>
-          </w:p>
-        </w:tc>
-        <w:tc>
-          <w:tcPr>
-            <w:tcW w:w="2645" w:type="dxa"/>
-          </w:tcPr>
-          <w:p>
-            <w:pPr>
-              <w:widowControl w:val="0"/>
-              <w:pBdr>
-                <w:top w:val="nil"/>
-                <w:left w:val="nil"/>
-                <w:bottom w:val="nil"/>
-                <w:right w:val="nil"/>
-                <w:between w:val="nil"/>
-              </w:pBdr>
-              <w:spacing w:line="240" w:lineRule="auto"/>
-              <w:jc w:val="center"/>
-              <w:rPr>
-                <w:rFonts w:ascii="Times New Roman" w:eastAsia="Times New Roman" w:hAnsi="Times New Roman" w:cs="Times New Roman"/>
-                <w:sz w:val="24"/>
-                <w:szCs w:val="24"/>
-              </w:rPr>
-            </w:pPr>
-          </w:p>
-        </w:tc>
-      </w:tr>
-    </w:tbl>
-    <w:p>
-      <w:pPr>
-        <w:rPr>
-          <w:rFonts w:ascii="Times New Roman" w:eastAsia="Times New Roman" w:hAnsi="Times New Roman" w:cs="Times New Roman"/>
-          <w:sz w:val="26"/>
-          <w:szCs w:val="26"/>
-        </w:rPr>
-      </w:pPr>
-      <w:r>
-        <w:rPr>
-          <w:rFonts w:ascii="Times New Roman" w:hAnsi="Times New Roman" w:cs="Times New Roman"/>
-        </w:rPr>
-        <w:br w:type="page"/>
-      </w:r>
-      <w:bookmarkStart w:id="0" w:name="_GoBack"/>
-      <w:bookmarkEnd w:id="0"/>
-    </w:p>
-    <w:sdt>
-      <w:sdtPr>
-        <w:rPr>
-          <w:rFonts w:ascii="Times New Roman" w:eastAsia="Arial" w:hAnsi="Times New Roman" w:cs="Times New Roman"/>
-          <w:color w:val="auto"/>
-          <w:sz w:val="22"/>
-          <w:szCs w:val="22"/>
-          <w:lang w:val="en-GB"/>
-        </w:rPr>
-        <w:id w:val="1009252716"/>
-        <w:docPartObj>
-          <w:docPartGallery w:val="Table of Contents"/>
-          <w:docPartUnique/>
-        </w:docPartObj>
-      </w:sdtPr>
-      <w:sdtEndPr>
-        <w:rPr>
-          <w:b/>
-          <w:bCs/>
-          <w:noProof/>
-        </w:rPr>
-      </w:sdtEndPr>
-      <w:sdtContent>
-        <w:p>
-          <w:pPr>
-            <w:pStyle w:val="TOCHeading"/>
-            <w:jc w:val="center"/>
-            <w:rPr>
-              <w:rFonts w:ascii="Times New Roman" w:hAnsi="Times New Roman" w:cs="Times New Roman"/>
-              <w:b/>
-              <w:bCs/>
-              <w:color w:val="auto"/>
-              <w:sz w:val="28"/>
-              <w:szCs w:val="28"/>
-              <w:lang w:val="sr-Cyrl-RS"/>
-            </w:rPr>
-          </w:pPr>
-          <w:r>
-            <w:rPr>
-              <w:rFonts w:ascii="Times New Roman" w:hAnsi="Times New Roman" w:cs="Times New Roman"/>
-              <w:b/>
-              <w:bCs/>
-              <w:color w:val="auto"/>
-              <w:sz w:val="28"/>
-              <w:szCs w:val="28"/>
-              <w:lang w:val="sr-Cyrl-RS"/>
-            </w:rPr>
-            <w:t>САДРЖАЈ</w:t>
-          </w:r>
-        </w:p>
-        <w:p>
-          <w:pPr>
-            <w:pStyle w:val="TOC1"/>
-            <w:rPr>
-              <w:rFonts w:ascii="Times New Roman" w:eastAsiaTheme="minorEastAsia" w:hAnsi="Times New Roman" w:cs="Times New Roman"/>
-              <w:noProof/>
-              <w:lang w:val="en-US"/>
-            </w:rPr>
-          </w:pPr>
-          <w:r>
-            <w:rPr>
-              <w:rFonts w:ascii="Times New Roman" w:hAnsi="Times New Roman" w:cs="Times New Roman"/>
-              <w:sz w:val="24"/>
-              <w:szCs w:val="24"/>
-            </w:rPr>
-            <w:fldChar w:fldCharType="begin"/>
-          </w:r>
-          <w:r>
-            <w:rPr>
-              <w:rFonts w:ascii="Times New Roman" w:hAnsi="Times New Roman" w:cs="Times New Roman"/>
-              <w:sz w:val="24"/>
-              <w:szCs w:val="24"/>
-            </w:rPr>
-            <w:instrText xml:space="preserve"> TOC \o "1-3" \h \z \u </w:instrText>
-          </w:r>
-          <w:r>
-            <w:rPr>
-              <w:rFonts w:ascii="Times New Roman" w:hAnsi="Times New Roman" w:cs="Times New Roman"/>
-              <w:sz w:val="24"/>
-              <w:szCs w:val="24"/>
-            </w:rPr>
-            <w:fldChar w:fldCharType="separate"/>
-          </w:r>
-          <w:hyperlink w:anchor="_Toc34354581" w:history="1">
-            <w:r>
-              <w:rPr>
-                <w:rStyle w:val="Hyperlink"/>
-                <w:rFonts w:ascii="Times New Roman" w:hAnsi="Times New Roman" w:cs="Times New Roman"/>
-                <w:noProof/>
-              </w:rPr>
-              <w:t>1.</w:t>
-            </w:r>
-            <w:r>
-              <w:rPr>
-                <w:rFonts w:ascii="Times New Roman" w:eastAsiaTheme="minorEastAsia" w:hAnsi="Times New Roman" w:cs="Times New Roman"/>
-                <w:noProof/>
-                <w:lang w:val="en-US"/>
-              </w:rPr>
-              <w:tab/>
-            </w:r>
-            <w:r>
-              <w:rPr>
-                <w:rStyle w:val="Hyperlink"/>
-                <w:rFonts w:ascii="Times New Roman" w:hAnsi="Times New Roman" w:cs="Times New Roman"/>
-                <w:noProof/>
-              </w:rPr>
-              <w:t>УВОД</w:t>
-            </w:r>
-            <w:r>
-              <w:rPr>
-                <w:rFonts w:ascii="Times New Roman" w:hAnsi="Times New Roman" w:cs="Times New Roman"/>
-                <w:noProof/>
-                <w:webHidden/>
-              </w:rPr>
-              <w:tab/>
-            </w:r>
-            <w:r>
-              <w:rPr>
-                <w:rFonts w:ascii="Times New Roman" w:hAnsi="Times New Roman" w:cs="Times New Roman"/>
-                <w:noProof/>
-                <w:webHidden/>
-              </w:rPr>
-              <w:fldChar w:fldCharType="begin"/>
-            </w:r>
-            <w:r>
-              <w:rPr>
-                <w:rFonts w:ascii="Times New Roman" w:hAnsi="Times New Roman" w:cs="Times New Roman"/>
-                <w:noProof/>
-                <w:webHidden/>
-              </w:rPr>
-              <w:instrText xml:space="preserve"> PAGEREF _Toc34354581 \h </w:instrText>
-            </w:r>
-            <w:r>
-              <w:rPr>
-                <w:rFonts w:ascii="Times New Roman" w:hAnsi="Times New Roman" w:cs="Times New Roman"/>
-                <w:noProof/>
-                <w:webHidden/>
-              </w:rPr>
-            </w:r>
-            <w:r>
-              <w:rPr>
-                <w:rFonts w:ascii="Times New Roman" w:hAnsi="Times New Roman" w:cs="Times New Roman"/>
-                <w:noProof/>
-                <w:webHidden/>
-              </w:rPr>
-              <w:fldChar w:fldCharType="separate"/>
-            </w:r>
-            <w:r>
-              <w:rPr>
-                <w:rFonts w:ascii="Times New Roman" w:hAnsi="Times New Roman" w:cs="Times New Roman"/>
-                <w:noProof/>
-                <w:webHidden/>
-              </w:rPr>
-              <w:t>3</w:t>
-            </w:r>
-            <w:r>
-              <w:rPr>
-                <w:rFonts w:ascii="Times New Roman" w:hAnsi="Times New Roman" w:cs="Times New Roman"/>
-                <w:noProof/>
-                <w:webHidden/>
-              </w:rPr>
-              <w:fldChar w:fldCharType="end"/>
-            </w:r>
-          </w:hyperlink>
-        </w:p>
-        <w:p>
-          <w:pPr>
-            <w:pStyle w:val="TOC2"/>
-            <w:tabs>
-              <w:tab w:val="left" w:pos="880"/>
-              <w:tab w:val="right" w:leader="dot" w:pos="9019"/>
-            </w:tabs>
-            <w:rPr>
-              <w:rFonts w:ascii="Times New Roman" w:eastAsiaTheme="minorEastAsia" w:hAnsi="Times New Roman" w:cs="Times New Roman"/>
-              <w:noProof/>
-              <w:lang w:val="en-US"/>
-            </w:rPr>
-          </w:pPr>
-          <w:hyperlink w:anchor="_Toc34354582" w:history="1">
-            <w:r>
-              <w:rPr>
-                <w:rStyle w:val="Hyperlink"/>
-                <w:rFonts w:ascii="Times New Roman" w:hAnsi="Times New Roman" w:cs="Times New Roman"/>
-                <w:noProof/>
-              </w:rPr>
-              <w:t>1.1</w:t>
-            </w:r>
-            <w:r>
-              <w:rPr>
-                <w:rFonts w:ascii="Times New Roman" w:eastAsiaTheme="minorEastAsia" w:hAnsi="Times New Roman" w:cs="Times New Roman"/>
-                <w:noProof/>
-                <w:lang w:val="en-US"/>
-              </w:rPr>
-              <w:tab/>
-            </w:r>
-            <w:r>
-              <w:rPr>
-                <w:rStyle w:val="Hyperlink"/>
-                <w:rFonts w:ascii="Times New Roman" w:hAnsi="Times New Roman" w:cs="Times New Roman"/>
-                <w:noProof/>
-                <w:lang w:val="sr-Cyrl-RS"/>
-              </w:rPr>
-              <w:t>Резиме</w:t>
-            </w:r>
-            <w:r>
-              <w:rPr>
-                <w:rFonts w:ascii="Times New Roman" w:hAnsi="Times New Roman" w:cs="Times New Roman"/>
-                <w:noProof/>
-                <w:webHidden/>
-              </w:rPr>
-              <w:tab/>
-            </w:r>
-            <w:r>
-              <w:rPr>
-                <w:rFonts w:ascii="Times New Roman" w:hAnsi="Times New Roman" w:cs="Times New Roman"/>
-                <w:noProof/>
-                <w:webHidden/>
-              </w:rPr>
-              <w:fldChar w:fldCharType="begin"/>
-            </w:r>
-            <w:r>
-              <w:rPr>
-                <w:rFonts w:ascii="Times New Roman" w:hAnsi="Times New Roman" w:cs="Times New Roman"/>
-                <w:noProof/>
-                <w:webHidden/>
-              </w:rPr>
-              <w:instrText xml:space="preserve"> PAGEREF _Toc34354582 \h </w:instrText>
-            </w:r>
-            <w:r>
-              <w:rPr>
-                <w:rFonts w:ascii="Times New Roman" w:hAnsi="Times New Roman" w:cs="Times New Roman"/>
-                <w:noProof/>
-                <w:webHidden/>
-              </w:rPr>
-            </w:r>
-            <w:r>
-              <w:rPr>
-                <w:rFonts w:ascii="Times New Roman" w:hAnsi="Times New Roman" w:cs="Times New Roman"/>
-                <w:noProof/>
-                <w:webHidden/>
-              </w:rPr>
-              <w:fldChar w:fldCharType="separate"/>
-            </w:r>
-            <w:r>
-              <w:rPr>
-                <w:rFonts w:ascii="Times New Roman" w:hAnsi="Times New Roman" w:cs="Times New Roman"/>
-                <w:noProof/>
-                <w:webHidden/>
-              </w:rPr>
-              <w:t>3</w:t>
-            </w:r>
-            <w:r>
-              <w:rPr>
-                <w:rFonts w:ascii="Times New Roman" w:hAnsi="Times New Roman" w:cs="Times New Roman"/>
-                <w:noProof/>
-                <w:webHidden/>
-              </w:rPr>
-              <w:fldChar w:fldCharType="end"/>
-            </w:r>
-          </w:hyperlink>
-        </w:p>
-        <w:p>
-          <w:pPr>
-            <w:pStyle w:val="TOC2"/>
-            <w:tabs>
-              <w:tab w:val="left" w:pos="880"/>
-              <w:tab w:val="right" w:leader="dot" w:pos="9019"/>
-            </w:tabs>
-            <w:rPr>
-              <w:rFonts w:ascii="Times New Roman" w:eastAsiaTheme="minorEastAsia" w:hAnsi="Times New Roman" w:cs="Times New Roman"/>
-              <w:noProof/>
-              <w:lang w:val="en-US"/>
-            </w:rPr>
-          </w:pPr>
-          <w:hyperlink w:anchor="_Toc34354583" w:history="1">
-            <w:r>
-              <w:rPr>
-                <w:rStyle w:val="Hyperlink"/>
-                <w:rFonts w:ascii="Times New Roman" w:hAnsi="Times New Roman" w:cs="Times New Roman"/>
-                <w:noProof/>
-              </w:rPr>
-              <w:t>1.2</w:t>
-            </w:r>
-            <w:r>
-              <w:rPr>
-                <w:rFonts w:ascii="Times New Roman" w:eastAsiaTheme="minorEastAsia" w:hAnsi="Times New Roman" w:cs="Times New Roman"/>
-                <w:noProof/>
-                <w:lang w:val="en-US"/>
-              </w:rPr>
-              <w:tab/>
-            </w:r>
-            <w:r>
-              <w:rPr>
-                <w:rStyle w:val="Hyperlink"/>
-                <w:rFonts w:ascii="Times New Roman" w:hAnsi="Times New Roman" w:cs="Times New Roman"/>
-                <w:noProof/>
-                <w:lang w:val="sr-Cyrl-RS"/>
-              </w:rPr>
-              <w:t>Намена документа и циљне групе</w:t>
-            </w:r>
-            <w:r>
-              <w:rPr>
-                <w:rFonts w:ascii="Times New Roman" w:hAnsi="Times New Roman" w:cs="Times New Roman"/>
-                <w:noProof/>
-                <w:webHidden/>
-              </w:rPr>
-              <w:tab/>
-            </w:r>
-            <w:r>
-              <w:rPr>
-                <w:rFonts w:ascii="Times New Roman" w:hAnsi="Times New Roman" w:cs="Times New Roman"/>
-                <w:noProof/>
-                <w:webHidden/>
-              </w:rPr>
-              <w:fldChar w:fldCharType="begin"/>
-            </w:r>
-            <w:r>
-              <w:rPr>
-                <w:rFonts w:ascii="Times New Roman" w:hAnsi="Times New Roman" w:cs="Times New Roman"/>
-                <w:noProof/>
-                <w:webHidden/>
-              </w:rPr>
-              <w:instrText xml:space="preserve"> PAGEREF _Toc34354583 \h </w:instrText>
-            </w:r>
-            <w:r>
-              <w:rPr>
-                <w:rFonts w:ascii="Times New Roman" w:hAnsi="Times New Roman" w:cs="Times New Roman"/>
-                <w:noProof/>
-                <w:webHidden/>
-              </w:rPr>
-            </w:r>
-            <w:r>
-              <w:rPr>
-                <w:rFonts w:ascii="Times New Roman" w:hAnsi="Times New Roman" w:cs="Times New Roman"/>
-                <w:noProof/>
-                <w:webHidden/>
-              </w:rPr>
-              <w:fldChar w:fldCharType="separate"/>
-            </w:r>
-            <w:r>
-              <w:rPr>
-                <w:rFonts w:ascii="Times New Roman" w:hAnsi="Times New Roman" w:cs="Times New Roman"/>
-                <w:noProof/>
-                <w:webHidden/>
-              </w:rPr>
-              <w:t>3</w:t>
-            </w:r>
-            <w:r>
-              <w:rPr>
-                <w:rFonts w:ascii="Times New Roman" w:hAnsi="Times New Roman" w:cs="Times New Roman"/>
-                <w:noProof/>
-                <w:webHidden/>
-              </w:rPr>
-              <w:fldChar w:fldCharType="end"/>
-            </w:r>
-          </w:hyperlink>
-        </w:p>
-        <w:p>
-          <w:pPr>
-            <w:pStyle w:val="TOC2"/>
-            <w:tabs>
-              <w:tab w:val="left" w:pos="880"/>
-              <w:tab w:val="right" w:leader="dot" w:pos="9019"/>
-            </w:tabs>
-            <w:rPr>
-              <w:rFonts w:ascii="Times New Roman" w:eastAsiaTheme="minorEastAsia" w:hAnsi="Times New Roman" w:cs="Times New Roman"/>
-              <w:noProof/>
-              <w:lang w:val="en-US"/>
-            </w:rPr>
-          </w:pPr>
-          <w:hyperlink w:anchor="_Toc34354584" w:history="1">
-            <w:r>
-              <w:rPr>
-                <w:rStyle w:val="Hyperlink"/>
-                <w:rFonts w:ascii="Times New Roman" w:hAnsi="Times New Roman" w:cs="Times New Roman"/>
-                <w:noProof/>
-                <w:lang w:val="sr-Cyrl-RS"/>
-              </w:rPr>
-              <w:t>1.3</w:t>
-            </w:r>
-            <w:r>
-              <w:rPr>
-                <w:rFonts w:ascii="Times New Roman" w:eastAsiaTheme="minorEastAsia" w:hAnsi="Times New Roman" w:cs="Times New Roman"/>
-                <w:noProof/>
-                <w:lang w:val="en-US"/>
-              </w:rPr>
-              <w:tab/>
-            </w:r>
-            <w:r>
-              <w:rPr>
-                <w:rStyle w:val="Hyperlink"/>
-                <w:rFonts w:ascii="Times New Roman" w:hAnsi="Times New Roman" w:cs="Times New Roman"/>
-                <w:noProof/>
-                <w:lang w:val="sr-Cyrl-RS"/>
-              </w:rPr>
-              <w:t>Референце</w:t>
-            </w:r>
-            <w:r>
-              <w:rPr>
-                <w:rFonts w:ascii="Times New Roman" w:hAnsi="Times New Roman" w:cs="Times New Roman"/>
-                <w:noProof/>
-                <w:webHidden/>
-              </w:rPr>
-              <w:tab/>
-            </w:r>
-            <w:r>
-              <w:rPr>
-                <w:rFonts w:ascii="Times New Roman" w:hAnsi="Times New Roman" w:cs="Times New Roman"/>
-                <w:noProof/>
-                <w:webHidden/>
-              </w:rPr>
-              <w:fldChar w:fldCharType="begin"/>
-            </w:r>
-            <w:r>
-              <w:rPr>
-                <w:rFonts w:ascii="Times New Roman" w:hAnsi="Times New Roman" w:cs="Times New Roman"/>
-                <w:noProof/>
-                <w:webHidden/>
-              </w:rPr>
-              <w:instrText xml:space="preserve"> PAGEREF _Toc34354584 \h </w:instrText>
-            </w:r>
-            <w:r>
-              <w:rPr>
-                <w:rFonts w:ascii="Times New Roman" w:hAnsi="Times New Roman" w:cs="Times New Roman"/>
-                <w:noProof/>
-                <w:webHidden/>
-              </w:rPr>
-            </w:r>
-            <w:r>
-              <w:rPr>
-                <w:rFonts w:ascii="Times New Roman" w:hAnsi="Times New Roman" w:cs="Times New Roman"/>
-                <w:noProof/>
-                <w:webHidden/>
-              </w:rPr>
-              <w:fldChar w:fldCharType="separate"/>
-            </w:r>
-            <w:r>
-              <w:rPr>
-                <w:rFonts w:ascii="Times New Roman" w:hAnsi="Times New Roman" w:cs="Times New Roman"/>
-                <w:noProof/>
-                <w:webHidden/>
-              </w:rPr>
-              <w:t>3</w:t>
-            </w:r>
-            <w:r>
-              <w:rPr>
-                <w:rFonts w:ascii="Times New Roman" w:hAnsi="Times New Roman" w:cs="Times New Roman"/>
-                <w:noProof/>
-                <w:webHidden/>
-              </w:rPr>
-              <w:fldChar w:fldCharType="end"/>
-            </w:r>
-          </w:hyperlink>
-        </w:p>
-        <w:p>
-          <w:pPr>
-            <w:pStyle w:val="TOC2"/>
-            <w:tabs>
-              <w:tab w:val="left" w:pos="880"/>
-              <w:tab w:val="right" w:leader="dot" w:pos="9019"/>
-            </w:tabs>
-            <w:rPr>
-              <w:rFonts w:ascii="Times New Roman" w:eastAsiaTheme="minorEastAsia" w:hAnsi="Times New Roman" w:cs="Times New Roman"/>
-              <w:noProof/>
-              <w:lang w:val="en-US"/>
-            </w:rPr>
-          </w:pPr>
-          <w:hyperlink w:anchor="_Toc34354585" w:history="1">
-            <w:r>
-              <w:rPr>
-                <w:rStyle w:val="Hyperlink"/>
-                <w:rFonts w:ascii="Times New Roman" w:hAnsi="Times New Roman" w:cs="Times New Roman"/>
-                <w:noProof/>
-                <w:lang w:val="sr-Cyrl-RS"/>
-              </w:rPr>
-              <w:t>1.4</w:t>
-            </w:r>
-            <w:r>
-              <w:rPr>
-                <w:rFonts w:ascii="Times New Roman" w:eastAsiaTheme="minorEastAsia" w:hAnsi="Times New Roman" w:cs="Times New Roman"/>
-                <w:noProof/>
-                <w:lang w:val="en-US"/>
-              </w:rPr>
-              <w:tab/>
-            </w:r>
-            <w:r>
-              <w:rPr>
-                <w:rStyle w:val="Hyperlink"/>
-                <w:rFonts w:ascii="Times New Roman" w:hAnsi="Times New Roman" w:cs="Times New Roman"/>
-                <w:noProof/>
-                <w:lang w:val="sr-Cyrl-RS"/>
-              </w:rPr>
-              <w:t>Отворена питања</w:t>
-            </w:r>
-            <w:r>
-              <w:rPr>
-                <w:rFonts w:ascii="Times New Roman" w:hAnsi="Times New Roman" w:cs="Times New Roman"/>
-                <w:noProof/>
-                <w:webHidden/>
-              </w:rPr>
-              <w:tab/>
-            </w:r>
-            <w:r>
-              <w:rPr>
-                <w:rFonts w:ascii="Times New Roman" w:hAnsi="Times New Roman" w:cs="Times New Roman"/>
-                <w:noProof/>
-                <w:webHidden/>
-              </w:rPr>
-              <w:fldChar w:fldCharType="begin"/>
-            </w:r>
-            <w:r>
-              <w:rPr>
-                <w:rFonts w:ascii="Times New Roman" w:hAnsi="Times New Roman" w:cs="Times New Roman"/>
-                <w:noProof/>
-                <w:webHidden/>
-              </w:rPr>
-              <w:instrText xml:space="preserve"> PAGEREF _Toc34354585 \h </w:instrText>
-            </w:r>
-            <w:r>
-              <w:rPr>
-                <w:rFonts w:ascii="Times New Roman" w:hAnsi="Times New Roman" w:cs="Times New Roman"/>
-                <w:noProof/>
-                <w:webHidden/>
-              </w:rPr>
-            </w:r>
-            <w:r>
-              <w:rPr>
-                <w:rFonts w:ascii="Times New Roman" w:hAnsi="Times New Roman" w:cs="Times New Roman"/>
-                <w:noProof/>
-                <w:webHidden/>
-              </w:rPr>
-              <w:fldChar w:fldCharType="separate"/>
-            </w:r>
-            <w:r>
-              <w:rPr>
-                <w:rFonts w:ascii="Times New Roman" w:hAnsi="Times New Roman" w:cs="Times New Roman"/>
-                <w:noProof/>
-                <w:webHidden/>
-              </w:rPr>
-              <w:t>3</w:t>
-            </w:r>
-            <w:r>
-              <w:rPr>
-                <w:rFonts w:ascii="Times New Roman" w:hAnsi="Times New Roman" w:cs="Times New Roman"/>
-                <w:noProof/>
-                <w:webHidden/>
-              </w:rPr>
-              <w:fldChar w:fldCharType="end"/>
-            </w:r>
-          </w:hyperlink>
-        </w:p>
-        <w:p>
-          <w:pPr>
-            <w:pStyle w:val="TOC1"/>
-            <w:rPr>
-              <w:rFonts w:ascii="Times New Roman" w:eastAsiaTheme="minorEastAsia" w:hAnsi="Times New Roman" w:cs="Times New Roman"/>
-              <w:noProof/>
-              <w:lang w:val="en-US"/>
-            </w:rPr>
-          </w:pPr>
-          <w:hyperlink w:anchor="_Toc34354586" w:history="1">
-            <w:r>
-              <w:rPr>
-                <w:rStyle w:val="Hyperlink"/>
-                <w:rFonts w:ascii="Times New Roman" w:hAnsi="Times New Roman" w:cs="Times New Roman"/>
-                <w:noProof/>
-                <w:lang w:val="sr-Cyrl-RS"/>
-              </w:rPr>
-              <w:t>2.</w:t>
-            </w:r>
-            <w:r>
-              <w:rPr>
-                <w:rFonts w:ascii="Times New Roman" w:eastAsiaTheme="minorEastAsia" w:hAnsi="Times New Roman" w:cs="Times New Roman"/>
-                <w:noProof/>
-                <w:lang w:val="en-US"/>
-              </w:rPr>
-              <w:tab/>
-            </w:r>
-            <w:r>
-              <w:rPr>
-                <w:rStyle w:val="Hyperlink"/>
-                <w:rFonts w:ascii="Times New Roman" w:hAnsi="Times New Roman" w:cs="Times New Roman"/>
-                <w:noProof/>
-                <w:lang w:val="sr-Cyrl-RS"/>
-              </w:rPr>
-              <w:t>СЦЕНАРИО ОДОБРАВАЊА ЗАХТЕВА ЗА НАЛОГОМ БИОСКОПА</w:t>
-            </w:r>
-            <w:r>
-              <w:rPr>
-                <w:rFonts w:ascii="Times New Roman" w:hAnsi="Times New Roman" w:cs="Times New Roman"/>
-                <w:noProof/>
-                <w:webHidden/>
-              </w:rPr>
-              <w:tab/>
-            </w:r>
-            <w:r>
-              <w:rPr>
-                <w:rFonts w:ascii="Times New Roman" w:hAnsi="Times New Roman" w:cs="Times New Roman"/>
-                <w:noProof/>
-                <w:webHidden/>
-              </w:rPr>
-              <w:fldChar w:fldCharType="begin"/>
-            </w:r>
-            <w:r>
-              <w:rPr>
-                <w:rFonts w:ascii="Times New Roman" w:hAnsi="Times New Roman" w:cs="Times New Roman"/>
-                <w:noProof/>
-                <w:webHidden/>
-              </w:rPr>
-              <w:instrText xml:space="preserve"> PAGEREF _Toc34354586 \h </w:instrText>
-            </w:r>
-            <w:r>
-              <w:rPr>
-                <w:rFonts w:ascii="Times New Roman" w:hAnsi="Times New Roman" w:cs="Times New Roman"/>
-                <w:noProof/>
-                <w:webHidden/>
-              </w:rPr>
-            </w:r>
-            <w:r>
-              <w:rPr>
-                <w:rFonts w:ascii="Times New Roman" w:hAnsi="Times New Roman" w:cs="Times New Roman"/>
-                <w:noProof/>
-                <w:webHidden/>
-              </w:rPr>
-              <w:fldChar w:fldCharType="separate"/>
-            </w:r>
-            <w:r>
-              <w:rPr>
-                <w:rFonts w:ascii="Times New Roman" w:hAnsi="Times New Roman" w:cs="Times New Roman"/>
-                <w:noProof/>
-                <w:webHidden/>
-              </w:rPr>
-              <w:t>4</w:t>
-            </w:r>
-            <w:r>
-              <w:rPr>
-                <w:rFonts w:ascii="Times New Roman" w:hAnsi="Times New Roman" w:cs="Times New Roman"/>
-                <w:noProof/>
-                <w:webHidden/>
-              </w:rPr>
-              <w:fldChar w:fldCharType="end"/>
-            </w:r>
-          </w:hyperlink>
-        </w:p>
-        <w:p>
-          <w:pPr>
-            <w:pStyle w:val="TOC2"/>
-            <w:tabs>
-              <w:tab w:val="left" w:pos="880"/>
-              <w:tab w:val="right" w:leader="dot" w:pos="9019"/>
-            </w:tabs>
-            <w:rPr>
-              <w:rFonts w:ascii="Times New Roman" w:eastAsiaTheme="minorEastAsia" w:hAnsi="Times New Roman" w:cs="Times New Roman"/>
-              <w:noProof/>
-              <w:lang w:val="en-US"/>
-            </w:rPr>
-          </w:pPr>
-          <w:hyperlink w:anchor="_Toc34354587" w:history="1">
-            <w:r>
-              <w:rPr>
-                <w:rStyle w:val="Hyperlink"/>
-                <w:rFonts w:ascii="Times New Roman" w:hAnsi="Times New Roman" w:cs="Times New Roman"/>
-                <w:noProof/>
-                <w:lang w:val="sr-Cyrl-RS"/>
-              </w:rPr>
-              <w:t>2.1</w:t>
-            </w:r>
-            <w:r>
-              <w:rPr>
-                <w:rFonts w:ascii="Times New Roman" w:eastAsiaTheme="minorEastAsia" w:hAnsi="Times New Roman" w:cs="Times New Roman"/>
-                <w:noProof/>
-                <w:lang w:val="en-US"/>
-              </w:rPr>
-              <w:tab/>
-            </w:r>
-            <w:r>
-              <w:rPr>
-                <w:rStyle w:val="Hyperlink"/>
-                <w:rFonts w:ascii="Times New Roman" w:hAnsi="Times New Roman" w:cs="Times New Roman"/>
-                <w:noProof/>
-                <w:lang w:val="sr-Cyrl-RS"/>
-              </w:rPr>
-              <w:t>Кратак опис</w:t>
-            </w:r>
-            <w:r>
-              <w:rPr>
-                <w:rFonts w:ascii="Times New Roman" w:hAnsi="Times New Roman" w:cs="Times New Roman"/>
-                <w:noProof/>
-                <w:webHidden/>
-              </w:rPr>
-              <w:tab/>
-            </w:r>
-            <w:r>
-              <w:rPr>
-                <w:rFonts w:ascii="Times New Roman" w:hAnsi="Times New Roman" w:cs="Times New Roman"/>
-                <w:noProof/>
-                <w:webHidden/>
-              </w:rPr>
-              <w:fldChar w:fldCharType="begin"/>
-            </w:r>
-            <w:r>
-              <w:rPr>
-                <w:rFonts w:ascii="Times New Roman" w:hAnsi="Times New Roman" w:cs="Times New Roman"/>
-                <w:noProof/>
-                <w:webHidden/>
-              </w:rPr>
-              <w:instrText xml:space="preserve"> PAGEREF _Toc34354587 \h </w:instrText>
-            </w:r>
-            <w:r>
-              <w:rPr>
-                <w:rFonts w:ascii="Times New Roman" w:hAnsi="Times New Roman" w:cs="Times New Roman"/>
-                <w:noProof/>
-                <w:webHidden/>
-              </w:rPr>
-            </w:r>
-            <w:r>
-              <w:rPr>
-                <w:rFonts w:ascii="Times New Roman" w:hAnsi="Times New Roman" w:cs="Times New Roman"/>
-                <w:noProof/>
-                <w:webHidden/>
-              </w:rPr>
-              <w:fldChar w:fldCharType="separate"/>
-            </w:r>
-            <w:r>
-              <w:rPr>
-                <w:rFonts w:ascii="Times New Roman" w:hAnsi="Times New Roman" w:cs="Times New Roman"/>
-                <w:noProof/>
-                <w:webHidden/>
-              </w:rPr>
-              <w:t>4</w:t>
-            </w:r>
-            <w:r>
-              <w:rPr>
-                <w:rFonts w:ascii="Times New Roman" w:hAnsi="Times New Roman" w:cs="Times New Roman"/>
-                <w:noProof/>
-                <w:webHidden/>
-              </w:rPr>
-              <w:fldChar w:fldCharType="end"/>
-            </w:r>
-          </w:hyperlink>
-        </w:p>
-        <w:p>
-          <w:pPr>
-            <w:pStyle w:val="TOC2"/>
-            <w:tabs>
-              <w:tab w:val="left" w:pos="880"/>
-              <w:tab w:val="right" w:leader="dot" w:pos="9019"/>
-            </w:tabs>
-            <w:rPr>
-              <w:rFonts w:ascii="Times New Roman" w:eastAsiaTheme="minorEastAsia" w:hAnsi="Times New Roman" w:cs="Times New Roman"/>
-              <w:noProof/>
-              <w:lang w:val="en-US"/>
-            </w:rPr>
-          </w:pPr>
-          <w:hyperlink w:anchor="_Toc34354588" w:history="1">
-            <w:r>
-              <w:rPr>
-                <w:rStyle w:val="Hyperlink"/>
-                <w:rFonts w:ascii="Times New Roman" w:hAnsi="Times New Roman" w:cs="Times New Roman"/>
-                <w:noProof/>
-                <w:lang w:val="sr-Cyrl-RS"/>
-              </w:rPr>
-              <w:t>2.2</w:t>
-            </w:r>
-            <w:r>
-              <w:rPr>
-                <w:rFonts w:ascii="Times New Roman" w:eastAsiaTheme="minorEastAsia" w:hAnsi="Times New Roman" w:cs="Times New Roman"/>
-                <w:noProof/>
-                <w:lang w:val="en-US"/>
-              </w:rPr>
-              <w:tab/>
-            </w:r>
-            <w:r>
-              <w:rPr>
-                <w:rStyle w:val="Hyperlink"/>
-                <w:rFonts w:ascii="Times New Roman" w:hAnsi="Times New Roman" w:cs="Times New Roman"/>
-                <w:noProof/>
-                <w:lang w:val="sr-Cyrl-RS"/>
-              </w:rPr>
-              <w:t>Ток догађаја</w:t>
-            </w:r>
-            <w:r>
-              <w:rPr>
-                <w:rFonts w:ascii="Times New Roman" w:hAnsi="Times New Roman" w:cs="Times New Roman"/>
-                <w:noProof/>
-                <w:webHidden/>
-              </w:rPr>
-              <w:tab/>
-            </w:r>
-            <w:r>
-              <w:rPr>
-                <w:rFonts w:ascii="Times New Roman" w:hAnsi="Times New Roman" w:cs="Times New Roman"/>
-                <w:noProof/>
-                <w:webHidden/>
-              </w:rPr>
-              <w:fldChar w:fldCharType="begin"/>
-            </w:r>
-            <w:r>
-              <w:rPr>
-                <w:rFonts w:ascii="Times New Roman" w:hAnsi="Times New Roman" w:cs="Times New Roman"/>
-                <w:noProof/>
-                <w:webHidden/>
-              </w:rPr>
-              <w:instrText xml:space="preserve"> PAGEREF _Toc34354588 \h </w:instrText>
-            </w:r>
-            <w:r>
-              <w:rPr>
-                <w:rFonts w:ascii="Times New Roman" w:hAnsi="Times New Roman" w:cs="Times New Roman"/>
-                <w:noProof/>
-                <w:webHidden/>
-              </w:rPr>
-            </w:r>
-            <w:r>
-              <w:rPr>
-                <w:rFonts w:ascii="Times New Roman" w:hAnsi="Times New Roman" w:cs="Times New Roman"/>
-                <w:noProof/>
-                <w:webHidden/>
-              </w:rPr>
-              <w:fldChar w:fldCharType="separate"/>
-            </w:r>
-            <w:r>
-              <w:rPr>
-                <w:rFonts w:ascii="Times New Roman" w:hAnsi="Times New Roman" w:cs="Times New Roman"/>
-                <w:noProof/>
-                <w:webHidden/>
-              </w:rPr>
-              <w:t>4</w:t>
-            </w:r>
-            <w:r>
-              <w:rPr>
-                <w:rFonts w:ascii="Times New Roman" w:hAnsi="Times New Roman" w:cs="Times New Roman"/>
-                <w:noProof/>
-                <w:webHidden/>
-              </w:rPr>
-              <w:fldChar w:fldCharType="end"/>
-            </w:r>
-          </w:hyperlink>
-        </w:p>
-        <w:p>
-          <w:pPr>
-            <w:pStyle w:val="TOC3"/>
-            <w:tabs>
-              <w:tab w:val="left" w:pos="1320"/>
-              <w:tab w:val="right" w:leader="dot" w:pos="9019"/>
-            </w:tabs>
-            <w:rPr>
-              <w:rFonts w:ascii="Times New Roman" w:eastAsiaTheme="minorEastAsia" w:hAnsi="Times New Roman" w:cs="Times New Roman"/>
-              <w:noProof/>
-              <w:lang w:val="en-US"/>
-            </w:rPr>
-          </w:pPr>
-          <w:hyperlink w:anchor="_Toc34354589" w:history="1">
-            <w:r>
-              <w:rPr>
-                <w:rStyle w:val="Hyperlink"/>
-                <w:rFonts w:ascii="Times New Roman" w:hAnsi="Times New Roman" w:cs="Times New Roman"/>
-                <w:noProof/>
-                <w:lang w:val="sr-Cyrl-RS"/>
-              </w:rPr>
-              <w:t>2.2.1</w:t>
-            </w:r>
-            <w:r>
-              <w:rPr>
-                <w:rFonts w:ascii="Times New Roman" w:eastAsiaTheme="minorEastAsia" w:hAnsi="Times New Roman" w:cs="Times New Roman"/>
-                <w:noProof/>
-                <w:lang w:val="en-US"/>
-              </w:rPr>
-              <w:tab/>
-            </w:r>
-            <w:r>
-              <w:rPr>
-                <w:rStyle w:val="Hyperlink"/>
-                <w:rFonts w:ascii="Times New Roman" w:hAnsi="Times New Roman" w:cs="Times New Roman"/>
-                <w:noProof/>
-                <w:lang w:val="sr-Cyrl-RS"/>
-              </w:rPr>
-              <w:t>Корисник одобрава налог</w:t>
-            </w:r>
-            <w:r>
-              <w:rPr>
-                <w:rFonts w:ascii="Times New Roman" w:hAnsi="Times New Roman" w:cs="Times New Roman"/>
-                <w:noProof/>
-                <w:webHidden/>
-              </w:rPr>
-              <w:tab/>
-            </w:r>
-            <w:r>
-              <w:rPr>
-                <w:rFonts w:ascii="Times New Roman" w:hAnsi="Times New Roman" w:cs="Times New Roman"/>
-                <w:noProof/>
-                <w:webHidden/>
-              </w:rPr>
-              <w:fldChar w:fldCharType="begin"/>
-            </w:r>
-            <w:r>
-              <w:rPr>
-                <w:rFonts w:ascii="Times New Roman" w:hAnsi="Times New Roman" w:cs="Times New Roman"/>
-                <w:noProof/>
-                <w:webHidden/>
-              </w:rPr>
-              <w:instrText xml:space="preserve"> PAGEREF _Toc34354589 \h </w:instrText>
-            </w:r>
-            <w:r>
-              <w:rPr>
-                <w:rFonts w:ascii="Times New Roman" w:hAnsi="Times New Roman" w:cs="Times New Roman"/>
-                <w:noProof/>
-                <w:webHidden/>
-              </w:rPr>
-            </w:r>
-            <w:r>
-              <w:rPr>
-                <w:rFonts w:ascii="Times New Roman" w:hAnsi="Times New Roman" w:cs="Times New Roman"/>
-                <w:noProof/>
-                <w:webHidden/>
-              </w:rPr>
-              <w:fldChar w:fldCharType="separate"/>
-            </w:r>
-            <w:r>
-              <w:rPr>
-                <w:rFonts w:ascii="Times New Roman" w:hAnsi="Times New Roman" w:cs="Times New Roman"/>
-                <w:noProof/>
-                <w:webHidden/>
-              </w:rPr>
-              <w:t>4</w:t>
-            </w:r>
-            <w:r>
-              <w:rPr>
-                <w:rFonts w:ascii="Times New Roman" w:hAnsi="Times New Roman" w:cs="Times New Roman"/>
-                <w:noProof/>
-                <w:webHidden/>
-              </w:rPr>
-              <w:fldChar w:fldCharType="end"/>
-            </w:r>
-          </w:hyperlink>
-        </w:p>
-        <w:p>
-          <w:pPr>
-            <w:pStyle w:val="TOC3"/>
-            <w:tabs>
-              <w:tab w:val="left" w:pos="1320"/>
-              <w:tab w:val="right" w:leader="dot" w:pos="9019"/>
-            </w:tabs>
-            <w:rPr>
-              <w:rFonts w:ascii="Times New Roman" w:eastAsiaTheme="minorEastAsia" w:hAnsi="Times New Roman" w:cs="Times New Roman"/>
-              <w:noProof/>
-              <w:lang w:val="en-US"/>
-            </w:rPr>
-          </w:pPr>
-          <w:hyperlink w:anchor="_Toc34354590" w:history="1">
-            <w:r>
-              <w:rPr>
-                <w:rStyle w:val="Hyperlink"/>
-                <w:rFonts w:ascii="Times New Roman" w:hAnsi="Times New Roman" w:cs="Times New Roman"/>
-                <w:noProof/>
-                <w:lang w:val="sr-Cyrl-RS"/>
-              </w:rPr>
-              <w:t>2.2.2</w:t>
-            </w:r>
-            <w:r>
-              <w:rPr>
-                <w:rFonts w:ascii="Times New Roman" w:eastAsiaTheme="minorEastAsia" w:hAnsi="Times New Roman" w:cs="Times New Roman"/>
-                <w:noProof/>
-                <w:lang w:val="en-US"/>
-              </w:rPr>
-              <w:tab/>
-            </w:r>
-            <w:r>
-              <w:rPr>
-                <w:rStyle w:val="Hyperlink"/>
-                <w:rFonts w:ascii="Times New Roman" w:hAnsi="Times New Roman" w:cs="Times New Roman"/>
-                <w:noProof/>
-                <w:lang w:val="sr-Cyrl-RS"/>
-              </w:rPr>
-              <w:t>Корисник одбија налог</w:t>
-            </w:r>
-            <w:r>
-              <w:rPr>
-                <w:rFonts w:ascii="Times New Roman" w:hAnsi="Times New Roman" w:cs="Times New Roman"/>
-                <w:noProof/>
-                <w:webHidden/>
-              </w:rPr>
-              <w:tab/>
-            </w:r>
-            <w:r>
-              <w:rPr>
-                <w:rFonts w:ascii="Times New Roman" w:hAnsi="Times New Roman" w:cs="Times New Roman"/>
-                <w:noProof/>
-                <w:webHidden/>
-              </w:rPr>
-              <w:fldChar w:fldCharType="begin"/>
-            </w:r>
-            <w:r>
-              <w:rPr>
-                <w:rFonts w:ascii="Times New Roman" w:hAnsi="Times New Roman" w:cs="Times New Roman"/>
-                <w:noProof/>
-                <w:webHidden/>
-              </w:rPr>
-              <w:instrText xml:space="preserve"> PAGEREF _Toc34354590 \h </w:instrText>
-            </w:r>
-            <w:r>
-              <w:rPr>
-                <w:rFonts w:ascii="Times New Roman" w:hAnsi="Times New Roman" w:cs="Times New Roman"/>
-                <w:noProof/>
-                <w:webHidden/>
-              </w:rPr>
-            </w:r>
-            <w:r>
-              <w:rPr>
-                <w:rFonts w:ascii="Times New Roman" w:hAnsi="Times New Roman" w:cs="Times New Roman"/>
-                <w:noProof/>
-                <w:webHidden/>
-              </w:rPr>
-              <w:fldChar w:fldCharType="separate"/>
-            </w:r>
-            <w:r>
-              <w:rPr>
-                <w:rFonts w:ascii="Times New Roman" w:hAnsi="Times New Roman" w:cs="Times New Roman"/>
-                <w:noProof/>
-                <w:webHidden/>
-              </w:rPr>
-              <w:t>4</w:t>
-            </w:r>
-            <w:r>
-              <w:rPr>
-                <w:rFonts w:ascii="Times New Roman" w:hAnsi="Times New Roman" w:cs="Times New Roman"/>
-                <w:noProof/>
-                <w:webHidden/>
-              </w:rPr>
-              <w:fldChar w:fldCharType="end"/>
-            </w:r>
-          </w:hyperlink>
-        </w:p>
-        <w:p>
-          <w:pPr>
-            <w:pStyle w:val="TOC3"/>
-            <w:tabs>
-              <w:tab w:val="left" w:pos="1320"/>
-              <w:tab w:val="right" w:leader="dot" w:pos="9019"/>
-            </w:tabs>
-            <w:rPr>
-              <w:rFonts w:ascii="Times New Roman" w:eastAsiaTheme="minorEastAsia" w:hAnsi="Times New Roman" w:cs="Times New Roman"/>
-              <w:noProof/>
-              <w:lang w:val="en-US"/>
-            </w:rPr>
-          </w:pPr>
-          <w:hyperlink w:anchor="_Toc34354591" w:history="1">
-            <w:r>
-              <w:rPr>
-                <w:rStyle w:val="Hyperlink"/>
-                <w:rFonts w:ascii="Times New Roman" w:hAnsi="Times New Roman" w:cs="Times New Roman"/>
-                <w:noProof/>
-                <w:lang w:val="sr-Cyrl-RS"/>
-              </w:rPr>
-              <w:t>2.2.3</w:t>
-            </w:r>
-            <w:r>
-              <w:rPr>
-                <w:rFonts w:ascii="Times New Roman" w:eastAsiaTheme="minorEastAsia" w:hAnsi="Times New Roman" w:cs="Times New Roman"/>
-                <w:noProof/>
-                <w:lang w:val="en-US"/>
-              </w:rPr>
-              <w:tab/>
-            </w:r>
-            <w:r>
-              <w:rPr>
-                <w:rStyle w:val="Hyperlink"/>
-                <w:rFonts w:ascii="Times New Roman" w:hAnsi="Times New Roman" w:cs="Times New Roman"/>
-                <w:noProof/>
-                <w:lang w:val="sr-Cyrl-RS"/>
-              </w:rPr>
-              <w:t>Корисник одустаје од одлуке</w:t>
-            </w:r>
-            <w:r>
-              <w:rPr>
-                <w:rFonts w:ascii="Times New Roman" w:hAnsi="Times New Roman" w:cs="Times New Roman"/>
-                <w:noProof/>
-                <w:webHidden/>
-              </w:rPr>
-              <w:tab/>
-            </w:r>
-            <w:r>
-              <w:rPr>
-                <w:rFonts w:ascii="Times New Roman" w:hAnsi="Times New Roman" w:cs="Times New Roman"/>
-                <w:noProof/>
-                <w:webHidden/>
-              </w:rPr>
-              <w:fldChar w:fldCharType="begin"/>
-            </w:r>
-            <w:r>
-              <w:rPr>
-                <w:rFonts w:ascii="Times New Roman" w:hAnsi="Times New Roman" w:cs="Times New Roman"/>
-                <w:noProof/>
-                <w:webHidden/>
-              </w:rPr>
-              <w:instrText xml:space="preserve"> PAGEREF _Toc34354591 \h </w:instrText>
-            </w:r>
-            <w:r>
-              <w:rPr>
-                <w:rFonts w:ascii="Times New Roman" w:hAnsi="Times New Roman" w:cs="Times New Roman"/>
-                <w:noProof/>
-                <w:webHidden/>
-              </w:rPr>
-            </w:r>
-            <w:r>
-              <w:rPr>
-                <w:rFonts w:ascii="Times New Roman" w:hAnsi="Times New Roman" w:cs="Times New Roman"/>
-                <w:noProof/>
-                <w:webHidden/>
-              </w:rPr>
-              <w:fldChar w:fldCharType="separate"/>
-            </w:r>
-            <w:r>
-              <w:rPr>
-                <w:rFonts w:ascii="Times New Roman" w:hAnsi="Times New Roman" w:cs="Times New Roman"/>
-                <w:noProof/>
-                <w:webHidden/>
-              </w:rPr>
-              <w:t>4</w:t>
-            </w:r>
-            <w:r>
-              <w:rPr>
-                <w:rFonts w:ascii="Times New Roman" w:hAnsi="Times New Roman" w:cs="Times New Roman"/>
-                <w:noProof/>
-                <w:webHidden/>
-              </w:rPr>
-              <w:fldChar w:fldCharType="end"/>
-            </w:r>
-          </w:hyperlink>
-        </w:p>
-        <w:p>
-          <w:pPr>
-            <w:pStyle w:val="TOC2"/>
-            <w:tabs>
-              <w:tab w:val="left" w:pos="880"/>
-              <w:tab w:val="right" w:leader="dot" w:pos="9019"/>
-            </w:tabs>
-            <w:rPr>
-              <w:rFonts w:ascii="Times New Roman" w:eastAsiaTheme="minorEastAsia" w:hAnsi="Times New Roman" w:cs="Times New Roman"/>
-              <w:noProof/>
-              <w:lang w:val="en-US"/>
-            </w:rPr>
-          </w:pPr>
-          <w:hyperlink w:anchor="_Toc34354592" w:history="1">
-            <w:r>
-              <w:rPr>
-                <w:rStyle w:val="Hyperlink"/>
-                <w:rFonts w:ascii="Times New Roman" w:hAnsi="Times New Roman" w:cs="Times New Roman"/>
-                <w:noProof/>
-                <w:lang w:val="sr-Cyrl-RS"/>
-              </w:rPr>
-              <w:t>2.3</w:t>
-            </w:r>
-            <w:r>
-              <w:rPr>
-                <w:rFonts w:ascii="Times New Roman" w:eastAsiaTheme="minorEastAsia" w:hAnsi="Times New Roman" w:cs="Times New Roman"/>
-                <w:noProof/>
-                <w:lang w:val="en-US"/>
-              </w:rPr>
-              <w:tab/>
-            </w:r>
-            <w:r>
-              <w:rPr>
-                <w:rStyle w:val="Hyperlink"/>
-                <w:rFonts w:ascii="Times New Roman" w:hAnsi="Times New Roman" w:cs="Times New Roman"/>
-                <w:noProof/>
-                <w:lang w:val="sr-Cyrl-RS"/>
-              </w:rPr>
-              <w:t>Посебни захтеви</w:t>
-            </w:r>
-            <w:r>
-              <w:rPr>
-                <w:rFonts w:ascii="Times New Roman" w:hAnsi="Times New Roman" w:cs="Times New Roman"/>
-                <w:noProof/>
-                <w:webHidden/>
-              </w:rPr>
-              <w:tab/>
-            </w:r>
-            <w:r>
-              <w:rPr>
-                <w:rFonts w:ascii="Times New Roman" w:hAnsi="Times New Roman" w:cs="Times New Roman"/>
-                <w:noProof/>
-                <w:webHidden/>
-              </w:rPr>
-              <w:fldChar w:fldCharType="begin"/>
-            </w:r>
-            <w:r>
-              <w:rPr>
-                <w:rFonts w:ascii="Times New Roman" w:hAnsi="Times New Roman" w:cs="Times New Roman"/>
-                <w:noProof/>
-                <w:webHidden/>
-              </w:rPr>
-              <w:instrText xml:space="preserve"> PAGEREF _Toc34354592 \h </w:instrText>
-            </w:r>
-            <w:r>
-              <w:rPr>
-                <w:rFonts w:ascii="Times New Roman" w:hAnsi="Times New Roman" w:cs="Times New Roman"/>
-                <w:noProof/>
-                <w:webHidden/>
-              </w:rPr>
-            </w:r>
-            <w:r>
-              <w:rPr>
-                <w:rFonts w:ascii="Times New Roman" w:hAnsi="Times New Roman" w:cs="Times New Roman"/>
-                <w:noProof/>
-                <w:webHidden/>
-              </w:rPr>
-              <w:fldChar w:fldCharType="separate"/>
-            </w:r>
-            <w:r>
-              <w:rPr>
-                <w:rFonts w:ascii="Times New Roman" w:hAnsi="Times New Roman" w:cs="Times New Roman"/>
-                <w:noProof/>
-                <w:webHidden/>
-              </w:rPr>
-              <w:t>4</w:t>
-            </w:r>
-            <w:r>
-              <w:rPr>
-                <w:rFonts w:ascii="Times New Roman" w:hAnsi="Times New Roman" w:cs="Times New Roman"/>
-                <w:noProof/>
-                <w:webHidden/>
-              </w:rPr>
-              <w:fldChar w:fldCharType="end"/>
-            </w:r>
-          </w:hyperlink>
-        </w:p>
-        <w:p>
-          <w:pPr>
-            <w:pStyle w:val="TOC2"/>
-            <w:tabs>
-              <w:tab w:val="left" w:pos="880"/>
-              <w:tab w:val="right" w:leader="dot" w:pos="9019"/>
-            </w:tabs>
-            <w:rPr>
-              <w:rFonts w:ascii="Times New Roman" w:eastAsiaTheme="minorEastAsia" w:hAnsi="Times New Roman" w:cs="Times New Roman"/>
-              <w:noProof/>
-              <w:lang w:val="en-US"/>
-            </w:rPr>
-          </w:pPr>
-          <w:hyperlink w:anchor="_Toc34354593" w:history="1">
-            <w:r>
-              <w:rPr>
-                <w:rStyle w:val="Hyperlink"/>
-                <w:rFonts w:ascii="Times New Roman" w:hAnsi="Times New Roman" w:cs="Times New Roman"/>
-                <w:noProof/>
-                <w:lang w:val="sr-Cyrl-RS"/>
-              </w:rPr>
-              <w:t>2.4</w:t>
-            </w:r>
-            <w:r>
-              <w:rPr>
-                <w:rFonts w:ascii="Times New Roman" w:eastAsiaTheme="minorEastAsia" w:hAnsi="Times New Roman" w:cs="Times New Roman"/>
-                <w:noProof/>
-                <w:lang w:val="en-US"/>
-              </w:rPr>
-              <w:tab/>
-            </w:r>
-            <w:r>
-              <w:rPr>
-                <w:rStyle w:val="Hyperlink"/>
-                <w:rFonts w:ascii="Times New Roman" w:hAnsi="Times New Roman" w:cs="Times New Roman"/>
-                <w:noProof/>
-                <w:lang w:val="sr-Cyrl-RS"/>
-              </w:rPr>
-              <w:t>Предуслови</w:t>
-            </w:r>
-            <w:r>
-              <w:rPr>
-                <w:rFonts w:ascii="Times New Roman" w:hAnsi="Times New Roman" w:cs="Times New Roman"/>
-                <w:noProof/>
-                <w:webHidden/>
-              </w:rPr>
-              <w:tab/>
-            </w:r>
-            <w:r>
-              <w:rPr>
-                <w:rFonts w:ascii="Times New Roman" w:hAnsi="Times New Roman" w:cs="Times New Roman"/>
-                <w:noProof/>
-                <w:webHidden/>
-              </w:rPr>
-              <w:fldChar w:fldCharType="begin"/>
-            </w:r>
-            <w:r>
-              <w:rPr>
-                <w:rFonts w:ascii="Times New Roman" w:hAnsi="Times New Roman" w:cs="Times New Roman"/>
-                <w:noProof/>
-                <w:webHidden/>
-              </w:rPr>
-              <w:instrText xml:space="preserve"> PAGEREF _Toc34354593 \h </w:instrText>
-            </w:r>
-            <w:r>
-              <w:rPr>
-                <w:rFonts w:ascii="Times New Roman" w:hAnsi="Times New Roman" w:cs="Times New Roman"/>
-                <w:noProof/>
-                <w:webHidden/>
-              </w:rPr>
-            </w:r>
-            <w:r>
-              <w:rPr>
-                <w:rFonts w:ascii="Times New Roman" w:hAnsi="Times New Roman" w:cs="Times New Roman"/>
-                <w:noProof/>
-                <w:webHidden/>
-              </w:rPr>
-              <w:fldChar w:fldCharType="separate"/>
-            </w:r>
-            <w:r>
-              <w:rPr>
-                <w:rFonts w:ascii="Times New Roman" w:hAnsi="Times New Roman" w:cs="Times New Roman"/>
-                <w:noProof/>
-                <w:webHidden/>
-              </w:rPr>
-              <w:t>4</w:t>
-            </w:r>
-            <w:r>
-              <w:rPr>
-                <w:rFonts w:ascii="Times New Roman" w:hAnsi="Times New Roman" w:cs="Times New Roman"/>
-                <w:noProof/>
-                <w:webHidden/>
-              </w:rPr>
-              <w:fldChar w:fldCharType="end"/>
-            </w:r>
-          </w:hyperlink>
-        </w:p>
-        <w:p>
-          <w:pPr>
-            <w:pStyle w:val="TOC2"/>
-            <w:tabs>
-              <w:tab w:val="left" w:pos="880"/>
-              <w:tab w:val="right" w:leader="dot" w:pos="9019"/>
-            </w:tabs>
-            <w:rPr>
-              <w:rFonts w:ascii="Times New Roman" w:eastAsiaTheme="minorEastAsia" w:hAnsi="Times New Roman" w:cs="Times New Roman"/>
-              <w:noProof/>
-              <w:lang w:val="en-US"/>
-            </w:rPr>
-          </w:pPr>
-          <w:hyperlink w:anchor="_Toc34354594" w:history="1">
-            <w:r>
-              <w:rPr>
-                <w:rStyle w:val="Hyperlink"/>
-                <w:rFonts w:ascii="Times New Roman" w:hAnsi="Times New Roman" w:cs="Times New Roman"/>
-                <w:noProof/>
-                <w:lang w:val="sr-Cyrl-RS"/>
-              </w:rPr>
-              <w:t>2.5</w:t>
-            </w:r>
-            <w:r>
-              <w:rPr>
-                <w:rFonts w:ascii="Times New Roman" w:eastAsiaTheme="minorEastAsia" w:hAnsi="Times New Roman" w:cs="Times New Roman"/>
-                <w:noProof/>
-                <w:lang w:val="en-US"/>
-              </w:rPr>
-              <w:tab/>
-            </w:r>
-            <w:r>
-              <w:rPr>
-                <w:rStyle w:val="Hyperlink"/>
-                <w:rFonts w:ascii="Times New Roman" w:hAnsi="Times New Roman" w:cs="Times New Roman"/>
-                <w:noProof/>
-                <w:lang w:val="sr-Cyrl-RS"/>
-              </w:rPr>
-              <w:t>Последице</w:t>
-            </w:r>
-            <w:r>
-              <w:rPr>
-                <w:rFonts w:ascii="Times New Roman" w:hAnsi="Times New Roman" w:cs="Times New Roman"/>
-                <w:noProof/>
-                <w:webHidden/>
-              </w:rPr>
-              <w:tab/>
-            </w:r>
-            <w:r>
-              <w:rPr>
-                <w:rFonts w:ascii="Times New Roman" w:hAnsi="Times New Roman" w:cs="Times New Roman"/>
-                <w:noProof/>
-                <w:webHidden/>
-              </w:rPr>
-              <w:fldChar w:fldCharType="begin"/>
-            </w:r>
-            <w:r>
-              <w:rPr>
-                <w:rFonts w:ascii="Times New Roman" w:hAnsi="Times New Roman" w:cs="Times New Roman"/>
-                <w:noProof/>
-                <w:webHidden/>
-              </w:rPr>
-              <w:instrText xml:space="preserve"> PAGEREF _Toc34354594 \h </w:instrText>
-            </w:r>
-            <w:r>
-              <w:rPr>
-                <w:rFonts w:ascii="Times New Roman" w:hAnsi="Times New Roman" w:cs="Times New Roman"/>
-                <w:noProof/>
-                <w:webHidden/>
-              </w:rPr>
-            </w:r>
-            <w:r>
-              <w:rPr>
-                <w:rFonts w:ascii="Times New Roman" w:hAnsi="Times New Roman" w:cs="Times New Roman"/>
-                <w:noProof/>
-                <w:webHidden/>
-              </w:rPr>
-              <w:fldChar w:fldCharType="separate"/>
-            </w:r>
-            <w:r>
-              <w:rPr>
-                <w:rFonts w:ascii="Times New Roman" w:hAnsi="Times New Roman" w:cs="Times New Roman"/>
-                <w:noProof/>
-                <w:webHidden/>
-              </w:rPr>
-              <w:t>5</w:t>
-            </w:r>
-            <w:r>
-              <w:rPr>
-                <w:rFonts w:ascii="Times New Roman" w:hAnsi="Times New Roman" w:cs="Times New Roman"/>
-                <w:noProof/>
-                <w:webHidden/>
-              </w:rPr>
-              <w:fldChar w:fldCharType="end"/>
-            </w:r>
-          </w:hyperlink>
-        </w:p>
-        <w:p>
-          <w:pPr>
-            <w:rPr>
-              <w:rFonts w:ascii="Times New Roman" w:hAnsi="Times New Roman" w:cs="Times New Roman"/>
-            </w:rPr>
-          </w:pPr>
-          <w:r>
-            <w:rPr>
-              <w:rFonts w:ascii="Times New Roman" w:hAnsi="Times New Roman" w:cs="Times New Roman"/>
-              <w:b/>
-              <w:bCs/>
-              <w:noProof/>
-              <w:sz w:val="24"/>
-              <w:szCs w:val="24"/>
-            </w:rPr>
-            <w:fldChar w:fldCharType="end"/>
-          </w:r>
-        </w:p>
-      </w:sdtContent>
-    </w:sdt>
-    <w:p>
-      <w:pPr>
-        <w:rPr>
-          <w:rFonts w:ascii="Times New Roman" w:eastAsia="Times New Roman" w:hAnsi="Times New Roman" w:cs="Times New Roman"/>
-          <w:sz w:val="26"/>
-          <w:szCs w:val="26"/>
-        </w:rPr>
-      </w:pPr>
-    </w:p>
-    <w:p>
-      <w:pPr>
-        <w:jc w:val="center"/>
-        <w:rPr>
-          <w:rFonts w:ascii="Times New Roman" w:eastAsia="Times New Roman" w:hAnsi="Times New Roman" w:cs="Times New Roman"/>
-          <w:sz w:val="26"/>
-          <w:szCs w:val="26"/>
-        </w:rPr>
-      </w:pPr>
-      <w:r>
-        <w:rPr>
-          <w:rFonts w:ascii="Times New Roman" w:hAnsi="Times New Roman" w:cs="Times New Roman"/>
-        </w:rPr>
-        <w:br w:type="page"/>
-      </w:r>
-    </w:p>
-    <w:p>
-      <w:pPr>
-        <w:pStyle w:val="Heading1"/>
-        <w:numPr>
-          <w:ilvl w:val="0"/>
-          <w:numId w:val="9"/>
-        </w:numPr>
-      </w:pPr>
-      <w:bookmarkStart w:id="1" w:name="_Toc34354581"/>
-      <w:r>
-        <w:lastRenderedPageBreak/>
-        <w:t>УВОД</w:t>
-      </w:r>
-      <w:bookmarkEnd w:id="1"/>
-    </w:p>
-    <w:p>
-      <w:pPr>
-        <w:pStyle w:val="Heading2"/>
-        <w:numPr>
-          <w:ilvl w:val="1"/>
-          <w:numId w:val="17"/>
-        </w:numPr>
-        <w:rPr>
-          <w:rFonts w:ascii="Times New Roman" w:hAnsi="Times New Roman" w:cs="Times New Roman"/>
-        </w:rPr>
-      </w:pPr>
-      <w:bookmarkStart w:id="2" w:name="_Toc34354582"/>
-      <w:r>
-        <w:rPr>
-          <w:rFonts w:ascii="Times New Roman" w:hAnsi="Times New Roman" w:cs="Times New Roman"/>
-          <w:lang w:val="sr-Cyrl-RS"/>
-        </w:rPr>
-        <w:t>Резиме</w:t>
-      </w:r>
-      <w:bookmarkEnd w:id="2"/>
-    </w:p>
-    <w:p>
-      <w:pPr>
-        <w:rPr>
-          <w:rFonts w:ascii="Times New Roman" w:hAnsi="Times New Roman" w:cs="Times New Roman"/>
-          <w:lang w:val="sr-Cyrl-RS"/>
-        </w:rPr>
-      </w:pPr>
-      <w:r>
-        <w:rPr>
-          <w:rFonts w:ascii="Times New Roman" w:hAnsi="Times New Roman" w:cs="Times New Roman"/>
-          <w:lang w:val="sr-Cyrl-RS"/>
-        </w:rPr>
-        <w:t xml:space="preserve">Дефинисање сценарија употребе при </w:t>
-      </w:r>
-      <w:r>
-        <w:rPr>
-          <w:rFonts w:ascii="Times New Roman" w:hAnsi="Times New Roman" w:cs="Times New Roman"/>
-          <w:lang w:val="sr-Cyrl-RS"/>
-        </w:rPr>
-        <w:t>одобравању захтева за налог</w:t>
-      </w:r>
-      <w:r>
-        <w:rPr>
-          <w:rFonts w:ascii="Times New Roman" w:hAnsi="Times New Roman" w:cs="Times New Roman"/>
-          <w:lang w:val="sr-Cyrl-RS"/>
-        </w:rPr>
-        <w:t>ом</w:t>
-      </w:r>
-      <w:r>
-        <w:rPr>
-          <w:rFonts w:ascii="Times New Roman" w:hAnsi="Times New Roman" w:cs="Times New Roman"/>
-          <w:lang w:val="sr-Cyrl-RS"/>
-        </w:rPr>
-        <w:t xml:space="preserve"> биоскопа</w:t>
-      </w:r>
-      <w:r>
-        <w:rPr>
-          <w:rFonts w:ascii="Times New Roman" w:hAnsi="Times New Roman" w:cs="Times New Roman"/>
-          <w:lang w:val="sr-Cyrl-RS"/>
-        </w:rPr>
-        <w:t>.</w:t>
-      </w:r>
-    </w:p>
-    <w:p>
-      <w:pPr>
-        <w:pStyle w:val="Heading2"/>
-        <w:numPr>
-          <w:ilvl w:val="1"/>
-          <w:numId w:val="17"/>
-        </w:numPr>
-        <w:rPr>
-          <w:rFonts w:ascii="Times New Roman" w:hAnsi="Times New Roman" w:cs="Times New Roman"/>
-        </w:rPr>
-      </w:pPr>
-      <w:bookmarkStart w:id="3" w:name="_Toc34354583"/>
-      <w:r>
-        <w:rPr>
-          <w:rFonts w:ascii="Times New Roman" w:hAnsi="Times New Roman" w:cs="Times New Roman"/>
-          <w:lang w:val="sr-Cyrl-RS"/>
-        </w:rPr>
-        <w:t>Намена документа и циљне групе</w:t>
-      </w:r>
-      <w:bookmarkEnd w:id="3"/>
-    </w:p>
-    <w:p>
-      <w:pPr>
-        <w:rPr>
-          <w:rFonts w:ascii="Times New Roman" w:hAnsi="Times New Roman" w:cs="Times New Roman"/>
-          <w:lang w:val="sr-Cyrl-RS"/>
-        </w:rPr>
-      </w:pPr>
-      <w:r>
-        <w:rPr>
-          <w:rFonts w:ascii="Times New Roman" w:hAnsi="Times New Roman" w:cs="Times New Roman"/>
-          <w:lang w:val="sr-Cyrl-RS"/>
-        </w:rPr>
-        <w:t>Документ ће користити сви чланови пројектног тима у развоју пројекта и тестирању, а може се користити и при писању упутства за употребу.</w:t>
-      </w:r>
-    </w:p>
-    <w:p>
-      <w:pPr>
-        <w:rPr>
-          <w:rFonts w:ascii="Times New Roman" w:hAnsi="Times New Roman" w:cs="Times New Roman"/>
-        </w:rPr>
-      </w:pPr>
-    </w:p>
-    <w:p>
-      <w:pPr>
-        <w:pStyle w:val="Heading2"/>
-        <w:numPr>
-          <w:ilvl w:val="1"/>
-          <w:numId w:val="17"/>
-        </w:numPr>
-        <w:rPr>
-          <w:rFonts w:ascii="Times New Roman" w:hAnsi="Times New Roman" w:cs="Times New Roman"/>
-          <w:lang w:val="sr-Cyrl-RS"/>
-        </w:rPr>
-      </w:pPr>
-      <w:bookmarkStart w:id="4" w:name="_Toc34354584"/>
-      <w:r>
-        <w:rPr>
-          <w:rFonts w:ascii="Times New Roman" w:hAnsi="Times New Roman" w:cs="Times New Roman"/>
-          <w:lang w:val="sr-Cyrl-RS"/>
-        </w:rPr>
-        <w:t>Референце</w:t>
-      </w:r>
-      <w:bookmarkEnd w:id="4"/>
-    </w:p>
-    <w:p>
-      <w:pPr>
-        <w:pStyle w:val="ListParagraph"/>
-        <w:numPr>
-          <w:ilvl w:val="0"/>
-          <w:numId w:val="18"/>
-        </w:numPr>
-        <w:rPr>
-          <w:rFonts w:ascii="Times New Roman" w:hAnsi="Times New Roman" w:cs="Times New Roman"/>
-          <w:lang w:val="sr-Cyrl-RS"/>
-        </w:rPr>
-      </w:pPr>
-      <w:r>
-        <w:rPr>
-          <w:rFonts w:ascii="Times New Roman" w:hAnsi="Times New Roman" w:cs="Times New Roman"/>
-          <w:lang w:val="sr-Cyrl-RS"/>
-        </w:rPr>
-        <w:t>Пројектни задатак</w:t>
-      </w:r>
-    </w:p>
-    <w:p>
-      <w:pPr>
-        <w:pStyle w:val="ListParagraph"/>
-        <w:numPr>
-          <w:ilvl w:val="0"/>
-          <w:numId w:val="18"/>
-        </w:numPr>
-        <w:rPr>
-          <w:rFonts w:ascii="Times New Roman" w:hAnsi="Times New Roman" w:cs="Times New Roman"/>
-          <w:lang w:val="sr-Cyrl-RS"/>
-        </w:rPr>
-      </w:pPr>
-      <w:r>
-        <w:rPr>
-          <w:rFonts w:ascii="Times New Roman" w:hAnsi="Times New Roman" w:cs="Times New Roman"/>
-          <w:lang w:val="sr-Cyrl-RS"/>
-        </w:rPr>
-        <w:t>Упутство за писање спецификације сценарија употребе функционалности</w:t>
-      </w:r>
-    </w:p>
-    <w:p>
-      <w:pPr>
-        <w:rPr>
-          <w:rFonts w:ascii="Times New Roman" w:eastAsia="Times New Roman" w:hAnsi="Times New Roman" w:cs="Times New Roman"/>
-          <w:sz w:val="26"/>
-          <w:szCs w:val="26"/>
-        </w:rPr>
-      </w:pPr>
-    </w:p>
-    <w:p>
-      <w:pPr>
-        <w:pStyle w:val="Heading2"/>
-        <w:numPr>
-          <w:ilvl w:val="1"/>
-          <w:numId w:val="17"/>
-        </w:numPr>
-        <w:rPr>
-          <w:rFonts w:ascii="Times New Roman" w:hAnsi="Times New Roman" w:cs="Times New Roman"/>
-          <w:lang w:val="sr-Cyrl-RS"/>
-        </w:rPr>
-      </w:pPr>
-      <w:bookmarkStart w:id="5" w:name="_Toc34354585"/>
-      <w:r>
-        <w:rPr>
-          <w:rFonts w:ascii="Times New Roman" w:hAnsi="Times New Roman" w:cs="Times New Roman"/>
-          <w:lang w:val="sr-Cyrl-RS"/>
-        </w:rPr>
-        <w:t>Отворена питања</w:t>
-      </w:r>
-      <w:bookmarkEnd w:id="5"/>
-    </w:p>
-    <w:tbl>
-      <w:tblPr>
-        <w:tblStyle w:val="TableGrid"/>
-        <w:tblW w:w="10587" w:type="dxa"/>
-        <w:tblInd w:w="-782" w:type="dxa"/>
-        <w:tblLook w:val="04A0" w:firstRow="1" w:lastRow="0" w:firstColumn="1" w:lastColumn="0" w:noHBand="0" w:noVBand="1"/>
-      </w:tblPr>
-      <w:tblGrid>
-        <w:gridCol w:w="1345"/>
-        <w:gridCol w:w="4832"/>
-        <w:gridCol w:w="4410"/>
-      </w:tblGrid>
-      <w:tr>
-        <w:tc>
-          <w:tcPr>
-            <w:tcW w:w="1345" w:type="dxa"/>
-          </w:tcPr>
-          <w:p>
-            <w:pPr>
-              <w:rPr>
-                <w:rFonts w:ascii="Times New Roman" w:hAnsi="Times New Roman" w:cs="Times New Roman"/>
-                <w:lang w:val="sr-Cyrl-RS"/>
-              </w:rPr>
-            </w:pPr>
-            <w:r>
-              <w:rPr>
-                <w:rFonts w:ascii="Times New Roman" w:hAnsi="Times New Roman" w:cs="Times New Roman"/>
-                <w:lang w:val="sr-Cyrl-RS"/>
-              </w:rPr>
-              <w:t>Редни број</w:t>
-            </w:r>
-          </w:p>
-        </w:tc>
-        <w:tc>
-          <w:tcPr>
-            <w:tcW w:w="4832" w:type="dxa"/>
-          </w:tcPr>
-          <w:p>
-            <w:pPr>
-              <w:rPr>
-                <w:rFonts w:ascii="Times New Roman" w:hAnsi="Times New Roman" w:cs="Times New Roman"/>
-                <w:lang w:val="sr-Cyrl-RS"/>
-              </w:rPr>
-            </w:pPr>
-            <w:r>
-              <w:rPr>
-                <w:rFonts w:ascii="Times New Roman" w:hAnsi="Times New Roman" w:cs="Times New Roman"/>
-                <w:lang w:val="sr-Cyrl-RS"/>
-              </w:rPr>
-              <w:t>Опис</w:t>
-            </w:r>
-          </w:p>
-        </w:tc>
-        <w:tc>
-          <w:tcPr>
-            <w:tcW w:w="4410" w:type="dxa"/>
-          </w:tcPr>
-          <w:p>
-            <w:pPr>
-              <w:rPr>
-                <w:rFonts w:ascii="Times New Roman" w:hAnsi="Times New Roman" w:cs="Times New Roman"/>
-                <w:lang w:val="sr-Cyrl-RS"/>
-              </w:rPr>
-            </w:pPr>
-            <w:r>
-              <w:rPr>
-                <w:rFonts w:ascii="Times New Roman" w:hAnsi="Times New Roman" w:cs="Times New Roman"/>
-                <w:lang w:val="sr-Cyrl-RS"/>
-              </w:rPr>
-              <w:t>Решење</w:t>
-            </w:r>
-          </w:p>
-        </w:tc>
-      </w:tr>
-      <w:tr>
-        <w:tc>
-          <w:tcPr>
-            <w:tcW w:w="1345" w:type="dxa"/>
-          </w:tcPr>
-          <w:p>
-            <w:pPr>
-              <w:rPr>
-                <w:rFonts w:ascii="Times New Roman" w:hAnsi="Times New Roman" w:cs="Times New Roman"/>
-                <w:lang w:val="sr-Cyrl-RS"/>
-              </w:rPr>
-            </w:pPr>
-          </w:p>
-        </w:tc>
-        <w:tc>
-          <w:tcPr>
-            <w:tcW w:w="4832" w:type="dxa"/>
-          </w:tcPr>
-          <w:p>
-            <w:pPr>
-              <w:rPr>
-                <w:rFonts w:ascii="Times New Roman" w:hAnsi="Times New Roman" w:cs="Times New Roman"/>
-                <w:lang w:val="sr-Cyrl-RS"/>
-              </w:rPr>
-            </w:pPr>
-          </w:p>
-        </w:tc>
-        <w:tc>
-          <w:tcPr>
-            <w:tcW w:w="4410" w:type="dxa"/>
-          </w:tcPr>
-          <w:p>
-            <w:pPr>
-              <w:rPr>
-                <w:rFonts w:ascii="Times New Roman" w:hAnsi="Times New Roman" w:cs="Times New Roman"/>
-                <w:lang w:val="sr-Cyrl-RS"/>
-              </w:rPr>
-            </w:pPr>
-          </w:p>
-        </w:tc>
-      </w:tr>
-    </w:tbl>
-    <w:p>
-      <w:pPr>
-        <w:rPr>
-          <w:rFonts w:ascii="Times New Roman" w:hAnsi="Times New Roman" w:cs="Times New Roman"/>
-          <w:lang w:val="sr-Cyrl-RS"/>
-        </w:rPr>
-      </w:pPr>
-    </w:p>
-    <w:p>
-      <w:pPr>
-        <w:rPr>
-          <w:rFonts w:ascii="Times New Roman" w:eastAsia="Times New Roman" w:hAnsi="Times New Roman" w:cs="Times New Roman"/>
-          <w:sz w:val="26"/>
-          <w:szCs w:val="26"/>
-        </w:rPr>
-      </w:pPr>
-      <w:r>
-        <w:rPr>
-          <w:rFonts w:ascii="Times New Roman" w:hAnsi="Times New Roman" w:cs="Times New Roman"/>
-        </w:rPr>
-        <w:br w:type="page"/>
-      </w:r>
-    </w:p>
-    <w:p>
-      <w:pPr>
-        <w:rPr>
-          <w:rFonts w:ascii="Times New Roman" w:eastAsia="Times New Roman" w:hAnsi="Times New Roman" w:cs="Times New Roman"/>
-          <w:sz w:val="26"/>
-          <w:szCs w:val="26"/>
-        </w:rPr>
-      </w:pPr>
-    </w:p>
-    <w:p>
-      <w:pPr>
-        <w:pStyle w:val="Heading1"/>
-        <w:numPr>
-          <w:ilvl w:val="0"/>
-          <w:numId w:val="9"/>
-        </w:numPr>
-        <w:rPr>
-          <w:lang w:val="sr-Cyrl-RS"/>
-        </w:rPr>
-      </w:pPr>
-      <w:bookmarkStart w:id="6" w:name="_Toc34354586"/>
-      <w:r>
-        <w:rPr>
-          <w:lang w:val="sr-Cyrl-RS"/>
-        </w:rPr>
-        <w:t xml:space="preserve">СЦЕНАРИО </w:t>
-      </w:r>
-      <w:r>
-        <w:rPr>
-          <w:lang w:val="sr-Cyrl-RS"/>
-        </w:rPr>
-        <w:t>ОДОБРАВАЊА ЗАХТЕВА ЗА НАЛОГ</w:t>
-      </w:r>
-      <w:r>
-        <w:rPr>
-          <w:lang w:val="sr-Cyrl-RS"/>
-        </w:rPr>
-        <w:t>ОМ</w:t>
-      </w:r>
-      <w:r>
-        <w:rPr>
-          <w:lang w:val="sr-Cyrl-RS"/>
-        </w:rPr>
-        <w:t xml:space="preserve"> БИОСКОПА</w:t>
-      </w:r>
-      <w:bookmarkEnd w:id="6"/>
-    </w:p>
-    <w:p>
-      <w:pPr>
-        <w:pStyle w:val="Heading2"/>
-        <w:numPr>
-          <w:ilvl w:val="1"/>
-          <w:numId w:val="26"/>
-        </w:numPr>
-        <w:rPr>
-          <w:rFonts w:ascii="Times New Roman" w:hAnsi="Times New Roman" w:cs="Times New Roman"/>
-          <w:lang w:val="sr-Cyrl-RS"/>
-        </w:rPr>
-      </w:pPr>
-      <w:bookmarkStart w:id="7" w:name="_Toc34354587"/>
-      <w:r>
-        <w:rPr>
-          <w:rFonts w:ascii="Times New Roman" w:hAnsi="Times New Roman" w:cs="Times New Roman"/>
-          <w:lang w:val="sr-Cyrl-RS"/>
-        </w:rPr>
-        <w:t>Кратак опис</w:t>
-      </w:r>
-      <w:bookmarkEnd w:id="7"/>
-    </w:p>
-    <w:p>
-      <w:pPr>
-        <w:rPr>
-          <w:rFonts w:ascii="Times New Roman" w:hAnsi="Times New Roman" w:cs="Times New Roman"/>
-          <w:lang w:val="sr-Cyrl-RS"/>
-        </w:rPr>
-      </w:pPr>
-      <w:r>
-        <w:rPr>
-          <w:rFonts w:ascii="Times New Roman" w:hAnsi="Times New Roman" w:cs="Times New Roman"/>
-          <w:lang w:val="sr-Cyrl-RS"/>
-        </w:rPr>
-        <w:t>Како би одржали интегритет система и осигурали се да се платформа користи на предвиђен и примеран начин предвиђено је модерисање налога биоскопа. Ова дужност се об</w:t>
-      </w:r>
-      <w:r>
-        <w:rPr>
-          <w:rFonts w:ascii="Times New Roman" w:hAnsi="Times New Roman" w:cs="Times New Roman"/>
-          <w:lang w:val="sr-Cyrl-RS"/>
-        </w:rPr>
-        <w:t>авља кроз налог администратора. Администратор из листе захтева бира један захтев и отвара га за преглед свих података. Администратор се уверава у стварност биоскопа помоћу приложених контакт информација или на други начин. Након што се уверио у стварност биоскопа, администратор одобрава налог биоскопа и тек тада се налог активира и могуће је пријавити се на исти.</w:t>
-      </w:r>
-    </w:p>
-    <w:p>
-      <w:pPr>
-        <w:pStyle w:val="Heading2"/>
-        <w:numPr>
-          <w:ilvl w:val="1"/>
-          <w:numId w:val="26"/>
-        </w:numPr>
-        <w:rPr>
-          <w:rFonts w:ascii="Times New Roman" w:hAnsi="Times New Roman" w:cs="Times New Roman"/>
-          <w:lang w:val="sr-Cyrl-RS"/>
-        </w:rPr>
-      </w:pPr>
-      <w:bookmarkStart w:id="8" w:name="_Toc34354588"/>
-      <w:r>
-        <w:rPr>
-          <w:rFonts w:ascii="Times New Roman" w:hAnsi="Times New Roman" w:cs="Times New Roman"/>
-          <w:lang w:val="sr-Cyrl-RS"/>
-        </w:rPr>
-        <w:t>Ток догађаја</w:t>
-      </w:r>
-      <w:bookmarkEnd w:id="8"/>
-    </w:p>
-    <w:p>
-      <w:pPr>
-        <w:pStyle w:val="Heading3"/>
-        <w:numPr>
-          <w:ilvl w:val="2"/>
-          <w:numId w:val="27"/>
-        </w:numPr>
-        <w:rPr>
-          <w:rFonts w:ascii="Times New Roman" w:hAnsi="Times New Roman" w:cs="Times New Roman"/>
-          <w:lang w:val="sr-Cyrl-RS"/>
-        </w:rPr>
-      </w:pPr>
-      <w:bookmarkStart w:id="9" w:name="_Toc34354589"/>
-      <w:r>
-        <w:rPr>
-          <w:rFonts w:ascii="Times New Roman" w:hAnsi="Times New Roman" w:cs="Times New Roman"/>
-          <w:lang w:val="sr-Cyrl-RS"/>
-        </w:rPr>
-        <w:t>Корисник одобрава налог</w:t>
-      </w:r>
-      <w:bookmarkEnd w:id="9"/>
-    </w:p>
-    <w:p>
-      <w:pPr>
-        <w:pStyle w:val="ListParagraph"/>
-        <w:numPr>
-          <w:ilvl w:val="0"/>
-          <w:numId w:val="19"/>
-        </w:numPr>
-        <w:rPr>
-          <w:rFonts w:ascii="Times New Roman" w:hAnsi="Times New Roman" w:cs="Times New Roman"/>
-          <w:lang w:val="sr-Cyrl-RS"/>
-        </w:rPr>
-      </w:pPr>
-      <w:bookmarkStart w:id="10" w:name="_Hlk34244887"/>
-      <w:r>
-        <w:rPr>
-          <w:rFonts w:ascii="Times New Roman" w:hAnsi="Times New Roman" w:cs="Times New Roman"/>
-          <w:lang w:val="sr-Cyrl-RS"/>
-        </w:rPr>
-        <w:t xml:space="preserve">Корисник </w:t>
-      </w:r>
-      <w:r>
-        <w:rPr>
-          <w:rFonts w:ascii="Times New Roman" w:hAnsi="Times New Roman" w:cs="Times New Roman"/>
-          <w:lang w:val="sr-Cyrl-RS"/>
-        </w:rPr>
-        <w:t xml:space="preserve">притиска дугме за страницу </w:t>
-      </w:r>
-      <w:r>
-        <w:rPr>
-          <w:rFonts w:ascii="Times New Roman" w:hAnsi="Times New Roman" w:cs="Times New Roman"/>
-          <w:lang w:val="sr-Cyrl-RS"/>
-        </w:rPr>
-        <w:t>за рад са захтевима за налогом биоскопа</w:t>
-      </w:r>
-      <w:r>
-        <w:rPr>
-          <w:rFonts w:ascii="Times New Roman" w:hAnsi="Times New Roman" w:cs="Times New Roman"/>
-          <w:lang w:val="sr-Cyrl-RS"/>
-        </w:rPr>
-        <w:t>.</w:t>
-      </w:r>
-    </w:p>
-    <w:p>
-      <w:pPr>
-        <w:pStyle w:val="ListParagraph"/>
-        <w:numPr>
-          <w:ilvl w:val="0"/>
-          <w:numId w:val="19"/>
-        </w:numPr>
-        <w:rPr>
-          <w:rFonts w:ascii="Times New Roman" w:hAnsi="Times New Roman" w:cs="Times New Roman"/>
-          <w:lang w:val="sr-Cyrl-RS"/>
-        </w:rPr>
-      </w:pPr>
-      <w:r>
-        <w:rPr>
-          <w:rFonts w:ascii="Times New Roman" w:hAnsi="Times New Roman" w:cs="Times New Roman"/>
-          <w:lang w:val="sr-Cyrl-RS"/>
-        </w:rPr>
-        <w:t xml:space="preserve">Систем приказује </w:t>
-      </w:r>
-      <w:r>
-        <w:rPr>
-          <w:rFonts w:ascii="Times New Roman" w:hAnsi="Times New Roman" w:cs="Times New Roman"/>
-          <w:lang w:val="sr-Cyrl-RS"/>
-        </w:rPr>
-        <w:t>листу захтева који чекају одобрење</w:t>
-      </w:r>
-      <w:r>
-        <w:rPr>
-          <w:rFonts w:ascii="Times New Roman" w:hAnsi="Times New Roman" w:cs="Times New Roman"/>
-          <w:lang w:val="sr-Cyrl-RS"/>
-        </w:rPr>
-        <w:t>.</w:t>
-      </w:r>
-    </w:p>
-    <w:p>
-      <w:pPr>
-        <w:pStyle w:val="ListParagraph"/>
-        <w:numPr>
-          <w:ilvl w:val="0"/>
-          <w:numId w:val="19"/>
-        </w:numPr>
-        <w:rPr>
-          <w:rFonts w:ascii="Times New Roman" w:hAnsi="Times New Roman" w:cs="Times New Roman"/>
-          <w:lang w:val="sr-Cyrl-RS"/>
-        </w:rPr>
-      </w:pPr>
-      <w:r>
-        <w:rPr>
-          <w:rFonts w:ascii="Times New Roman" w:hAnsi="Times New Roman" w:cs="Times New Roman"/>
-          <w:lang w:val="sr-Cyrl-RS"/>
-        </w:rPr>
-        <w:t xml:space="preserve">Корисник бира </w:t>
-      </w:r>
-      <w:r>
-        <w:rPr>
-          <w:rFonts w:ascii="Times New Roman" w:hAnsi="Times New Roman" w:cs="Times New Roman"/>
-          <w:lang w:val="sr-Cyrl-RS"/>
-        </w:rPr>
-        <w:t>један од захтева</w:t>
-      </w:r>
-      <w:r>
-        <w:rPr>
-          <w:rFonts w:ascii="Times New Roman" w:hAnsi="Times New Roman" w:cs="Times New Roman"/>
-          <w:lang w:val="sr-Cyrl-RS"/>
-        </w:rPr>
-        <w:t>.</w:t>
-      </w:r>
-    </w:p>
-    <w:p>
-      <w:pPr>
-        <w:pStyle w:val="ListParagraph"/>
-        <w:numPr>
-          <w:ilvl w:val="0"/>
-          <w:numId w:val="19"/>
-        </w:numPr>
-        <w:rPr>
-          <w:rFonts w:ascii="Times New Roman" w:hAnsi="Times New Roman" w:cs="Times New Roman"/>
-          <w:lang w:val="sr-Cyrl-RS"/>
-        </w:rPr>
-      </w:pPr>
-      <w:r>
-        <w:rPr>
-          <w:rFonts w:ascii="Times New Roman" w:hAnsi="Times New Roman" w:cs="Times New Roman"/>
-          <w:lang w:val="sr-Cyrl-RS"/>
-        </w:rPr>
-        <w:t xml:space="preserve">Систем приказује </w:t>
-      </w:r>
-      <w:r>
-        <w:rPr>
-          <w:rFonts w:ascii="Times New Roman" w:hAnsi="Times New Roman" w:cs="Times New Roman"/>
-          <w:lang w:val="sr-Cyrl-RS"/>
-        </w:rPr>
-        <w:t>страницу која садржи информације о захтеваном налогу биоскопа</w:t>
-      </w:r>
-      <w:r>
-        <w:rPr>
-          <w:rFonts w:ascii="Times New Roman" w:hAnsi="Times New Roman" w:cs="Times New Roman"/>
-          <w:lang w:val="sr-Cyrl-RS"/>
-        </w:rPr>
-        <w:t xml:space="preserve">. </w:t>
-      </w:r>
-      <w:r>
-        <w:rPr>
-          <w:rFonts w:ascii="Times New Roman" w:hAnsi="Times New Roman" w:cs="Times New Roman"/>
-          <w:lang w:val="sr-Cyrl-RS"/>
-        </w:rPr>
-        <w:t>Приказани су име биоскопа, контакт информације као што су мејл адреса и број телефона, адреса биоскопа, опциони опис биоскопа и име и презиме особе која је захтевала налог</w:t>
-      </w:r>
-      <w:r>
-        <w:rPr>
-          <w:rFonts w:ascii="Times New Roman" w:hAnsi="Times New Roman" w:cs="Times New Roman"/>
-          <w:lang w:val="sr-Cyrl-RS"/>
-        </w:rPr>
-        <w:t>.</w:t>
-      </w:r>
-      <w:r>
-        <w:rPr>
-          <w:rFonts w:ascii="Times New Roman" w:hAnsi="Times New Roman" w:cs="Times New Roman"/>
-          <w:lang w:val="sr-Cyrl-RS"/>
-        </w:rPr>
-        <w:t xml:space="preserve"> Систем од корисника очекује да одобри или одбије активацију налога.</w:t>
-      </w:r>
-    </w:p>
-    <w:p>
-      <w:pPr>
-        <w:pStyle w:val="ListParagraph"/>
-        <w:numPr>
-          <w:ilvl w:val="0"/>
-          <w:numId w:val="19"/>
-        </w:numPr>
-        <w:rPr>
-          <w:rFonts w:ascii="Times New Roman" w:hAnsi="Times New Roman" w:cs="Times New Roman"/>
-          <w:lang w:val="sr-Cyrl-RS"/>
-        </w:rPr>
-      </w:pPr>
-      <w:r>
-        <w:rPr>
-          <w:rFonts w:ascii="Times New Roman" w:hAnsi="Times New Roman" w:cs="Times New Roman"/>
-          <w:lang w:val="sr-Cyrl-RS"/>
-        </w:rPr>
-        <w:t>Корисник</w:t>
-      </w:r>
-      <w:r>
-        <w:rPr>
-          <w:rFonts w:ascii="Times New Roman" w:hAnsi="Times New Roman" w:cs="Times New Roman"/>
-          <w:lang w:val="sr-Cyrl-RS"/>
-        </w:rPr>
-        <w:t xml:space="preserve"> </w:t>
-      </w:r>
-      <w:r>
-        <w:rPr>
-          <w:rFonts w:ascii="Times New Roman" w:hAnsi="Times New Roman" w:cs="Times New Roman"/>
-          <w:lang w:val="sr-Cyrl-RS"/>
-        </w:rPr>
-        <w:t>одобрава активацију налога притиском на дугме за одобрење</w:t>
-      </w:r>
-      <w:r>
-        <w:rPr>
-          <w:rFonts w:ascii="Times New Roman" w:hAnsi="Times New Roman" w:cs="Times New Roman"/>
-          <w:lang w:val="sr-Cyrl-RS"/>
-        </w:rPr>
-        <w:t>.</w:t>
-      </w:r>
-    </w:p>
-    <w:p>
-      <w:pPr>
-        <w:pStyle w:val="ListParagraph"/>
-        <w:numPr>
-          <w:ilvl w:val="0"/>
-          <w:numId w:val="19"/>
-        </w:numPr>
-        <w:rPr>
-          <w:rFonts w:ascii="Times New Roman" w:hAnsi="Times New Roman" w:cs="Times New Roman"/>
-          <w:lang w:val="sr-Cyrl-RS"/>
-        </w:rPr>
-      </w:pPr>
-      <w:r>
-        <w:rPr>
-          <w:rFonts w:ascii="Times New Roman" w:hAnsi="Times New Roman" w:cs="Times New Roman"/>
-          <w:lang w:val="sr-Cyrl-RS"/>
-        </w:rPr>
-        <w:t xml:space="preserve">Систем </w:t>
-      </w:r>
-      <w:r>
-        <w:rPr>
-          <w:rFonts w:ascii="Times New Roman" w:hAnsi="Times New Roman" w:cs="Times New Roman"/>
-          <w:lang w:val="sr-Cyrl-RS"/>
-        </w:rPr>
-        <w:t>приказује листу захтева који још увек чекају одобрење.</w:t>
-      </w:r>
-    </w:p>
-    <w:p>
-      <w:pPr>
-        <w:pStyle w:val="Heading3"/>
-        <w:numPr>
-          <w:ilvl w:val="2"/>
-          <w:numId w:val="21"/>
-        </w:numPr>
-        <w:rPr>
-          <w:rFonts w:ascii="Times New Roman" w:hAnsi="Times New Roman" w:cs="Times New Roman"/>
-          <w:lang w:val="sr-Cyrl-RS"/>
-        </w:rPr>
-      </w:pPr>
-      <w:bookmarkStart w:id="11" w:name="_Toc34354590"/>
-      <w:bookmarkEnd w:id="10"/>
-      <w:r>
-        <w:rPr>
-          <w:rFonts w:ascii="Times New Roman" w:hAnsi="Times New Roman" w:cs="Times New Roman"/>
-          <w:lang w:val="sr-Cyrl-RS"/>
-        </w:rPr>
-        <w:t>Корисник одбија налог</w:t>
-      </w:r>
-      <w:bookmarkEnd w:id="11"/>
-    </w:p>
-    <w:p>
-      <w:pPr>
-        <w:pStyle w:val="ListParagraph"/>
-        <w:numPr>
-          <w:ilvl w:val="0"/>
-          <w:numId w:val="25"/>
-        </w:numPr>
-        <w:rPr>
-          <w:rFonts w:ascii="Times New Roman" w:hAnsi="Times New Roman" w:cs="Times New Roman"/>
-          <w:vanish/>
-          <w:lang w:val="sr-Cyrl-RS"/>
-        </w:rPr>
-      </w:pPr>
-    </w:p>
-    <w:p>
-      <w:pPr>
-        <w:pStyle w:val="ListParagraph"/>
-        <w:numPr>
-          <w:ilvl w:val="0"/>
-          <w:numId w:val="25"/>
-        </w:numPr>
-        <w:rPr>
-          <w:rFonts w:ascii="Times New Roman" w:hAnsi="Times New Roman" w:cs="Times New Roman"/>
-          <w:vanish/>
-          <w:lang w:val="sr-Cyrl-RS"/>
-        </w:rPr>
-      </w:pPr>
-    </w:p>
-    <w:p>
-      <w:pPr>
-        <w:pStyle w:val="ListParagraph"/>
-        <w:numPr>
-          <w:ilvl w:val="0"/>
-          <w:numId w:val="25"/>
-        </w:numPr>
-        <w:rPr>
-          <w:rFonts w:ascii="Times New Roman" w:hAnsi="Times New Roman" w:cs="Times New Roman"/>
-          <w:vanish/>
-          <w:lang w:val="sr-Cyrl-RS"/>
-        </w:rPr>
-      </w:pPr>
-    </w:p>
-    <w:p>
-      <w:pPr>
-        <w:pStyle w:val="ListParagraph"/>
-        <w:numPr>
-          <w:ilvl w:val="0"/>
-          <w:numId w:val="25"/>
-        </w:numPr>
-        <w:rPr>
-          <w:rFonts w:ascii="Times New Roman" w:hAnsi="Times New Roman" w:cs="Times New Roman"/>
-          <w:vanish/>
-          <w:lang w:val="sr-Cyrl-RS"/>
-        </w:rPr>
-      </w:pPr>
-    </w:p>
-    <w:p>
-      <w:pPr>
-        <w:pStyle w:val="ListParagraph"/>
-        <w:numPr>
-          <w:ilvl w:val="0"/>
-          <w:numId w:val="25"/>
-        </w:numPr>
-        <w:rPr>
-          <w:rFonts w:ascii="Times New Roman" w:hAnsi="Times New Roman" w:cs="Times New Roman"/>
-          <w:vanish/>
-          <w:lang w:val="sr-Cyrl-RS"/>
-        </w:rPr>
-      </w:pPr>
-    </w:p>
-    <w:p>
-      <w:pPr>
-        <w:pStyle w:val="ListParagraph"/>
-        <w:numPr>
-          <w:ilvl w:val="1"/>
-          <w:numId w:val="25"/>
-        </w:numPr>
-        <w:rPr>
-          <w:rFonts w:ascii="Times New Roman" w:hAnsi="Times New Roman" w:cs="Times New Roman"/>
-          <w:lang w:val="sr-Cyrl-RS"/>
-        </w:rPr>
-      </w:pPr>
-      <w:r>
-        <w:rPr>
-          <w:rFonts w:ascii="Times New Roman" w:hAnsi="Times New Roman" w:cs="Times New Roman"/>
-          <w:lang w:val="sr-Cyrl-RS"/>
-        </w:rPr>
-        <w:t xml:space="preserve">Корисник </w:t>
-      </w:r>
-      <w:r>
-        <w:rPr>
-          <w:rFonts w:ascii="Times New Roman" w:hAnsi="Times New Roman" w:cs="Times New Roman"/>
-          <w:lang w:val="sr-Cyrl-RS"/>
-        </w:rPr>
-        <w:t>одбија активацију налога притиском на дугме за одбијање</w:t>
-      </w:r>
-      <w:r>
-        <w:rPr>
-          <w:rFonts w:ascii="Times New Roman" w:hAnsi="Times New Roman" w:cs="Times New Roman"/>
-          <w:lang w:val="sr-Cyrl-RS"/>
-        </w:rPr>
-        <w:t>.</w:t>
-      </w:r>
-    </w:p>
-    <w:p>
-      <w:pPr>
-        <w:pStyle w:val="ListParagraph"/>
-        <w:numPr>
-          <w:ilvl w:val="2"/>
-          <w:numId w:val="25"/>
-        </w:numPr>
-        <w:rPr>
-          <w:rFonts w:ascii="Times New Roman" w:hAnsi="Times New Roman" w:cs="Times New Roman"/>
-          <w:lang w:val="sr-Cyrl-RS"/>
-        </w:rPr>
-      </w:pPr>
-      <w:r>
-        <w:rPr>
-          <w:rFonts w:ascii="Times New Roman" w:hAnsi="Times New Roman" w:cs="Times New Roman"/>
-          <w:lang w:val="sr-Cyrl-RS"/>
-        </w:rPr>
-        <w:t>Систем одабрани налог брише из базе</w:t>
-      </w:r>
-      <w:r>
-        <w:rPr>
-          <w:rFonts w:ascii="Times New Roman" w:hAnsi="Times New Roman" w:cs="Times New Roman"/>
-          <w:lang w:val="sr-Cyrl-RS"/>
-        </w:rPr>
-        <w:t>.</w:t>
-      </w:r>
-      <w:r>
-        <w:rPr>
-          <w:rFonts w:ascii="Times New Roman" w:hAnsi="Times New Roman" w:cs="Times New Roman"/>
-          <w:lang w:val="sr-Cyrl-RS"/>
-        </w:rPr>
-        <w:t xml:space="preserve"> Систем приказује листу захтева који још увек чекају одобрење.</w:t>
-      </w:r>
-    </w:p>
-    <w:p>
-      <w:pPr>
-        <w:pStyle w:val="Heading3"/>
-        <w:numPr>
-          <w:ilvl w:val="2"/>
-          <w:numId w:val="21"/>
-        </w:numPr>
-        <w:rPr>
-          <w:rFonts w:ascii="Times New Roman" w:hAnsi="Times New Roman" w:cs="Times New Roman"/>
-          <w:lang w:val="sr-Cyrl-RS"/>
-        </w:rPr>
-      </w:pPr>
-      <w:bookmarkStart w:id="12" w:name="_Toc34354591"/>
-      <w:bookmarkStart w:id="13" w:name="_Hlk34248953"/>
-      <w:r>
-        <w:rPr>
-          <w:rFonts w:ascii="Times New Roman" w:hAnsi="Times New Roman" w:cs="Times New Roman"/>
-          <w:lang w:val="sr-Cyrl-RS"/>
-        </w:rPr>
-        <w:t>Корисник одустаје од одлуке</w:t>
-      </w:r>
-      <w:bookmarkEnd w:id="12"/>
-    </w:p>
-    <w:p>
-      <w:pPr>
-        <w:pStyle w:val="ListParagraph"/>
-        <w:numPr>
-          <w:ilvl w:val="1"/>
-          <w:numId w:val="25"/>
-        </w:numPr>
-        <w:rPr>
-          <w:rFonts w:ascii="Times New Roman" w:hAnsi="Times New Roman" w:cs="Times New Roman"/>
-          <w:lang w:val="sr-Cyrl-RS"/>
-        </w:rPr>
-      </w:pPr>
-      <w:r>
-        <w:rPr>
-          <w:rFonts w:ascii="Times New Roman" w:hAnsi="Times New Roman" w:cs="Times New Roman"/>
-          <w:lang w:val="sr-Cyrl-RS"/>
-        </w:rPr>
-        <w:t>Корисник одустаје од одлуке притиском на дугме за одустајање</w:t>
-      </w:r>
-      <w:r>
-        <w:rPr>
-          <w:rFonts w:ascii="Times New Roman" w:hAnsi="Times New Roman" w:cs="Times New Roman"/>
-          <w:lang w:val="sr-Cyrl-RS"/>
-        </w:rPr>
-        <w:t>.</w:t>
-      </w:r>
-    </w:p>
-    <w:p>
-      <w:pPr>
-        <w:pStyle w:val="ListParagraph"/>
-        <w:numPr>
-          <w:ilvl w:val="2"/>
-          <w:numId w:val="25"/>
-        </w:numPr>
-        <w:rPr>
-          <w:rFonts w:ascii="Times New Roman" w:hAnsi="Times New Roman" w:cs="Times New Roman"/>
-          <w:lang w:val="sr-Cyrl-RS"/>
-        </w:rPr>
-      </w:pPr>
-      <w:r>
-        <w:rPr>
-          <w:rFonts w:ascii="Times New Roman" w:hAnsi="Times New Roman" w:cs="Times New Roman"/>
-          <w:lang w:val="sr-Cyrl-RS"/>
-        </w:rPr>
-        <w:t>Систем приказује неизмењену листу захтева који чекају одобрење.</w:t>
-      </w:r>
-    </w:p>
-    <w:p>
-      <w:pPr>
-        <w:pStyle w:val="Heading2"/>
-        <w:numPr>
-          <w:ilvl w:val="1"/>
-          <w:numId w:val="21"/>
-        </w:numPr>
-        <w:rPr>
-          <w:rFonts w:ascii="Times New Roman" w:hAnsi="Times New Roman" w:cs="Times New Roman"/>
-          <w:lang w:val="sr-Cyrl-RS"/>
-        </w:rPr>
-      </w:pPr>
-      <w:bookmarkStart w:id="14" w:name="_Toc34354592"/>
-      <w:bookmarkEnd w:id="13"/>
-      <w:r>
-        <w:rPr>
-          <w:rFonts w:ascii="Times New Roman" w:hAnsi="Times New Roman" w:cs="Times New Roman"/>
-          <w:lang w:val="sr-Cyrl-RS"/>
-        </w:rPr>
-        <w:t>Посебни захтеви</w:t>
-      </w:r>
-      <w:bookmarkEnd w:id="14"/>
-    </w:p>
-    <w:p>
-      <w:pPr>
-        <w:rPr>
-          <w:rFonts w:ascii="Times New Roman" w:hAnsi="Times New Roman" w:cs="Times New Roman"/>
-          <w:lang w:val="sr-Cyrl-RS"/>
-        </w:rPr>
-      </w:pPr>
-      <w:r>
-        <w:rPr>
-          <w:rFonts w:ascii="Times New Roman" w:hAnsi="Times New Roman" w:cs="Times New Roman"/>
-          <w:lang w:val="sr-Cyrl-RS"/>
-        </w:rPr>
-        <w:t>Нема.</w:t>
-      </w:r>
-    </w:p>
-    <w:p>
-      <w:pPr>
-        <w:pStyle w:val="Heading2"/>
-        <w:numPr>
-          <w:ilvl w:val="1"/>
-          <w:numId w:val="21"/>
-        </w:numPr>
-        <w:rPr>
-          <w:rFonts w:ascii="Times New Roman" w:hAnsi="Times New Roman" w:cs="Times New Roman"/>
-          <w:lang w:val="sr-Cyrl-RS"/>
-        </w:rPr>
-      </w:pPr>
-      <w:bookmarkStart w:id="15" w:name="_Toc34354593"/>
-      <w:r>
-        <w:rPr>
-          <w:rFonts w:ascii="Times New Roman" w:hAnsi="Times New Roman" w:cs="Times New Roman"/>
-          <w:lang w:val="sr-Cyrl-RS"/>
-        </w:rPr>
-        <w:t>Предуслови</w:t>
-      </w:r>
-      <w:bookmarkEnd w:id="15"/>
-    </w:p>
-    <w:p>
-      <w:pPr>
-        <w:rPr>
-          <w:rFonts w:ascii="Times New Roman" w:hAnsi="Times New Roman" w:cs="Times New Roman"/>
-          <w:lang w:val="sr-Cyrl-RS"/>
-        </w:rPr>
-      </w:pPr>
-      <w:r>
-        <w:rPr>
-          <w:rFonts w:ascii="Times New Roman" w:hAnsi="Times New Roman" w:cs="Times New Roman"/>
-          <w:lang w:val="sr-Cyrl-RS"/>
-        </w:rPr>
-        <w:t>Одобравање или одбијање захтева за налогом биоскопа</w:t>
-      </w:r>
-      <w:r>
-        <w:rPr>
-          <w:rFonts w:ascii="Times New Roman" w:hAnsi="Times New Roman" w:cs="Times New Roman"/>
-          <w:lang w:val="sr-Cyrl-RS"/>
-        </w:rPr>
-        <w:t xml:space="preserve"> је омогућено само са налога </w:t>
-      </w:r>
-      <w:r>
-        <w:rPr>
-          <w:rFonts w:ascii="Times New Roman" w:hAnsi="Times New Roman" w:cs="Times New Roman"/>
-          <w:lang w:val="sr-Cyrl-RS"/>
-        </w:rPr>
-        <w:t>администратора</w:t>
-      </w:r>
-      <w:r>
-        <w:rPr>
-          <w:rFonts w:ascii="Times New Roman" w:hAnsi="Times New Roman" w:cs="Times New Roman"/>
-          <w:lang w:val="sr-Cyrl-RS"/>
-        </w:rPr>
-        <w:t>, тако да је предуслов да је корисник пријављен на н</w:t>
-      </w:r>
-      <w:r>
-        <w:rPr>
-          <w:rFonts w:ascii="Times New Roman" w:hAnsi="Times New Roman" w:cs="Times New Roman"/>
-          <w:lang w:val="sr-Cyrl-RS"/>
-        </w:rPr>
-        <w:t>алог т</w:t>
-      </w:r>
-      <w:r>
-        <w:rPr>
-          <w:rFonts w:ascii="Times New Roman" w:hAnsi="Times New Roman" w:cs="Times New Roman"/>
-          <w:lang w:val="sr-Cyrl-RS"/>
-        </w:rPr>
-        <w:t>ог типа</w:t>
-      </w:r>
-      <w:r>
-        <w:rPr>
-          <w:rFonts w:ascii="Times New Roman" w:hAnsi="Times New Roman" w:cs="Times New Roman"/>
-          <w:lang w:val="sr-Cyrl-RS"/>
-        </w:rPr>
-        <w:t>.</w:t>
-      </w:r>
-    </w:p>
-    <w:p>
-      <w:pPr>
-        <w:pStyle w:val="Heading2"/>
-        <w:numPr>
-          <w:ilvl w:val="1"/>
-          <w:numId w:val="21"/>
-        </w:numPr>
-        <w:rPr>
-          <w:rFonts w:ascii="Times New Roman" w:hAnsi="Times New Roman" w:cs="Times New Roman"/>
-          <w:lang w:val="sr-Cyrl-RS"/>
-        </w:rPr>
-      </w:pPr>
-      <w:bookmarkStart w:id="16" w:name="_Toc34354594"/>
-      <w:r>
-        <w:rPr>
-          <w:rFonts w:ascii="Times New Roman" w:hAnsi="Times New Roman" w:cs="Times New Roman"/>
-          <w:lang w:val="sr-Cyrl-RS"/>
-        </w:rPr>
-        <w:lastRenderedPageBreak/>
-        <w:t>Последице</w:t>
-      </w:r>
-      <w:bookmarkEnd w:id="16"/>
-    </w:p>
-    <w:p>
-      <w:pPr>
-        <w:pStyle w:val="ListParagraph"/>
-        <w:numPr>
-          <w:ilvl w:val="0"/>
-          <w:numId w:val="28"/>
-        </w:numPr>
-        <w:rPr>
-          <w:rFonts w:ascii="Times New Roman" w:hAnsi="Times New Roman" w:cs="Times New Roman"/>
-          <w:lang w:val="sr-Cyrl-RS"/>
-        </w:rPr>
-      </w:pPr>
-      <w:r>
-        <w:rPr>
-          <w:rFonts w:ascii="Times New Roman" w:hAnsi="Times New Roman" w:cs="Times New Roman"/>
-          <w:lang w:val="sr-Cyrl-RS"/>
-        </w:rPr>
-        <w:t xml:space="preserve">Након </w:t>
-      </w:r>
-      <w:r>
-        <w:rPr>
-          <w:rFonts w:ascii="Times New Roman" w:hAnsi="Times New Roman" w:cs="Times New Roman"/>
-          <w:lang w:val="sr-Cyrl-RS"/>
-        </w:rPr>
-        <w:t>одобравања</w:t>
-      </w:r>
-      <w:r>
-        <w:rPr>
-          <w:rFonts w:ascii="Times New Roman" w:hAnsi="Times New Roman" w:cs="Times New Roman"/>
-          <w:lang w:val="sr-Cyrl-RS"/>
-        </w:rPr>
-        <w:t xml:space="preserve">, </w:t>
-      </w:r>
-      <w:r>
-        <w:rPr>
-          <w:rFonts w:ascii="Times New Roman" w:hAnsi="Times New Roman" w:cs="Times New Roman"/>
-          <w:lang w:val="sr-Cyrl-RS"/>
-        </w:rPr>
-        <w:t>налог се бележи као одобрен</w:t>
-      </w:r>
-      <w:r>
-        <w:rPr>
-          <w:rFonts w:ascii="Times New Roman" w:hAnsi="Times New Roman" w:cs="Times New Roman"/>
-          <w:lang w:val="sr-Cyrl-RS"/>
-        </w:rPr>
-        <w:t xml:space="preserve"> у бази података.</w:t>
-      </w:r>
-    </w:p>
-    <w:p>
-      <w:pPr>
-        <w:pStyle w:val="ListParagraph"/>
-        <w:numPr>
-          <w:ilvl w:val="0"/>
-          <w:numId w:val="28"/>
-        </w:numPr>
-        <w:rPr>
-          <w:rFonts w:ascii="Times New Roman" w:hAnsi="Times New Roman" w:cs="Times New Roman"/>
-          <w:lang w:val="sr-Cyrl-RS"/>
-        </w:rPr>
-      </w:pPr>
-      <w:r>
-        <w:rPr>
-          <w:rFonts w:ascii="Times New Roman" w:hAnsi="Times New Roman" w:cs="Times New Roman"/>
-          <w:lang w:val="sr-Cyrl-RS"/>
-        </w:rPr>
-        <w:t>Након одбијања, налог се брише из базе података</w:t>
-      </w:r>
-      <w:r>
-        <w:rPr>
-          <w:rFonts w:ascii="Times New Roman" w:hAnsi="Times New Roman" w:cs="Times New Roman"/>
-          <w:lang w:val="sr-Cyrl-RS"/>
-        </w:rPr>
-        <w:t>.</w:t>
-      </w:r>
-    </w:p>
-    <w:p>
-      <w:pPr>
-        <w:pStyle w:val="ListParagraph"/>
-        <w:numPr>
-          <w:ilvl w:val="0"/>
-          <w:numId w:val="28"/>
-        </w:numPr>
-        <w:rPr>
-          <w:rFonts w:ascii="Times New Roman" w:hAnsi="Times New Roman" w:cs="Times New Roman"/>
-          <w:lang w:val="sr-Cyrl-RS"/>
-        </w:rPr>
-      </w:pPr>
-      <w:r>
-        <w:rPr>
-          <w:rFonts w:ascii="Times New Roman" w:hAnsi="Times New Roman" w:cs="Times New Roman"/>
-          <w:lang w:val="sr-Cyrl-RS"/>
-        </w:rPr>
-        <w:t>У оба случаја се на приложену мејл адресу шаље порука о одлуци администратора.</w:t>
-      </w:r>
-    </w:p>
-    <w:sectPr>
-      <w:headerReference w:type="default" r:id="rId10"/>
-      <w:footerReference w:type="default" r:id="rId11"/>
-      <w:pgSz w:w="11909" w:h="16834"/>
-      <w:pgMar w:top="1440" w:right="1440" w:bottom="1440" w:left="1440" w:header="720" w:footer="720" w:gutter="0"/>
-      <w:pgNumType w:start="0"/>
-      <w:cols w:space="720"/>
-      <w:titlePg/>
-    </w:sectPr>
-  </w:body>
-</w:document>
-</file>
-
-<file path=word/endnotes.xml><?xml version="1.0" encoding="utf-8"?>
-<w:endnotes xmlns:wpc="http://schemas.microsoft.com/office/word/2010/wordprocessingCanvas" xmlns:cx="http://schemas.microsoft.com/office/drawing/2014/chartex" xmlns:cx1="http://schemas.microsoft.com/office/drawing/2015/9/8/chartex" xmlns:cx2="http://schemas.microsoft.com/office/drawing/2015/10/21/chartex" xmlns:cx3="http://schemas.microsoft.com/office/drawing/2016/5/9/chartex" xmlns:cx4="http://schemas.microsoft.com/office/drawing/2016/5/10/chartex" xmlns:cx5="http://schemas.microsoft.com/office/drawing/2016/5/11/chartex" xmlns:cx6="http://schemas.microsoft.com/office/drawing/2016/5/12/chartex" xmlns:cx7="http://schemas.microsoft.com/office/drawing/2016/5/13/chartex" xmlns:cx8="http://schemas.microsoft.com/office/drawing/2016/5/14/chartex" xmlns:mc="http://schemas.openxmlformats.org/markup-compatibility/2006" xmlns:aink="http://schemas.microsoft.com/office/drawing/2016/ink" xmlns:am3d="http://schemas.microsoft.com/office/drawing/2017/model3d" xmlns:o="urn:schemas-microsoft-com:office:office" xmlns:r="http://schemas.openxmlformats.org/officeDocument/2006/relationships" xmlns:m="http://schemas.openxmlformats.org/officeDocument/2006/math" xmlns:v="urn:schemas-microsoft-com:vml" xmlns:wp14="http://schemas.microsoft.com/office/word/2010/wordprocessingDrawing" xmlns:wp="http://schemas.openxmlformats.org/drawingml/2006/wordprocessingDrawing" xmlns:w10="urn:schemas-microsoft-com:office:word" xmlns:w="http://schemas.openxmlformats.org/wordprocessingml/2006/main" xmlns:w14="http://schemas.microsoft.com/office/word/2010/wordml" xmlns:w15="http://schemas.microsoft.com/office/word/2012/wordml" xmlns:w16cid="http://schemas.microsoft.com/office/word/2016/wordml/cid" xmlns:w16se="http://schemas.microsoft.com/office/word/2015/wordml/symex" xmlns:wpg="http://schemas.microsoft.com/office/word/2010/wordprocessingGroup" xmlns:wpi="http://schemas.microsoft.com/office/word/2010/wordprocessingInk" xmlns:wne="http://schemas.microsoft.com/office/word/2006/wordml" xmlns:wps="http://schemas.microsoft.com/office/word/2010/wordprocessingShape" mc:Ignorable="w14 w15 w16se w16cid wp14">
-  <w:endnote w:type="separator" w:id="-1">
-    <w:p>
-      <w:pPr>
-        <w:spacing w:line="240" w:lineRule="auto"/>
-      </w:pPr>
-      <w:r>
-        <w:separator/>
-      </w:r>
-    </w:p>
-  </w:endnote>
-  <w:endnote w:type="continuationSeparator" w:id="0">
-    <w:p>
-      <w:pPr>
-        <w:spacing w:line="240" w:lineRule="auto"/>
-      </w:pPr>
-      <w:r>
-        <w:continuationSeparator/>
-      </w:r>
-    </w:p>
-  </w:endnote>
-</w:endnotes>
-</file>
-
-<file path=word/footer1.xml><?xml version="1.0" encoding="utf-8"?>
-<w:ftr xmlns:wpc="http://schemas.microsoft.com/office/word/2010/wordprocessingCanvas" xmlns:cx="http://schemas.microsoft.com/office/drawing/2014/chartex" xmlns:cx1="http://schemas.microsoft.com/office/drawing/2015/9/8/chartex" xmlns:cx2="http://schemas.microsoft.com/office/drawing/2015/10/21/chartex" xmlns:cx3="http://schemas.microsoft.com/office/drawing/2016/5/9/chartex" xmlns:cx4="http://schemas.microsoft.com/office/drawing/2016/5/10/chartex" xmlns:cx5="http://schemas.microsoft.com/office/drawing/2016/5/11/chartex" xmlns:cx6="http://schemas.microsoft.com/office/drawing/2016/5/12/chartex" xmlns:cx7="http://schemas.microsoft.com/office/drawing/2016/5/13/chartex" xmlns:cx8="http://schemas.microsoft.com/office/drawing/2016/5/14/chartex" xmlns:mc="http://schemas.openxmlformats.org/markup-compatibility/2006" xmlns:aink="http://schemas.microsoft.com/office/drawing/2016/ink" xmlns:am3d="http://schemas.microsoft.com/office/drawing/2017/model3d" xmlns:o="urn:schemas-microsoft-com:office:office" xmlns:r="http://schemas.openxmlformats.org/officeDocument/2006/relationships" xmlns:m="http://schemas.openxmlformats.org/officeDocument/2006/math" xmlns:v="urn:schemas-microsoft-com:vml" xmlns:wp14="http://schemas.microsoft.com/office/word/2010/wordprocessingDrawing" xmlns:wp="http://schemas.openxmlformats.org/drawingml/2006/wordprocessingDrawing" xmlns:w10="urn:schemas-microsoft-com:office:word" xmlns:w="http://schemas.openxmlformats.org/wordprocessingml/2006/main" xmlns:w14="http://schemas.microsoft.com/office/word/2010/wordml" xmlns:w15="http://schemas.microsoft.com/office/word/2012/wordml" xmlns:w16cid="http://schemas.microsoft.com/office/word/2016/wordml/cid" xmlns:w16se="http://schemas.microsoft.com/office/word/2015/wordml/symex" xmlns:wpg="http://schemas.microsoft.com/office/word/2010/wordprocessingGroup" xmlns:wpi="http://schemas.microsoft.com/office/word/2010/wordprocessingInk" xmlns:wne="http://schemas.microsoft.com/office/word/2006/wordml" xmlns:wps="http://schemas.microsoft.com/office/word/2010/wordprocessingShape" mc:Ignorable="w14 w15 w16se w16cid wp14">
-  <w:p>
-    <w:pPr>
-      <w:tabs>
-        <w:tab w:val="center" w:pos="4514"/>
-        <w:tab w:val="left" w:pos="6324"/>
-      </w:tabs>
-      <w:rPr>
-        <w:rFonts w:ascii="Times New Roman" w:eastAsia="Times New Roman" w:hAnsi="Times New Roman" w:cs="Times New Roman"/>
-        <w:sz w:val="24"/>
-        <w:szCs w:val="24"/>
-      </w:rPr>
-    </w:pPr>
-    <w:r>
-      <w:rPr>
-        <w:rFonts w:ascii="Times New Roman" w:eastAsia="Times New Roman" w:hAnsi="Times New Roman" w:cs="Times New Roman"/>
-        <w:sz w:val="24"/>
-        <w:szCs w:val="24"/>
-      </w:rPr>
-      <w:tab/>
-    </w:r>
-    <w:r>
-      <w:rPr>
-        <w:rFonts w:ascii="Times New Roman" w:eastAsia="Times New Roman" w:hAnsi="Times New Roman" w:cs="Times New Roman"/>
-        <w:sz w:val="24"/>
-        <w:szCs w:val="24"/>
-      </w:rPr>
-      <w:fldChar w:fldCharType="begin"/>
-    </w:r>
-    <w:r>
-      <w:rPr>
-        <w:rFonts w:ascii="Times New Roman" w:eastAsia="Times New Roman" w:hAnsi="Times New Roman" w:cs="Times New Roman"/>
-        <w:sz w:val="24"/>
-        <w:szCs w:val="24"/>
-      </w:rPr>
-      <w:instrText>PAGE</w:instrText>
-    </w:r>
-    <w:r>
-      <w:rPr>
-        <w:rFonts w:ascii="Times New Roman" w:eastAsia="Times New Roman" w:hAnsi="Times New Roman" w:cs="Times New Roman"/>
-        <w:sz w:val="24"/>
-        <w:szCs w:val="24"/>
-      </w:rPr>
-      <w:fldChar w:fldCharType="separate"/>
-    </w:r>
-    <w:r>
-      <w:rPr>
-        <w:rFonts w:ascii="Times New Roman" w:eastAsia="Times New Roman" w:hAnsi="Times New Roman" w:cs="Times New Roman"/>
-        <w:noProof/>
-        <w:sz w:val="24"/>
-        <w:szCs w:val="24"/>
-      </w:rPr>
-      <w:t>1</w:t>
-    </w:r>
-    <w:r>
-      <w:rPr>
-        <w:rFonts w:ascii="Times New Roman" w:eastAsia="Times New Roman" w:hAnsi="Times New Roman" w:cs="Times New Roman"/>
-        <w:sz w:val="24"/>
-        <w:szCs w:val="24"/>
-      </w:rPr>
-      <w:fldChar w:fldCharType="end"/>
-    </w:r>
-    <w:r>
-      <w:rPr>
-        <w:rFonts w:ascii="Times New Roman" w:eastAsia="Times New Roman" w:hAnsi="Times New Roman" w:cs="Times New Roman"/>
-        <w:sz w:val="24"/>
-        <w:szCs w:val="24"/>
-      </w:rPr>
-      <w:tab/>
-    </w:r>
-  </w:p>
-</w:ftr>
-</file>
-
-<file path=word/footnotes.xml><?xml version="1.0" encoding="utf-8"?>
-<w:footnotes xmlns:wpc="http://schemas.microsoft.com/office/word/2010/wordprocessingCanvas" xmlns:cx="http://schemas.microsoft.com/office/drawing/2014/chartex" xmlns:cx1="http://schemas.microsoft.com/office/drawing/2015/9/8/chartex" xmlns:cx2="http://schemas.microsoft.com/office/drawing/2015/10/21/chartex" xmlns:cx3="http://schemas.microsoft.com/office/drawing/2016/5/9/chartex" xmlns:cx4="http://schemas.microsoft.com/office/drawing/2016/5/10/chartex" xmlns:cx5="http://schemas.microsoft.com/office/drawing/2016/5/11/chartex" xmlns:cx6="http://schemas.microsoft.com/office/drawing/2016/5/12/chartex" xmlns:cx7="http://schemas.microsoft.com/office/drawing/2016/5/13/chartex" xmlns:cx8="http://schemas.microsoft.com/office/drawing/2016/5/14/chartex" xmlns:mc="http://schemas.openxmlformats.org/markup-compatibility/2006" xmlns:aink="http://schemas.microsoft.com/office/drawing/2016/ink" xmlns:am3d="http://schemas.microsoft.com/office/drawing/2017/model3d" xmlns:o="urn:schemas-microsoft-com:office:office" xmlns:r="http://schemas.openxmlformats.org/officeDocument/2006/relationships" xmlns:m="http://schemas.openxmlformats.org/officeDocument/2006/math" xmlns:v="urn:schemas-microsoft-com:vml" xmlns:wp14="http://schemas.microsoft.com/office/word/2010/wordprocessingDrawing" xmlns:wp="http://schemas.openxmlformats.org/drawingml/2006/wordprocessingDrawing" xmlns:w10="urn:schemas-microsoft-com:office:word" xmlns:w="http://schemas.openxmlformats.org/wordprocessingml/2006/main" xmlns:w14="http://schemas.microsoft.com/office/word/2010/wordml" xmlns:w15="http://schemas.microsoft.com/office/word/2012/wordml" xmlns:w16cid="http://schemas.microsoft.com/office/word/2016/wordml/cid" xmlns:w16se="http://schemas.microsoft.com/office/word/2015/wordml/symex" xmlns:wpg="http://schemas.microsoft.com/office/word/2010/wordprocessingGroup" xmlns:wpi="http://schemas.microsoft.com/office/word/2010/wordprocessingInk" xmlns:wne="http://schemas.microsoft.com/office/word/2006/wordml" xmlns:wps="http://schemas.microsoft.com/office/word/2010/wordprocessingShape" mc:Ignorable="w14 w15 w16se w16cid wp14">
-  <w:footnote w:type="separator" w:id="-1">
-    <w:p>
-      <w:pPr>
-        <w:spacing w:line="240" w:lineRule="auto"/>
-      </w:pPr>
-      <w:r>
-        <w:separator/>
-      </w:r>
-    </w:p>
-  </w:footnote>
-  <w:footnote w:type="continuationSeparator" w:id="0">
-    <w:p>
-      <w:pPr>
-        <w:spacing w:line="240" w:lineRule="auto"/>
-      </w:pPr>
-      <w:r>
-        <w:continuationSeparator/>
-      </w:r>
-    </w:p>
-  </w:footnote>
-</w:footnotes>
-</file>
-
-<file path=word/header1.xml><?xml version="1.0" encoding="utf-8"?>
-<w:hdr xmlns:wpc="http://schemas.microsoft.com/office/word/2010/wordprocessingCanvas" xmlns:cx="http://schemas.microsoft.com/office/drawing/2014/chartex" xmlns:cx1="http://schemas.microsoft.com/office/drawing/2015/9/8/chartex" xmlns:cx2="http://schemas.microsoft.com/office/drawing/2015/10/21/chartex" xmlns:cx3="http://schemas.microsoft.com/office/drawing/2016/5/9/chartex" xmlns:cx4="http://schemas.microsoft.com/office/drawing/2016/5/10/chartex" xmlns:cx5="http://schemas.microsoft.com/office/drawing/2016/5/11/chartex" xmlns:cx6="http://schemas.microsoft.com/office/drawing/2016/5/12/chartex" xmlns:cx7="http://schemas.microsoft.com/office/drawing/2016/5/13/chartex" xmlns:cx8="http://schemas.microsoft.com/office/drawing/2016/5/14/chartex" xmlns:mc="http://schemas.openxmlformats.org/markup-compatibility/2006" xmlns:aink="http://schemas.microsoft.com/office/drawing/2016/ink" xmlns:am3d="http://schemas.microsoft.com/office/drawing/2017/model3d" xmlns:o="urn:schemas-microsoft-com:office:office" xmlns:r="http://schemas.openxmlformats.org/officeDocument/2006/relationships" xmlns:m="http://schemas.openxmlformats.org/officeDocument/2006/math" xmlns:v="urn:schemas-microsoft-com:vml" xmlns:wp14="http://schemas.microsoft.com/office/word/2010/wordprocessingDrawing" xmlns:wp="http://schemas.openxmlformats.org/drawingml/2006/wordprocessingDrawing" xmlns:w10="urn:schemas-microsoft-com:office:word" xmlns:w="http://schemas.openxmlformats.org/wordprocessingml/2006/main" xmlns:w14="http://schemas.microsoft.com/office/word/2010/wordml" xmlns:w15="http://schemas.microsoft.com/office/word/2012/wordml" xmlns:w16cid="http://schemas.microsoft.com/office/word/2016/wordml/cid" xmlns:w16se="http://schemas.microsoft.com/office/word/2015/wordml/symex" xmlns:wpg="http://schemas.microsoft.com/office/word/2010/wordprocessingGroup" xmlns:wpi="http://schemas.microsoft.com/office/word/2010/wordprocessingInk" xmlns:wne="http://schemas.microsoft.com/office/word/2006/wordml" xmlns:wps="http://schemas.microsoft.com/office/word/2010/wordprocessingShape" mc:Ignorable="w14 w15 w16se w16cid wp14">
-  <w:p>
-    <w:pPr>
-      <w:rPr>
-        <w:rFonts w:ascii="Ubuntu" w:eastAsia="Ubuntu" w:hAnsi="Ubuntu" w:cs="Ubuntu"/>
-      </w:rPr>
-    </w:pPr>
-    <w:r>
-      <w:rPr>
-        <w:rFonts w:ascii="Ubuntu" w:eastAsia="Ubuntu" w:hAnsi="Ubuntu" w:cs="Ubuntu"/>
-        <w:noProof/>
-      </w:rPr>
-      <w:drawing>
-        <wp:inline distT="0" distB="0" distL="0" distR="0" wp14:anchorId="133D9233" wp14:editId="5CAC16B3">
-          <wp:extent cx="921373" cy="281940"/>
-          <wp:effectExtent l="0" t="0" r="0" b="3810"/>
-          <wp:docPr id="6" name="Picture 6" descr="A picture containing clipart&#10;&#10;Description automatically generated"/>
-          <wp:cNvGraphicFramePr>
-            <a:graphicFrameLocks xmlns:a="http://schemas.openxmlformats.org/drawingml/2006/main" noChangeAspect="1"/>
-          </wp:cNvGraphicFramePr>
-          <a:graphic xmlns:a="http://schemas.openxmlformats.org/drawingml/2006/main">
-            <a:graphicData uri="http://schemas.openxmlformats.org/drawingml/2006/picture">
-              <pic:pic xmlns:pic="http://schemas.openxmlformats.org/drawingml/2006/picture">
-                <pic:nvPicPr>
-                  <pic:cNvPr id="6" name="TODO_Logo.png"/>
-                  <pic:cNvPicPr/>
-                </pic:nvPicPr>
-                <pic:blipFill>
-                  <a:blip r:embed="rId1">
-                    <a:alphaModFix amt="50000"/>
-                    <a:extLst>
-                      <a:ext uri="{28A0092B-C50C-407E-A947-70E740481C1C}">
-                        <a14:useLocalDpi xmlns:a14="http://schemas.microsoft.com/office/drawing/2010/main" val="0"/>
-                      </a:ext>
-                    </a:extLst>
-                  </a:blip>
-                  <a:stretch>
-                    <a:fillRect/>
-                  </a:stretch>
-                </pic:blipFill>
-                <pic:spPr>
-                  <a:xfrm>
-                    <a:off x="0" y="0"/>
-                    <a:ext cx="943262" cy="288638"/>
-                  </a:xfrm>
-                  <a:prstGeom prst="rect">
-                    <a:avLst/>
-                  </a:prstGeom>
-                </pic:spPr>
-              </pic:pic>
-            </a:graphicData>
-          </a:graphic>
-        </wp:inline>
-      </w:drawing>
-    </w:r>
-  </w:p>
-</w:hdr>
-</file>
 
 <file path=word/numbering.xml><?xml version="1.0" encoding="utf-8"?>
 <w:numbering xmlns:wpc="http://schemas.microsoft.com/office/word/2010/wordprocessingCanvas" xmlns:cx="http://schemas.microsoft.com/office/drawing/2014/chartex" xmlns:cx1="http://schemas.microsoft.com/office/drawing/2015/9/8/chartex" xmlns:cx2="http://schemas.microsoft.com/office/drawing/2015/10/21/chartex" xmlns:cx3="http://schemas.microsoft.com/office/drawing/2016/5/9/chartex" xmlns:cx4="http://schemas.microsoft.com/office/drawing/2016/5/10/chartex" xmlns:cx5="http://schemas.microsoft.com/office/drawing/2016/5/11/chartex" xmlns:cx6="http://schemas.microsoft.com/office/drawing/2016/5/12/chartex" xmlns:cx7="http://schemas.microsoft.com/office/drawing/2016/5/13/chartex" xmlns:cx8="http://schemas.microsoft.com/office/drawing/2016/5/14/chartex" xmlns:mc="http://schemas.openxmlformats.org/markup-compatibility/2006" xmlns:aink="http://schemas.microsoft.com/office/drawing/2016/ink" xmlns:am3d="http://schemas.microsoft.com/office/drawing/2017/model3d" xmlns:o="urn:schemas-microsoft-com:office:office" xmlns:r="http://schemas.openxmlformats.org/officeDocument/2006/relationships" xmlns:m="http://schemas.openxmlformats.org/officeDocument/2006/math" xmlns:v="urn:schemas-microsoft-com:vml" xmlns:wp14="http://schemas.microsoft.com/office/word/2010/wordprocessingDrawing" xmlns:wp="http://schemas.openxmlformats.org/drawingml/2006/wordprocessingDrawing" xmlns:w10="urn:schemas-microsoft-com:office:word" xmlns:w="http://schemas.openxmlformats.org/wordprocessingml/2006/main" xmlns:w14="http://schemas.microsoft.com/office/word/2010/wordml" xmlns:w15="http://schemas.microsoft.com/office/word/2012/wordml" xmlns:w16cid="http://schemas.microsoft.com/office/word/2016/wordml/cid" xmlns:w16se="http://schemas.microsoft.com/office/word/2015/wordml/symex" xmlns:wpg="http://schemas.microsoft.com/office/word/2010/wordprocessingGroup" xmlns:wpi="http://schemas.microsoft.com/office/word/2010/wordprocessingInk" xmlns:wne="http://schemas.microsoft.com/office/word/2006/wordml" xmlns:wps="http://schemas.microsoft.com/office/word/2010/wordprocessingShape" mc:Ignorable="w14 w15 w16se w16cid wp14">

</xml_diff>

<commit_message>
fixed multiple SSU documents after Second Mid's FR
</commit_message>
<xml_diff>
--- a/Documentation (Serbian)/SSU/Izvorni .docx fajlovi/SSU Admin Odobravanje bioskopa.docx
+++ b/Documentation (Serbian)/SSU/Izvorni .docx fajlovi/SSU Admin Odobravanje bioskopa.docx
@@ -1275,8 +1275,18 @@
                 <w:rFonts w:ascii="Times New Roman" w:eastAsia="Times New Roman" w:hAnsi="Times New Roman" w:cs="Times New Roman"/>
                 <w:sz w:val="24"/>
                 <w:szCs w:val="24"/>
+                <w:lang w:val="sr-Cyrl-RS"/>
               </w:rPr>
             </w:pPr>
+            <w:r>
+              <w:rPr>
+                <w:rFonts w:ascii="Times New Roman" w:eastAsia="Times New Roman" w:hAnsi="Times New Roman" w:cs="Times New Roman"/>
+                <w:sz w:val="24"/>
+                <w:szCs w:val="24"/>
+                <w:lang w:val="sr-Cyrl-RS"/>
+              </w:rPr>
+              <w:t>1.1</w:t>
+            </w:r>
           </w:p>
         </w:tc>
         <w:tc>
@@ -1306,8 +1316,18 @@
                 <w:rFonts w:ascii="Times New Roman" w:eastAsia="Times New Roman" w:hAnsi="Times New Roman" w:cs="Times New Roman"/>
                 <w:sz w:val="24"/>
                 <w:szCs w:val="24"/>
+                <w:lang w:val="sr-Cyrl-RS"/>
               </w:rPr>
             </w:pPr>
+            <w:r>
+              <w:rPr>
+                <w:rFonts w:ascii="Times New Roman" w:eastAsia="Times New Roman" w:hAnsi="Times New Roman" w:cs="Times New Roman"/>
+                <w:sz w:val="24"/>
+                <w:szCs w:val="24"/>
+                <w:lang w:val="sr-Cyrl-RS"/>
+              </w:rPr>
+              <w:t>Формална инспекција</w:t>
+            </w:r>
           </w:p>
         </w:tc>
         <w:tc>
@@ -1337,8 +1357,18 @@
                 <w:rFonts w:ascii="Times New Roman" w:eastAsia="Times New Roman" w:hAnsi="Times New Roman" w:cs="Times New Roman"/>
                 <w:sz w:val="24"/>
                 <w:szCs w:val="24"/>
+                <w:lang w:val="sr-Cyrl-RS"/>
               </w:rPr>
             </w:pPr>
+            <w:r>
+              <w:rPr>
+                <w:rFonts w:ascii="Times New Roman" w:eastAsia="Times New Roman" w:hAnsi="Times New Roman" w:cs="Times New Roman"/>
+                <w:sz w:val="24"/>
+                <w:szCs w:val="24"/>
+                <w:lang w:val="sr-Cyrl-RS"/>
+              </w:rPr>
+              <w:t>28.03.2020.</w:t>
+            </w:r>
           </w:p>
         </w:tc>
         <w:tc>
@@ -1361,8 +1391,29 @@
                 <w:rFonts w:ascii="Times New Roman" w:eastAsia="Times New Roman" w:hAnsi="Times New Roman" w:cs="Times New Roman"/>
                 <w:sz w:val="24"/>
                 <w:szCs w:val="24"/>
+                <w:lang w:val="sr-Cyrl-RS"/>
               </w:rPr>
             </w:pPr>
+            <w:r>
+              <w:rPr>
+                <w:rFonts w:ascii="Times New Roman" w:eastAsia="Times New Roman" w:hAnsi="Times New Roman" w:cs="Times New Roman"/>
+                <w:sz w:val="24"/>
+                <w:szCs w:val="24"/>
+                <w:lang w:val="sr-Cyrl-RS"/>
+              </w:rPr>
+              <w:t xml:space="preserve">Андрија </w:t>
+            </w:r>
+            <w:proofErr w:type="spellStart"/>
+            <w:r>
+              <w:rPr>
+                <w:rFonts w:ascii="Times New Roman" w:eastAsia="Times New Roman" w:hAnsi="Times New Roman" w:cs="Times New Roman"/>
+                <w:sz w:val="24"/>
+                <w:szCs w:val="24"/>
+                <w:lang w:val="sr-Cyrl-RS"/>
+              </w:rPr>
+              <w:t>Колић</w:t>
+            </w:r>
+            <w:proofErr w:type="spellEnd"/>
           </w:p>
         </w:tc>
       </w:tr>
@@ -1503,8 +1554,6 @@
         </w:rPr>
         <w:br w:type="page"/>
       </w:r>
-      <w:bookmarkStart w:id="0" w:name="_GoBack"/>
-      <w:bookmarkEnd w:id="0"/>
     </w:p>
     <w:sdt>
       <w:sdtPr>
@@ -1560,9 +1609,9 @@
           <w:pPr>
             <w:pStyle w:val="TOC1"/>
             <w:rPr>
-              <w:rFonts w:ascii="Times New Roman" w:eastAsiaTheme="minorEastAsia" w:hAnsi="Times New Roman" w:cs="Times New Roman"/>
+              <w:rFonts w:asciiTheme="minorHAnsi" w:eastAsiaTheme="minorEastAsia" w:hAnsiTheme="minorHAnsi" w:cstheme="minorBidi"/>
               <w:noProof/>
-              <w:lang w:val="en-US"/>
+              <w:lang w:eastAsia="en-GB"/>
             </w:rPr>
           </w:pPr>
           <w:r>
@@ -1589,34 +1638,31 @@
             </w:rPr>
             <w:fldChar w:fldCharType="separate"/>
           </w:r>
-          <w:hyperlink w:anchor="_Toc34354581" w:history="1">
+          <w:hyperlink w:anchor="_Toc36289619" w:history="1">
             <w:r>
               <w:rPr>
                 <w:rStyle w:val="Hyperlink"/>
-                <w:rFonts w:ascii="Times New Roman" w:hAnsi="Times New Roman" w:cs="Times New Roman"/>
                 <w:noProof/>
               </w:rPr>
               <w:t>1.</w:t>
             </w:r>
             <w:r>
               <w:rPr>
-                <w:rFonts w:ascii="Times New Roman" w:eastAsiaTheme="minorEastAsia" w:hAnsi="Times New Roman" w:cs="Times New Roman"/>
-                <w:noProof/>
-                <w:lang w:val="en-US"/>
+                <w:rFonts w:asciiTheme="minorHAnsi" w:eastAsiaTheme="minorEastAsia" w:hAnsiTheme="minorHAnsi" w:cstheme="minorBidi"/>
+                <w:noProof/>
+                <w:lang w:eastAsia="en-GB"/>
               </w:rPr>
               <w:tab/>
             </w:r>
             <w:r>
               <w:rPr>
                 <w:rStyle w:val="Hyperlink"/>
-                <w:rFonts w:ascii="Times New Roman" w:hAnsi="Times New Roman" w:cs="Times New Roman"/>
                 <w:noProof/>
               </w:rPr>
               <w:t>УВОД</w:t>
             </w:r>
             <w:r>
               <w:rPr>
-                <w:rFonts w:ascii="Times New Roman" w:hAnsi="Times New Roman" w:cs="Times New Roman"/>
                 <w:noProof/>
                 <w:webHidden/>
               </w:rPr>
@@ -1624,7 +1670,6 @@
             </w:r>
             <w:r>
               <w:rPr>
-                <w:rFonts w:ascii="Times New Roman" w:hAnsi="Times New Roman" w:cs="Times New Roman"/>
                 <w:noProof/>
                 <w:webHidden/>
               </w:rPr>
@@ -1632,22 +1677,19 @@
             </w:r>
             <w:r>
               <w:rPr>
-                <w:rFonts w:ascii="Times New Roman" w:hAnsi="Times New Roman" w:cs="Times New Roman"/>
-                <w:noProof/>
-                <w:webHidden/>
-              </w:rPr>
-              <w:instrText xml:space="preserve"> PAGEREF _Toc34354581 \h </w:instrText>
-            </w:r>
-            <w:r>
-              <w:rPr>
-                <w:rFonts w:ascii="Times New Roman" w:hAnsi="Times New Roman" w:cs="Times New Roman"/>
-                <w:noProof/>
-                <w:webHidden/>
-              </w:rPr>
-            </w:r>
-            <w:r>
-              <w:rPr>
-                <w:rFonts w:ascii="Times New Roman" w:hAnsi="Times New Roman" w:cs="Times New Roman"/>
+                <w:noProof/>
+                <w:webHidden/>
+              </w:rPr>
+              <w:instrText xml:space="preserve"> PAGEREF _Toc36289619 \h </w:instrText>
+            </w:r>
+            <w:r>
+              <w:rPr>
+                <w:noProof/>
+                <w:webHidden/>
+              </w:rPr>
+            </w:r>
+            <w:r>
+              <w:rPr>
                 <w:noProof/>
                 <w:webHidden/>
               </w:rPr>
@@ -1655,7 +1697,6 @@
             </w:r>
             <w:r>
               <w:rPr>
-                <w:rFonts w:ascii="Times New Roman" w:hAnsi="Times New Roman" w:cs="Times New Roman"/>
                 <w:noProof/>
                 <w:webHidden/>
               </w:rPr>
@@ -1663,7 +1704,6 @@
             </w:r>
             <w:r>
               <w:rPr>
-                <w:rFonts w:ascii="Times New Roman" w:hAnsi="Times New Roman" w:cs="Times New Roman"/>
                 <w:noProof/>
                 <w:webHidden/>
               </w:rPr>
@@ -1679,12 +1719,12 @@
               <w:tab w:val="right" w:leader="dot" w:pos="9019"/>
             </w:tabs>
             <w:rPr>
-              <w:rFonts w:ascii="Times New Roman" w:eastAsiaTheme="minorEastAsia" w:hAnsi="Times New Roman" w:cs="Times New Roman"/>
+              <w:rFonts w:asciiTheme="minorHAnsi" w:eastAsiaTheme="minorEastAsia" w:hAnsiTheme="minorHAnsi" w:cstheme="minorBidi"/>
               <w:noProof/>
-              <w:lang w:val="en-US"/>
+              <w:lang w:eastAsia="en-GB"/>
             </w:rPr>
           </w:pPr>
-          <w:hyperlink w:anchor="_Toc34354582" w:history="1">
+          <w:hyperlink w:anchor="_Toc36289620" w:history="1">
             <w:r>
               <w:rPr>
                 <w:rStyle w:val="Hyperlink"/>
@@ -1695,9 +1735,9 @@
             </w:r>
             <w:r>
               <w:rPr>
-                <w:rFonts w:ascii="Times New Roman" w:eastAsiaTheme="minorEastAsia" w:hAnsi="Times New Roman" w:cs="Times New Roman"/>
-                <w:noProof/>
-                <w:lang w:val="en-US"/>
+                <w:rFonts w:asciiTheme="minorHAnsi" w:eastAsiaTheme="minorEastAsia" w:hAnsiTheme="minorHAnsi" w:cstheme="minorBidi"/>
+                <w:noProof/>
+                <w:lang w:eastAsia="en-GB"/>
               </w:rPr>
               <w:tab/>
             </w:r>
@@ -1712,7 +1752,6 @@
             </w:r>
             <w:r>
               <w:rPr>
-                <w:rFonts w:ascii="Times New Roman" w:hAnsi="Times New Roman" w:cs="Times New Roman"/>
                 <w:noProof/>
                 <w:webHidden/>
               </w:rPr>
@@ -1720,7 +1759,6 @@
             </w:r>
             <w:r>
               <w:rPr>
-                <w:rFonts w:ascii="Times New Roman" w:hAnsi="Times New Roman" w:cs="Times New Roman"/>
                 <w:noProof/>
                 <w:webHidden/>
               </w:rPr>
@@ -1728,22 +1766,19 @@
             </w:r>
             <w:r>
               <w:rPr>
-                <w:rFonts w:ascii="Times New Roman" w:hAnsi="Times New Roman" w:cs="Times New Roman"/>
-                <w:noProof/>
-                <w:webHidden/>
-              </w:rPr>
-              <w:instrText xml:space="preserve"> PAGEREF _Toc34354582 \h </w:instrText>
-            </w:r>
-            <w:r>
-              <w:rPr>
-                <w:rFonts w:ascii="Times New Roman" w:hAnsi="Times New Roman" w:cs="Times New Roman"/>
-                <w:noProof/>
-                <w:webHidden/>
-              </w:rPr>
-            </w:r>
-            <w:r>
-              <w:rPr>
-                <w:rFonts w:ascii="Times New Roman" w:hAnsi="Times New Roman" w:cs="Times New Roman"/>
+                <w:noProof/>
+                <w:webHidden/>
+              </w:rPr>
+              <w:instrText xml:space="preserve"> PAGEREF _Toc36289620 \h </w:instrText>
+            </w:r>
+            <w:r>
+              <w:rPr>
+                <w:noProof/>
+                <w:webHidden/>
+              </w:rPr>
+            </w:r>
+            <w:r>
+              <w:rPr>
                 <w:noProof/>
                 <w:webHidden/>
               </w:rPr>
@@ -1751,7 +1786,6 @@
             </w:r>
             <w:r>
               <w:rPr>
-                <w:rFonts w:ascii="Times New Roman" w:hAnsi="Times New Roman" w:cs="Times New Roman"/>
                 <w:noProof/>
                 <w:webHidden/>
               </w:rPr>
@@ -1759,7 +1793,6 @@
             </w:r>
             <w:r>
               <w:rPr>
-                <w:rFonts w:ascii="Times New Roman" w:hAnsi="Times New Roman" w:cs="Times New Roman"/>
                 <w:noProof/>
                 <w:webHidden/>
               </w:rPr>
@@ -1775,12 +1808,12 @@
               <w:tab w:val="right" w:leader="dot" w:pos="9019"/>
             </w:tabs>
             <w:rPr>
-              <w:rFonts w:ascii="Times New Roman" w:eastAsiaTheme="minorEastAsia" w:hAnsi="Times New Roman" w:cs="Times New Roman"/>
+              <w:rFonts w:asciiTheme="minorHAnsi" w:eastAsiaTheme="minorEastAsia" w:hAnsiTheme="minorHAnsi" w:cstheme="minorBidi"/>
               <w:noProof/>
-              <w:lang w:val="en-US"/>
+              <w:lang w:eastAsia="en-GB"/>
             </w:rPr>
           </w:pPr>
-          <w:hyperlink w:anchor="_Toc34354583" w:history="1">
+          <w:hyperlink w:anchor="_Toc36289621" w:history="1">
             <w:r>
               <w:rPr>
                 <w:rStyle w:val="Hyperlink"/>
@@ -1791,9 +1824,9 @@
             </w:r>
             <w:r>
               <w:rPr>
-                <w:rFonts w:ascii="Times New Roman" w:eastAsiaTheme="minorEastAsia" w:hAnsi="Times New Roman" w:cs="Times New Roman"/>
-                <w:noProof/>
-                <w:lang w:val="en-US"/>
+                <w:rFonts w:asciiTheme="minorHAnsi" w:eastAsiaTheme="minorEastAsia" w:hAnsiTheme="minorHAnsi" w:cstheme="minorBidi"/>
+                <w:noProof/>
+                <w:lang w:eastAsia="en-GB"/>
               </w:rPr>
               <w:tab/>
             </w:r>
@@ -1808,7 +1841,6 @@
             </w:r>
             <w:r>
               <w:rPr>
-                <w:rFonts w:ascii="Times New Roman" w:hAnsi="Times New Roman" w:cs="Times New Roman"/>
                 <w:noProof/>
                 <w:webHidden/>
               </w:rPr>
@@ -1816,7 +1848,6 @@
             </w:r>
             <w:r>
               <w:rPr>
-                <w:rFonts w:ascii="Times New Roman" w:hAnsi="Times New Roman" w:cs="Times New Roman"/>
                 <w:noProof/>
                 <w:webHidden/>
               </w:rPr>
@@ -1824,22 +1855,19 @@
             </w:r>
             <w:r>
               <w:rPr>
-                <w:rFonts w:ascii="Times New Roman" w:hAnsi="Times New Roman" w:cs="Times New Roman"/>
-                <w:noProof/>
-                <w:webHidden/>
-              </w:rPr>
-              <w:instrText xml:space="preserve"> PAGEREF _Toc34354583 \h </w:instrText>
-            </w:r>
-            <w:r>
-              <w:rPr>
-                <w:rFonts w:ascii="Times New Roman" w:hAnsi="Times New Roman" w:cs="Times New Roman"/>
-                <w:noProof/>
-                <w:webHidden/>
-              </w:rPr>
-            </w:r>
-            <w:r>
-              <w:rPr>
-                <w:rFonts w:ascii="Times New Roman" w:hAnsi="Times New Roman" w:cs="Times New Roman"/>
+                <w:noProof/>
+                <w:webHidden/>
+              </w:rPr>
+              <w:instrText xml:space="preserve"> PAGEREF _Toc36289621 \h </w:instrText>
+            </w:r>
+            <w:r>
+              <w:rPr>
+                <w:noProof/>
+                <w:webHidden/>
+              </w:rPr>
+            </w:r>
+            <w:r>
+              <w:rPr>
                 <w:noProof/>
                 <w:webHidden/>
               </w:rPr>
@@ -1847,7 +1875,6 @@
             </w:r>
             <w:r>
               <w:rPr>
-                <w:rFonts w:ascii="Times New Roman" w:hAnsi="Times New Roman" w:cs="Times New Roman"/>
                 <w:noProof/>
                 <w:webHidden/>
               </w:rPr>
@@ -1855,7 +1882,6 @@
             </w:r>
             <w:r>
               <w:rPr>
-                <w:rFonts w:ascii="Times New Roman" w:hAnsi="Times New Roman" w:cs="Times New Roman"/>
                 <w:noProof/>
                 <w:webHidden/>
               </w:rPr>
@@ -1871,12 +1897,12 @@
               <w:tab w:val="right" w:leader="dot" w:pos="9019"/>
             </w:tabs>
             <w:rPr>
-              <w:rFonts w:ascii="Times New Roman" w:eastAsiaTheme="minorEastAsia" w:hAnsi="Times New Roman" w:cs="Times New Roman"/>
+              <w:rFonts w:asciiTheme="minorHAnsi" w:eastAsiaTheme="minorEastAsia" w:hAnsiTheme="minorHAnsi" w:cstheme="minorBidi"/>
               <w:noProof/>
-              <w:lang w:val="en-US"/>
+              <w:lang w:eastAsia="en-GB"/>
             </w:rPr>
           </w:pPr>
-          <w:hyperlink w:anchor="_Toc34354584" w:history="1">
+          <w:hyperlink w:anchor="_Toc36289622" w:history="1">
             <w:r>
               <w:rPr>
                 <w:rStyle w:val="Hyperlink"/>
@@ -1888,9 +1914,9 @@
             </w:r>
             <w:r>
               <w:rPr>
-                <w:rFonts w:ascii="Times New Roman" w:eastAsiaTheme="minorEastAsia" w:hAnsi="Times New Roman" w:cs="Times New Roman"/>
-                <w:noProof/>
-                <w:lang w:val="en-US"/>
+                <w:rFonts w:asciiTheme="minorHAnsi" w:eastAsiaTheme="minorEastAsia" w:hAnsiTheme="minorHAnsi" w:cstheme="minorBidi"/>
+                <w:noProof/>
+                <w:lang w:eastAsia="en-GB"/>
               </w:rPr>
               <w:tab/>
             </w:r>
@@ -1905,7 +1931,6 @@
             </w:r>
             <w:r>
               <w:rPr>
-                <w:rFonts w:ascii="Times New Roman" w:hAnsi="Times New Roman" w:cs="Times New Roman"/>
                 <w:noProof/>
                 <w:webHidden/>
               </w:rPr>
@@ -1913,7 +1938,6 @@
             </w:r>
             <w:r>
               <w:rPr>
-                <w:rFonts w:ascii="Times New Roman" w:hAnsi="Times New Roman" w:cs="Times New Roman"/>
                 <w:noProof/>
                 <w:webHidden/>
               </w:rPr>
@@ -1921,22 +1945,19 @@
             </w:r>
             <w:r>
               <w:rPr>
-                <w:rFonts w:ascii="Times New Roman" w:hAnsi="Times New Roman" w:cs="Times New Roman"/>
-                <w:noProof/>
-                <w:webHidden/>
-              </w:rPr>
-              <w:instrText xml:space="preserve"> PAGEREF _Toc34354584 \h </w:instrText>
-            </w:r>
-            <w:r>
-              <w:rPr>
-                <w:rFonts w:ascii="Times New Roman" w:hAnsi="Times New Roman" w:cs="Times New Roman"/>
-                <w:noProof/>
-                <w:webHidden/>
-              </w:rPr>
-            </w:r>
-            <w:r>
-              <w:rPr>
-                <w:rFonts w:ascii="Times New Roman" w:hAnsi="Times New Roman" w:cs="Times New Roman"/>
+                <w:noProof/>
+                <w:webHidden/>
+              </w:rPr>
+              <w:instrText xml:space="preserve"> PAGEREF _Toc36289622 \h </w:instrText>
+            </w:r>
+            <w:r>
+              <w:rPr>
+                <w:noProof/>
+                <w:webHidden/>
+              </w:rPr>
+            </w:r>
+            <w:r>
+              <w:rPr>
                 <w:noProof/>
                 <w:webHidden/>
               </w:rPr>
@@ -1944,7 +1965,6 @@
             </w:r>
             <w:r>
               <w:rPr>
-                <w:rFonts w:ascii="Times New Roman" w:hAnsi="Times New Roman" w:cs="Times New Roman"/>
                 <w:noProof/>
                 <w:webHidden/>
               </w:rPr>
@@ -1952,7 +1972,6 @@
             </w:r>
             <w:r>
               <w:rPr>
-                <w:rFonts w:ascii="Times New Roman" w:hAnsi="Times New Roman" w:cs="Times New Roman"/>
                 <w:noProof/>
                 <w:webHidden/>
               </w:rPr>
@@ -1968,12 +1987,12 @@
               <w:tab w:val="right" w:leader="dot" w:pos="9019"/>
             </w:tabs>
             <w:rPr>
-              <w:rFonts w:ascii="Times New Roman" w:eastAsiaTheme="minorEastAsia" w:hAnsi="Times New Roman" w:cs="Times New Roman"/>
+              <w:rFonts w:asciiTheme="minorHAnsi" w:eastAsiaTheme="minorEastAsia" w:hAnsiTheme="minorHAnsi" w:cstheme="minorBidi"/>
               <w:noProof/>
-              <w:lang w:val="en-US"/>
+              <w:lang w:eastAsia="en-GB"/>
             </w:rPr>
           </w:pPr>
-          <w:hyperlink w:anchor="_Toc34354585" w:history="1">
+          <w:hyperlink w:anchor="_Toc36289623" w:history="1">
             <w:r>
               <w:rPr>
                 <w:rStyle w:val="Hyperlink"/>
@@ -1985,9 +2004,9 @@
             </w:r>
             <w:r>
               <w:rPr>
-                <w:rFonts w:ascii="Times New Roman" w:eastAsiaTheme="minorEastAsia" w:hAnsi="Times New Roman" w:cs="Times New Roman"/>
-                <w:noProof/>
-                <w:lang w:val="en-US"/>
+                <w:rFonts w:asciiTheme="minorHAnsi" w:eastAsiaTheme="minorEastAsia" w:hAnsiTheme="minorHAnsi" w:cstheme="minorBidi"/>
+                <w:noProof/>
+                <w:lang w:eastAsia="en-GB"/>
               </w:rPr>
               <w:tab/>
             </w:r>
@@ -2002,7 +2021,6 @@
             </w:r>
             <w:r>
               <w:rPr>
-                <w:rFonts w:ascii="Times New Roman" w:hAnsi="Times New Roman" w:cs="Times New Roman"/>
                 <w:noProof/>
                 <w:webHidden/>
               </w:rPr>
@@ -2010,7 +2028,6 @@
             </w:r>
             <w:r>
               <w:rPr>
-                <w:rFonts w:ascii="Times New Roman" w:hAnsi="Times New Roman" w:cs="Times New Roman"/>
                 <w:noProof/>
                 <w:webHidden/>
               </w:rPr>
@@ -2018,22 +2035,19 @@
             </w:r>
             <w:r>
               <w:rPr>
-                <w:rFonts w:ascii="Times New Roman" w:hAnsi="Times New Roman" w:cs="Times New Roman"/>
-                <w:noProof/>
-                <w:webHidden/>
-              </w:rPr>
-              <w:instrText xml:space="preserve"> PAGEREF _Toc34354585 \h </w:instrText>
-            </w:r>
-            <w:r>
-              <w:rPr>
-                <w:rFonts w:ascii="Times New Roman" w:hAnsi="Times New Roman" w:cs="Times New Roman"/>
-                <w:noProof/>
-                <w:webHidden/>
-              </w:rPr>
-            </w:r>
-            <w:r>
-              <w:rPr>
-                <w:rFonts w:ascii="Times New Roman" w:hAnsi="Times New Roman" w:cs="Times New Roman"/>
+                <w:noProof/>
+                <w:webHidden/>
+              </w:rPr>
+              <w:instrText xml:space="preserve"> PAGEREF _Toc36289623 \h </w:instrText>
+            </w:r>
+            <w:r>
+              <w:rPr>
+                <w:noProof/>
+                <w:webHidden/>
+              </w:rPr>
+            </w:r>
+            <w:r>
+              <w:rPr>
                 <w:noProof/>
                 <w:webHidden/>
               </w:rPr>
@@ -2041,7 +2055,6 @@
             </w:r>
             <w:r>
               <w:rPr>
-                <w:rFonts w:ascii="Times New Roman" w:hAnsi="Times New Roman" w:cs="Times New Roman"/>
                 <w:noProof/>
                 <w:webHidden/>
               </w:rPr>
@@ -2049,7 +2062,6 @@
             </w:r>
             <w:r>
               <w:rPr>
-                <w:rFonts w:ascii="Times New Roman" w:hAnsi="Times New Roman" w:cs="Times New Roman"/>
                 <w:noProof/>
                 <w:webHidden/>
               </w:rPr>
@@ -2061,16 +2073,15 @@
           <w:pPr>
             <w:pStyle w:val="TOC1"/>
             <w:rPr>
-              <w:rFonts w:ascii="Times New Roman" w:eastAsiaTheme="minorEastAsia" w:hAnsi="Times New Roman" w:cs="Times New Roman"/>
+              <w:rFonts w:asciiTheme="minorHAnsi" w:eastAsiaTheme="minorEastAsia" w:hAnsiTheme="minorHAnsi" w:cstheme="minorBidi"/>
               <w:noProof/>
-              <w:lang w:val="en-US"/>
+              <w:lang w:eastAsia="en-GB"/>
             </w:rPr>
           </w:pPr>
-          <w:hyperlink w:anchor="_Toc34354586" w:history="1">
+          <w:hyperlink w:anchor="_Toc36289624" w:history="1">
             <w:r>
               <w:rPr>
                 <w:rStyle w:val="Hyperlink"/>
-                <w:rFonts w:ascii="Times New Roman" w:hAnsi="Times New Roman" w:cs="Times New Roman"/>
                 <w:noProof/>
                 <w:lang w:val="sr-Cyrl-RS"/>
               </w:rPr>
@@ -2078,16 +2089,15 @@
             </w:r>
             <w:r>
               <w:rPr>
-                <w:rFonts w:ascii="Times New Roman" w:eastAsiaTheme="minorEastAsia" w:hAnsi="Times New Roman" w:cs="Times New Roman"/>
-                <w:noProof/>
-                <w:lang w:val="en-US"/>
+                <w:rFonts w:asciiTheme="minorHAnsi" w:eastAsiaTheme="minorEastAsia" w:hAnsiTheme="minorHAnsi" w:cstheme="minorBidi"/>
+                <w:noProof/>
+                <w:lang w:eastAsia="en-GB"/>
               </w:rPr>
               <w:tab/>
             </w:r>
             <w:r>
               <w:rPr>
                 <w:rStyle w:val="Hyperlink"/>
-                <w:rFonts w:ascii="Times New Roman" w:hAnsi="Times New Roman" w:cs="Times New Roman"/>
                 <w:noProof/>
                 <w:lang w:val="sr-Cyrl-RS"/>
               </w:rPr>
@@ -2095,7 +2105,6 @@
             </w:r>
             <w:r>
               <w:rPr>
-                <w:rFonts w:ascii="Times New Roman" w:hAnsi="Times New Roman" w:cs="Times New Roman"/>
                 <w:noProof/>
                 <w:webHidden/>
               </w:rPr>
@@ -2103,7 +2112,6 @@
             </w:r>
             <w:r>
               <w:rPr>
-                <w:rFonts w:ascii="Times New Roman" w:hAnsi="Times New Roman" w:cs="Times New Roman"/>
                 <w:noProof/>
                 <w:webHidden/>
               </w:rPr>
@@ -2111,22 +2119,19 @@
             </w:r>
             <w:r>
               <w:rPr>
-                <w:rFonts w:ascii="Times New Roman" w:hAnsi="Times New Roman" w:cs="Times New Roman"/>
-                <w:noProof/>
-                <w:webHidden/>
-              </w:rPr>
-              <w:instrText xml:space="preserve"> PAGEREF _Toc34354586 \h </w:instrText>
-            </w:r>
-            <w:r>
-              <w:rPr>
-                <w:rFonts w:ascii="Times New Roman" w:hAnsi="Times New Roman" w:cs="Times New Roman"/>
-                <w:noProof/>
-                <w:webHidden/>
-              </w:rPr>
-            </w:r>
-            <w:r>
-              <w:rPr>
-                <w:rFonts w:ascii="Times New Roman" w:hAnsi="Times New Roman" w:cs="Times New Roman"/>
+                <w:noProof/>
+                <w:webHidden/>
+              </w:rPr>
+              <w:instrText xml:space="preserve"> PAGEREF _Toc36289624 \h </w:instrText>
+            </w:r>
+            <w:r>
+              <w:rPr>
+                <w:noProof/>
+                <w:webHidden/>
+              </w:rPr>
+            </w:r>
+            <w:r>
+              <w:rPr>
                 <w:noProof/>
                 <w:webHidden/>
               </w:rPr>
@@ -2134,7 +2139,6 @@
             </w:r>
             <w:r>
               <w:rPr>
-                <w:rFonts w:ascii="Times New Roman" w:hAnsi="Times New Roman" w:cs="Times New Roman"/>
                 <w:noProof/>
                 <w:webHidden/>
               </w:rPr>
@@ -2142,7 +2146,6 @@
             </w:r>
             <w:r>
               <w:rPr>
-                <w:rFonts w:ascii="Times New Roman" w:hAnsi="Times New Roman" w:cs="Times New Roman"/>
                 <w:noProof/>
                 <w:webHidden/>
               </w:rPr>
@@ -2158,12 +2161,12 @@
               <w:tab w:val="right" w:leader="dot" w:pos="9019"/>
             </w:tabs>
             <w:rPr>
-              <w:rFonts w:ascii="Times New Roman" w:eastAsiaTheme="minorEastAsia" w:hAnsi="Times New Roman" w:cs="Times New Roman"/>
+              <w:rFonts w:asciiTheme="minorHAnsi" w:eastAsiaTheme="minorEastAsia" w:hAnsiTheme="minorHAnsi" w:cstheme="minorBidi"/>
               <w:noProof/>
-              <w:lang w:val="en-US"/>
+              <w:lang w:eastAsia="en-GB"/>
             </w:rPr>
           </w:pPr>
-          <w:hyperlink w:anchor="_Toc34354587" w:history="1">
+          <w:hyperlink w:anchor="_Toc36289625" w:history="1">
             <w:r>
               <w:rPr>
                 <w:rStyle w:val="Hyperlink"/>
@@ -2175,9 +2178,9 @@
             </w:r>
             <w:r>
               <w:rPr>
-                <w:rFonts w:ascii="Times New Roman" w:eastAsiaTheme="minorEastAsia" w:hAnsi="Times New Roman" w:cs="Times New Roman"/>
-                <w:noProof/>
-                <w:lang w:val="en-US"/>
+                <w:rFonts w:asciiTheme="minorHAnsi" w:eastAsiaTheme="minorEastAsia" w:hAnsiTheme="minorHAnsi" w:cstheme="minorBidi"/>
+                <w:noProof/>
+                <w:lang w:eastAsia="en-GB"/>
               </w:rPr>
               <w:tab/>
             </w:r>
@@ -2192,7 +2195,6 @@
             </w:r>
             <w:r>
               <w:rPr>
-                <w:rFonts w:ascii="Times New Roman" w:hAnsi="Times New Roman" w:cs="Times New Roman"/>
                 <w:noProof/>
                 <w:webHidden/>
               </w:rPr>
@@ -2200,7 +2202,6 @@
             </w:r>
             <w:r>
               <w:rPr>
-                <w:rFonts w:ascii="Times New Roman" w:hAnsi="Times New Roman" w:cs="Times New Roman"/>
                 <w:noProof/>
                 <w:webHidden/>
               </w:rPr>
@@ -2208,22 +2209,19 @@
             </w:r>
             <w:r>
               <w:rPr>
-                <w:rFonts w:ascii="Times New Roman" w:hAnsi="Times New Roman" w:cs="Times New Roman"/>
-                <w:noProof/>
-                <w:webHidden/>
-              </w:rPr>
-              <w:instrText xml:space="preserve"> PAGEREF _Toc34354587 \h </w:instrText>
-            </w:r>
-            <w:r>
-              <w:rPr>
-                <w:rFonts w:ascii="Times New Roman" w:hAnsi="Times New Roman" w:cs="Times New Roman"/>
-                <w:noProof/>
-                <w:webHidden/>
-              </w:rPr>
-            </w:r>
-            <w:r>
-              <w:rPr>
-                <w:rFonts w:ascii="Times New Roman" w:hAnsi="Times New Roman" w:cs="Times New Roman"/>
+                <w:noProof/>
+                <w:webHidden/>
+              </w:rPr>
+              <w:instrText xml:space="preserve"> PAGEREF _Toc36289625 \h </w:instrText>
+            </w:r>
+            <w:r>
+              <w:rPr>
+                <w:noProof/>
+                <w:webHidden/>
+              </w:rPr>
+            </w:r>
+            <w:r>
+              <w:rPr>
                 <w:noProof/>
                 <w:webHidden/>
               </w:rPr>
@@ -2231,7 +2229,6 @@
             </w:r>
             <w:r>
               <w:rPr>
-                <w:rFonts w:ascii="Times New Roman" w:hAnsi="Times New Roman" w:cs="Times New Roman"/>
                 <w:noProof/>
                 <w:webHidden/>
               </w:rPr>
@@ -2239,7 +2236,6 @@
             </w:r>
             <w:r>
               <w:rPr>
-                <w:rFonts w:ascii="Times New Roman" w:hAnsi="Times New Roman" w:cs="Times New Roman"/>
                 <w:noProof/>
                 <w:webHidden/>
               </w:rPr>
@@ -2255,12 +2251,12 @@
               <w:tab w:val="right" w:leader="dot" w:pos="9019"/>
             </w:tabs>
             <w:rPr>
-              <w:rFonts w:ascii="Times New Roman" w:eastAsiaTheme="minorEastAsia" w:hAnsi="Times New Roman" w:cs="Times New Roman"/>
+              <w:rFonts w:asciiTheme="minorHAnsi" w:eastAsiaTheme="minorEastAsia" w:hAnsiTheme="minorHAnsi" w:cstheme="minorBidi"/>
               <w:noProof/>
-              <w:lang w:val="en-US"/>
+              <w:lang w:eastAsia="en-GB"/>
             </w:rPr>
           </w:pPr>
-          <w:hyperlink w:anchor="_Toc34354588" w:history="1">
+          <w:hyperlink w:anchor="_Toc36289626" w:history="1">
             <w:r>
               <w:rPr>
                 <w:rStyle w:val="Hyperlink"/>
@@ -2272,9 +2268,9 @@
             </w:r>
             <w:r>
               <w:rPr>
-                <w:rFonts w:ascii="Times New Roman" w:eastAsiaTheme="minorEastAsia" w:hAnsi="Times New Roman" w:cs="Times New Roman"/>
-                <w:noProof/>
-                <w:lang w:val="en-US"/>
+                <w:rFonts w:asciiTheme="minorHAnsi" w:eastAsiaTheme="minorEastAsia" w:hAnsiTheme="minorHAnsi" w:cstheme="minorBidi"/>
+                <w:noProof/>
+                <w:lang w:eastAsia="en-GB"/>
               </w:rPr>
               <w:tab/>
             </w:r>
@@ -2285,11 +2281,10 @@
                 <w:noProof/>
                 <w:lang w:val="sr-Cyrl-RS"/>
               </w:rPr>
-              <w:t>Ток догађаја</w:t>
-            </w:r>
-            <w:r>
-              <w:rPr>
-                <w:rFonts w:ascii="Times New Roman" w:hAnsi="Times New Roman" w:cs="Times New Roman"/>
+              <w:t>Главни ток догађаја</w:t>
+            </w:r>
+            <w:r>
+              <w:rPr>
                 <w:noProof/>
                 <w:webHidden/>
               </w:rPr>
@@ -2297,7 +2292,6 @@
             </w:r>
             <w:r>
               <w:rPr>
-                <w:rFonts w:ascii="Times New Roman" w:hAnsi="Times New Roman" w:cs="Times New Roman"/>
                 <w:noProof/>
                 <w:webHidden/>
               </w:rPr>
@@ -2305,22 +2299,19 @@
             </w:r>
             <w:r>
               <w:rPr>
-                <w:rFonts w:ascii="Times New Roman" w:hAnsi="Times New Roman" w:cs="Times New Roman"/>
-                <w:noProof/>
-                <w:webHidden/>
-              </w:rPr>
-              <w:instrText xml:space="preserve"> PAGEREF _Toc34354588 \h </w:instrText>
-            </w:r>
-            <w:r>
-              <w:rPr>
-                <w:rFonts w:ascii="Times New Roman" w:hAnsi="Times New Roman" w:cs="Times New Roman"/>
-                <w:noProof/>
-                <w:webHidden/>
-              </w:rPr>
-            </w:r>
-            <w:r>
-              <w:rPr>
-                <w:rFonts w:ascii="Times New Roman" w:hAnsi="Times New Roman" w:cs="Times New Roman"/>
+                <w:noProof/>
+                <w:webHidden/>
+              </w:rPr>
+              <w:instrText xml:space="preserve"> PAGEREF _Toc36289626 \h </w:instrText>
+            </w:r>
+            <w:r>
+              <w:rPr>
+                <w:noProof/>
+                <w:webHidden/>
+              </w:rPr>
+            </w:r>
+            <w:r>
+              <w:rPr>
                 <w:noProof/>
                 <w:webHidden/>
               </w:rPr>
@@ -2328,7 +2319,6 @@
             </w:r>
             <w:r>
               <w:rPr>
-                <w:rFonts w:ascii="Times New Roman" w:hAnsi="Times New Roman" w:cs="Times New Roman"/>
                 <w:noProof/>
                 <w:webHidden/>
               </w:rPr>
@@ -2336,7 +2326,6 @@
             </w:r>
             <w:r>
               <w:rPr>
-                <w:rFonts w:ascii="Times New Roman" w:hAnsi="Times New Roman" w:cs="Times New Roman"/>
                 <w:noProof/>
                 <w:webHidden/>
               </w:rPr>
@@ -2352,12 +2341,12 @@
               <w:tab w:val="right" w:leader="dot" w:pos="9019"/>
             </w:tabs>
             <w:rPr>
-              <w:rFonts w:ascii="Times New Roman" w:eastAsiaTheme="minorEastAsia" w:hAnsi="Times New Roman" w:cs="Times New Roman"/>
+              <w:rFonts w:asciiTheme="minorHAnsi" w:eastAsiaTheme="minorEastAsia" w:hAnsiTheme="minorHAnsi" w:cstheme="minorBidi"/>
               <w:noProof/>
-              <w:lang w:val="en-US"/>
+              <w:lang w:eastAsia="en-GB"/>
             </w:rPr>
           </w:pPr>
-          <w:hyperlink w:anchor="_Toc34354589" w:history="1">
+          <w:hyperlink w:anchor="_Toc36289627" w:history="1">
             <w:r>
               <w:rPr>
                 <w:rStyle w:val="Hyperlink"/>
@@ -2369,9 +2358,9 @@
             </w:r>
             <w:r>
               <w:rPr>
-                <w:rFonts w:ascii="Times New Roman" w:eastAsiaTheme="minorEastAsia" w:hAnsi="Times New Roman" w:cs="Times New Roman"/>
-                <w:noProof/>
-                <w:lang w:val="en-US"/>
+                <w:rFonts w:asciiTheme="minorHAnsi" w:eastAsiaTheme="minorEastAsia" w:hAnsiTheme="minorHAnsi" w:cstheme="minorBidi"/>
+                <w:noProof/>
+                <w:lang w:eastAsia="en-GB"/>
               </w:rPr>
               <w:tab/>
             </w:r>
@@ -2386,38 +2375,123 @@
             </w:r>
             <w:r>
               <w:rPr>
+                <w:noProof/>
+                <w:webHidden/>
+              </w:rPr>
+              <w:tab/>
+            </w:r>
+            <w:r>
+              <w:rPr>
+                <w:noProof/>
+                <w:webHidden/>
+              </w:rPr>
+              <w:fldChar w:fldCharType="begin"/>
+            </w:r>
+            <w:r>
+              <w:rPr>
+                <w:noProof/>
+                <w:webHidden/>
+              </w:rPr>
+              <w:instrText xml:space="preserve"> PAGEREF _Toc36289627 \h </w:instrText>
+            </w:r>
+            <w:r>
+              <w:rPr>
+                <w:noProof/>
+                <w:webHidden/>
+              </w:rPr>
+            </w:r>
+            <w:r>
+              <w:rPr>
+                <w:noProof/>
+                <w:webHidden/>
+              </w:rPr>
+              <w:fldChar w:fldCharType="separate"/>
+            </w:r>
+            <w:r>
+              <w:rPr>
+                <w:noProof/>
+                <w:webHidden/>
+              </w:rPr>
+              <w:t>4</w:t>
+            </w:r>
+            <w:r>
+              <w:rPr>
+                <w:noProof/>
+                <w:webHidden/>
+              </w:rPr>
+              <w:fldChar w:fldCharType="end"/>
+            </w:r>
+          </w:hyperlink>
+        </w:p>
+        <w:p>
+          <w:pPr>
+            <w:pStyle w:val="TOC2"/>
+            <w:tabs>
+              <w:tab w:val="left" w:pos="880"/>
+              <w:tab w:val="right" w:leader="dot" w:pos="9019"/>
+            </w:tabs>
+            <w:rPr>
+              <w:rFonts w:asciiTheme="minorHAnsi" w:eastAsiaTheme="minorEastAsia" w:hAnsiTheme="minorHAnsi" w:cstheme="minorBidi"/>
+              <w:noProof/>
+              <w:lang w:eastAsia="en-GB"/>
+            </w:rPr>
+          </w:pPr>
+          <w:hyperlink w:anchor="_Toc36289628" w:history="1">
+            <w:r>
+              <w:rPr>
+                <w:rStyle w:val="Hyperlink"/>
                 <w:rFonts w:ascii="Times New Roman" w:hAnsi="Times New Roman" w:cs="Times New Roman"/>
                 <w:noProof/>
-                <w:webHidden/>
+                <w:lang w:val="sr-Cyrl-RS"/>
+              </w:rPr>
+              <w:t>2.3</w:t>
+            </w:r>
+            <w:r>
+              <w:rPr>
+                <w:rFonts w:asciiTheme="minorHAnsi" w:eastAsiaTheme="minorEastAsia" w:hAnsiTheme="minorHAnsi" w:cstheme="minorBidi"/>
+                <w:noProof/>
+                <w:lang w:eastAsia="en-GB"/>
               </w:rPr>
               <w:tab/>
             </w:r>
             <w:r>
               <w:rPr>
+                <w:rStyle w:val="Hyperlink"/>
                 <w:rFonts w:ascii="Times New Roman" w:hAnsi="Times New Roman" w:cs="Times New Roman"/>
                 <w:noProof/>
+                <w:lang w:val="sr-Cyrl-RS"/>
+              </w:rPr>
+              <w:t>Алтернативни токови догађаја</w:t>
+            </w:r>
+            <w:r>
+              <w:rPr>
+                <w:noProof/>
+                <w:webHidden/>
+              </w:rPr>
+              <w:tab/>
+            </w:r>
+            <w:r>
+              <w:rPr>
+                <w:noProof/>
                 <w:webHidden/>
               </w:rPr>
               <w:fldChar w:fldCharType="begin"/>
             </w:r>
             <w:r>
               <w:rPr>
-                <w:rFonts w:ascii="Times New Roman" w:hAnsi="Times New Roman" w:cs="Times New Roman"/>
-                <w:noProof/>
-                <w:webHidden/>
-              </w:rPr>
-              <w:instrText xml:space="preserve"> PAGEREF _Toc34354589 \h </w:instrText>
-            </w:r>
-            <w:r>
-              <w:rPr>
-                <w:rFonts w:ascii="Times New Roman" w:hAnsi="Times New Roman" w:cs="Times New Roman"/>
-                <w:noProof/>
-                <w:webHidden/>
-              </w:rPr>
-            </w:r>
-            <w:r>
-              <w:rPr>
-                <w:rFonts w:ascii="Times New Roman" w:hAnsi="Times New Roman" w:cs="Times New Roman"/>
+                <w:noProof/>
+                <w:webHidden/>
+              </w:rPr>
+              <w:instrText xml:space="preserve"> PAGEREF _Toc36289628 \h </w:instrText>
+            </w:r>
+            <w:r>
+              <w:rPr>
+                <w:noProof/>
+                <w:webHidden/>
+              </w:rPr>
+            </w:r>
+            <w:r>
+              <w:rPr>
                 <w:noProof/>
                 <w:webHidden/>
               </w:rPr>
@@ -2425,7 +2499,6 @@
             </w:r>
             <w:r>
               <w:rPr>
-                <w:rFonts w:ascii="Times New Roman" w:hAnsi="Times New Roman" w:cs="Times New Roman"/>
                 <w:noProof/>
                 <w:webHidden/>
               </w:rPr>
@@ -2433,7 +2506,6 @@
             </w:r>
             <w:r>
               <w:rPr>
-                <w:rFonts w:ascii="Times New Roman" w:hAnsi="Times New Roman" w:cs="Times New Roman"/>
                 <w:noProof/>
                 <w:webHidden/>
               </w:rPr>
@@ -2449,12 +2521,12 @@
               <w:tab w:val="right" w:leader="dot" w:pos="9019"/>
             </w:tabs>
             <w:rPr>
-              <w:rFonts w:ascii="Times New Roman" w:eastAsiaTheme="minorEastAsia" w:hAnsi="Times New Roman" w:cs="Times New Roman"/>
+              <w:rFonts w:asciiTheme="minorHAnsi" w:eastAsiaTheme="minorEastAsia" w:hAnsiTheme="minorHAnsi" w:cstheme="minorBidi"/>
               <w:noProof/>
-              <w:lang w:val="en-US"/>
+              <w:lang w:eastAsia="en-GB"/>
             </w:rPr>
           </w:pPr>
-          <w:hyperlink w:anchor="_Toc34354590" w:history="1">
+          <w:hyperlink w:anchor="_Toc36289629" w:history="1">
             <w:r>
               <w:rPr>
                 <w:rStyle w:val="Hyperlink"/>
@@ -2462,13 +2534,13 @@
                 <w:noProof/>
                 <w:lang w:val="sr-Cyrl-RS"/>
               </w:rPr>
-              <w:t>2.2.2</w:t>
-            </w:r>
-            <w:r>
-              <w:rPr>
-                <w:rFonts w:ascii="Times New Roman" w:eastAsiaTheme="minorEastAsia" w:hAnsi="Times New Roman" w:cs="Times New Roman"/>
-                <w:noProof/>
-                <w:lang w:val="en-US"/>
+              <w:t>2.3.1</w:t>
+            </w:r>
+            <w:r>
+              <w:rPr>
+                <w:rFonts w:asciiTheme="minorHAnsi" w:eastAsiaTheme="minorEastAsia" w:hAnsiTheme="minorHAnsi" w:cstheme="minorBidi"/>
+                <w:noProof/>
+                <w:lang w:eastAsia="en-GB"/>
               </w:rPr>
               <w:tab/>
             </w:r>
@@ -2483,7 +2555,6 @@
             </w:r>
             <w:r>
               <w:rPr>
-                <w:rFonts w:ascii="Times New Roman" w:hAnsi="Times New Roman" w:cs="Times New Roman"/>
                 <w:noProof/>
                 <w:webHidden/>
               </w:rPr>
@@ -2491,7 +2562,6 @@
             </w:r>
             <w:r>
               <w:rPr>
-                <w:rFonts w:ascii="Times New Roman" w:hAnsi="Times New Roman" w:cs="Times New Roman"/>
                 <w:noProof/>
                 <w:webHidden/>
               </w:rPr>
@@ -2499,22 +2569,19 @@
             </w:r>
             <w:r>
               <w:rPr>
-                <w:rFonts w:ascii="Times New Roman" w:hAnsi="Times New Roman" w:cs="Times New Roman"/>
-                <w:noProof/>
-                <w:webHidden/>
-              </w:rPr>
-              <w:instrText xml:space="preserve"> PAGEREF _Toc34354590 \h </w:instrText>
-            </w:r>
-            <w:r>
-              <w:rPr>
-                <w:rFonts w:ascii="Times New Roman" w:hAnsi="Times New Roman" w:cs="Times New Roman"/>
-                <w:noProof/>
-                <w:webHidden/>
-              </w:rPr>
-            </w:r>
-            <w:r>
-              <w:rPr>
-                <w:rFonts w:ascii="Times New Roman" w:hAnsi="Times New Roman" w:cs="Times New Roman"/>
+                <w:noProof/>
+                <w:webHidden/>
+              </w:rPr>
+              <w:instrText xml:space="preserve"> PAGEREF _Toc36289629 \h </w:instrText>
+            </w:r>
+            <w:r>
+              <w:rPr>
+                <w:noProof/>
+                <w:webHidden/>
+              </w:rPr>
+            </w:r>
+            <w:r>
+              <w:rPr>
                 <w:noProof/>
                 <w:webHidden/>
               </w:rPr>
@@ -2522,7 +2589,6 @@
             </w:r>
             <w:r>
               <w:rPr>
-                <w:rFonts w:ascii="Times New Roman" w:hAnsi="Times New Roman" w:cs="Times New Roman"/>
                 <w:noProof/>
                 <w:webHidden/>
               </w:rPr>
@@ -2530,7 +2596,6 @@
             </w:r>
             <w:r>
               <w:rPr>
-                <w:rFonts w:ascii="Times New Roman" w:hAnsi="Times New Roman" w:cs="Times New Roman"/>
                 <w:noProof/>
                 <w:webHidden/>
               </w:rPr>
@@ -2546,12 +2611,12 @@
               <w:tab w:val="right" w:leader="dot" w:pos="9019"/>
             </w:tabs>
             <w:rPr>
-              <w:rFonts w:ascii="Times New Roman" w:eastAsiaTheme="minorEastAsia" w:hAnsi="Times New Roman" w:cs="Times New Roman"/>
+              <w:rFonts w:asciiTheme="minorHAnsi" w:eastAsiaTheme="minorEastAsia" w:hAnsiTheme="minorHAnsi" w:cstheme="minorBidi"/>
               <w:noProof/>
-              <w:lang w:val="en-US"/>
+              <w:lang w:eastAsia="en-GB"/>
             </w:rPr>
           </w:pPr>
-          <w:hyperlink w:anchor="_Toc34354591" w:history="1">
+          <w:hyperlink w:anchor="_Toc36289630" w:history="1">
             <w:r>
               <w:rPr>
                 <w:rStyle w:val="Hyperlink"/>
@@ -2559,13 +2624,13 @@
                 <w:noProof/>
                 <w:lang w:val="sr-Cyrl-RS"/>
               </w:rPr>
-              <w:t>2.2.3</w:t>
-            </w:r>
-            <w:r>
-              <w:rPr>
-                <w:rFonts w:ascii="Times New Roman" w:eastAsiaTheme="minorEastAsia" w:hAnsi="Times New Roman" w:cs="Times New Roman"/>
-                <w:noProof/>
-                <w:lang w:val="en-US"/>
+              <w:t>2.3.2</w:t>
+            </w:r>
+            <w:r>
+              <w:rPr>
+                <w:rFonts w:asciiTheme="minorHAnsi" w:eastAsiaTheme="minorEastAsia" w:hAnsiTheme="minorHAnsi" w:cstheme="minorBidi"/>
+                <w:noProof/>
+                <w:lang w:eastAsia="en-GB"/>
               </w:rPr>
               <w:tab/>
             </w:r>
@@ -2576,11 +2641,100 @@
                 <w:noProof/>
                 <w:lang w:val="sr-Cyrl-RS"/>
               </w:rPr>
+              <w:t>Корисник одустаје од одбијања налога</w:t>
+            </w:r>
+            <w:r>
+              <w:rPr>
+                <w:noProof/>
+                <w:webHidden/>
+              </w:rPr>
+              <w:tab/>
+            </w:r>
+            <w:r>
+              <w:rPr>
+                <w:noProof/>
+                <w:webHidden/>
+              </w:rPr>
+              <w:fldChar w:fldCharType="begin"/>
+            </w:r>
+            <w:r>
+              <w:rPr>
+                <w:noProof/>
+                <w:webHidden/>
+              </w:rPr>
+              <w:instrText xml:space="preserve"> PAGEREF _Toc36289630 \h </w:instrText>
+            </w:r>
+            <w:r>
+              <w:rPr>
+                <w:noProof/>
+                <w:webHidden/>
+              </w:rPr>
+            </w:r>
+            <w:r>
+              <w:rPr>
+                <w:noProof/>
+                <w:webHidden/>
+              </w:rPr>
+              <w:fldChar w:fldCharType="separate"/>
+            </w:r>
+            <w:r>
+              <w:rPr>
+                <w:noProof/>
+                <w:webHidden/>
+              </w:rPr>
+              <w:t>4</w:t>
+            </w:r>
+            <w:r>
+              <w:rPr>
+                <w:noProof/>
+                <w:webHidden/>
+              </w:rPr>
+              <w:fldChar w:fldCharType="end"/>
+            </w:r>
+          </w:hyperlink>
+        </w:p>
+        <w:p>
+          <w:pPr>
+            <w:pStyle w:val="TOC3"/>
+            <w:tabs>
+              <w:tab w:val="left" w:pos="1320"/>
+              <w:tab w:val="right" w:leader="dot" w:pos="9019"/>
+            </w:tabs>
+            <w:rPr>
+              <w:rFonts w:asciiTheme="minorHAnsi" w:eastAsiaTheme="minorEastAsia" w:hAnsiTheme="minorHAnsi" w:cstheme="minorBidi"/>
+              <w:noProof/>
+              <w:lang w:eastAsia="en-GB"/>
+            </w:rPr>
+          </w:pPr>
+          <w:hyperlink w:anchor="_Toc36289631" w:history="1">
+            <w:r>
+              <w:rPr>
+                <w:rStyle w:val="Hyperlink"/>
+                <w:rFonts w:ascii="Times New Roman" w:hAnsi="Times New Roman" w:cs="Times New Roman"/>
+                <w:noProof/>
+                <w:lang w:val="sr-Cyrl-RS"/>
+              </w:rPr>
+              <w:t>2.3.3</w:t>
+            </w:r>
+            <w:r>
+              <w:rPr>
+                <w:rFonts w:asciiTheme="minorHAnsi" w:eastAsiaTheme="minorEastAsia" w:hAnsiTheme="minorHAnsi" w:cstheme="minorBidi"/>
+                <w:noProof/>
+                <w:lang w:eastAsia="en-GB"/>
+              </w:rPr>
+              <w:tab/>
+            </w:r>
+            <w:r>
+              <w:rPr>
+                <w:rStyle w:val="Hyperlink"/>
+                <w:rFonts w:ascii="Times New Roman" w:hAnsi="Times New Roman" w:cs="Times New Roman"/>
+                <w:noProof/>
+                <w:lang w:val="sr-Cyrl-RS"/>
+              </w:rPr>
               <w:t>Корисник одустаје од одлуке</w:t>
             </w:r>
             <w:r>
               <w:rPr>
-                <w:rFonts w:ascii="Times New Roman" w:hAnsi="Times New Roman" w:cs="Times New Roman"/>
                 <w:noProof/>
                 <w:webHidden/>
               </w:rPr>
@@ -2588,7 +2742,6 @@
             </w:r>
             <w:r>
               <w:rPr>
-                <w:rFonts w:ascii="Times New Roman" w:hAnsi="Times New Roman" w:cs="Times New Roman"/>
                 <w:noProof/>
                 <w:webHidden/>
               </w:rPr>
@@ -2596,22 +2749,19 @@
             </w:r>
             <w:r>
               <w:rPr>
-                <w:rFonts w:ascii="Times New Roman" w:hAnsi="Times New Roman" w:cs="Times New Roman"/>
-                <w:noProof/>
-                <w:webHidden/>
-              </w:rPr>
-              <w:instrText xml:space="preserve"> PAGEREF _Toc34354591 \h </w:instrText>
-            </w:r>
-            <w:r>
-              <w:rPr>
-                <w:rFonts w:ascii="Times New Roman" w:hAnsi="Times New Roman" w:cs="Times New Roman"/>
-                <w:noProof/>
-                <w:webHidden/>
-              </w:rPr>
-            </w:r>
-            <w:r>
-              <w:rPr>
-                <w:rFonts w:ascii="Times New Roman" w:hAnsi="Times New Roman" w:cs="Times New Roman"/>
+                <w:noProof/>
+                <w:webHidden/>
+              </w:rPr>
+              <w:instrText xml:space="preserve"> PAGEREF _Toc36289631 \h </w:instrText>
+            </w:r>
+            <w:r>
+              <w:rPr>
+                <w:noProof/>
+                <w:webHidden/>
+              </w:rPr>
+            </w:r>
+            <w:r>
+              <w:rPr>
                 <w:noProof/>
                 <w:webHidden/>
               </w:rPr>
@@ -2619,15 +2769,13 @@
             </w:r>
             <w:r>
               <w:rPr>
-                <w:rFonts w:ascii="Times New Roman" w:hAnsi="Times New Roman" w:cs="Times New Roman"/>
-                <w:noProof/>
-                <w:webHidden/>
-              </w:rPr>
-              <w:t>4</w:t>
-            </w:r>
-            <w:r>
-              <w:rPr>
-                <w:rFonts w:ascii="Times New Roman" w:hAnsi="Times New Roman" w:cs="Times New Roman"/>
+                <w:noProof/>
+                <w:webHidden/>
+              </w:rPr>
+              <w:t>5</w:t>
+            </w:r>
+            <w:r>
+              <w:rPr>
                 <w:noProof/>
                 <w:webHidden/>
               </w:rPr>
@@ -2643,12 +2791,12 @@
               <w:tab w:val="right" w:leader="dot" w:pos="9019"/>
             </w:tabs>
             <w:rPr>
-              <w:rFonts w:ascii="Times New Roman" w:eastAsiaTheme="minorEastAsia" w:hAnsi="Times New Roman" w:cs="Times New Roman"/>
+              <w:rFonts w:asciiTheme="minorHAnsi" w:eastAsiaTheme="minorEastAsia" w:hAnsiTheme="minorHAnsi" w:cstheme="minorBidi"/>
               <w:noProof/>
-              <w:lang w:val="en-US"/>
+              <w:lang w:eastAsia="en-GB"/>
             </w:rPr>
           </w:pPr>
-          <w:hyperlink w:anchor="_Toc34354592" w:history="1">
+          <w:hyperlink w:anchor="_Toc36289632" w:history="1">
             <w:r>
               <w:rPr>
                 <w:rStyle w:val="Hyperlink"/>
@@ -2656,13 +2804,13 @@
                 <w:noProof/>
                 <w:lang w:val="sr-Cyrl-RS"/>
               </w:rPr>
-              <w:t>2.3</w:t>
-            </w:r>
-            <w:r>
-              <w:rPr>
-                <w:rFonts w:ascii="Times New Roman" w:eastAsiaTheme="minorEastAsia" w:hAnsi="Times New Roman" w:cs="Times New Roman"/>
-                <w:noProof/>
-                <w:lang w:val="en-US"/>
+              <w:t>2.4</w:t>
+            </w:r>
+            <w:r>
+              <w:rPr>
+                <w:rFonts w:asciiTheme="minorHAnsi" w:eastAsiaTheme="minorEastAsia" w:hAnsiTheme="minorHAnsi" w:cstheme="minorBidi"/>
+                <w:noProof/>
+                <w:lang w:eastAsia="en-GB"/>
               </w:rPr>
               <w:tab/>
             </w:r>
@@ -2677,7 +2825,6 @@
             </w:r>
             <w:r>
               <w:rPr>
-                <w:rFonts w:ascii="Times New Roman" w:hAnsi="Times New Roman" w:cs="Times New Roman"/>
                 <w:noProof/>
                 <w:webHidden/>
               </w:rPr>
@@ -2685,7 +2832,6 @@
             </w:r>
             <w:r>
               <w:rPr>
-                <w:rFonts w:ascii="Times New Roman" w:hAnsi="Times New Roman" w:cs="Times New Roman"/>
                 <w:noProof/>
                 <w:webHidden/>
               </w:rPr>
@@ -2693,22 +2839,19 @@
             </w:r>
             <w:r>
               <w:rPr>
-                <w:rFonts w:ascii="Times New Roman" w:hAnsi="Times New Roman" w:cs="Times New Roman"/>
-                <w:noProof/>
-                <w:webHidden/>
-              </w:rPr>
-              <w:instrText xml:space="preserve"> PAGEREF _Toc34354592 \h </w:instrText>
-            </w:r>
-            <w:r>
-              <w:rPr>
-                <w:rFonts w:ascii="Times New Roman" w:hAnsi="Times New Roman" w:cs="Times New Roman"/>
-                <w:noProof/>
-                <w:webHidden/>
-              </w:rPr>
-            </w:r>
-            <w:r>
-              <w:rPr>
-                <w:rFonts w:ascii="Times New Roman" w:hAnsi="Times New Roman" w:cs="Times New Roman"/>
+                <w:noProof/>
+                <w:webHidden/>
+              </w:rPr>
+              <w:instrText xml:space="preserve"> PAGEREF _Toc36289632 \h </w:instrText>
+            </w:r>
+            <w:r>
+              <w:rPr>
+                <w:noProof/>
+                <w:webHidden/>
+              </w:rPr>
+            </w:r>
+            <w:r>
+              <w:rPr>
                 <w:noProof/>
                 <w:webHidden/>
               </w:rPr>
@@ -2716,15 +2859,13 @@
             </w:r>
             <w:r>
               <w:rPr>
-                <w:rFonts w:ascii="Times New Roman" w:hAnsi="Times New Roman" w:cs="Times New Roman"/>
-                <w:noProof/>
-                <w:webHidden/>
-              </w:rPr>
-              <w:t>4</w:t>
-            </w:r>
-            <w:r>
-              <w:rPr>
-                <w:rFonts w:ascii="Times New Roman" w:hAnsi="Times New Roman" w:cs="Times New Roman"/>
+                <w:noProof/>
+                <w:webHidden/>
+              </w:rPr>
+              <w:t>5</w:t>
+            </w:r>
+            <w:r>
+              <w:rPr>
                 <w:noProof/>
                 <w:webHidden/>
               </w:rPr>
@@ -2740,12 +2881,12 @@
               <w:tab w:val="right" w:leader="dot" w:pos="9019"/>
             </w:tabs>
             <w:rPr>
-              <w:rFonts w:ascii="Times New Roman" w:eastAsiaTheme="minorEastAsia" w:hAnsi="Times New Roman" w:cs="Times New Roman"/>
+              <w:rFonts w:asciiTheme="minorHAnsi" w:eastAsiaTheme="minorEastAsia" w:hAnsiTheme="minorHAnsi" w:cstheme="minorBidi"/>
               <w:noProof/>
-              <w:lang w:val="en-US"/>
+              <w:lang w:eastAsia="en-GB"/>
             </w:rPr>
           </w:pPr>
-          <w:hyperlink w:anchor="_Toc34354593" w:history="1">
+          <w:hyperlink w:anchor="_Toc36289633" w:history="1">
             <w:r>
               <w:rPr>
                 <w:rStyle w:val="Hyperlink"/>
@@ -2753,13 +2894,13 @@
                 <w:noProof/>
                 <w:lang w:val="sr-Cyrl-RS"/>
               </w:rPr>
-              <w:t>2.4</w:t>
-            </w:r>
-            <w:r>
-              <w:rPr>
-                <w:rFonts w:ascii="Times New Roman" w:eastAsiaTheme="minorEastAsia" w:hAnsi="Times New Roman" w:cs="Times New Roman"/>
-                <w:noProof/>
-                <w:lang w:val="en-US"/>
+              <w:t>2.5</w:t>
+            </w:r>
+            <w:r>
+              <w:rPr>
+                <w:rFonts w:asciiTheme="minorHAnsi" w:eastAsiaTheme="minorEastAsia" w:hAnsiTheme="minorHAnsi" w:cstheme="minorBidi"/>
+                <w:noProof/>
+                <w:lang w:eastAsia="en-GB"/>
               </w:rPr>
               <w:tab/>
             </w:r>
@@ -2774,7 +2915,6 @@
             </w:r>
             <w:r>
               <w:rPr>
-                <w:rFonts w:ascii="Times New Roman" w:hAnsi="Times New Roman" w:cs="Times New Roman"/>
                 <w:noProof/>
                 <w:webHidden/>
               </w:rPr>
@@ -2782,7 +2922,6 @@
             </w:r>
             <w:r>
               <w:rPr>
-                <w:rFonts w:ascii="Times New Roman" w:hAnsi="Times New Roman" w:cs="Times New Roman"/>
                 <w:noProof/>
                 <w:webHidden/>
               </w:rPr>
@@ -2790,22 +2929,19 @@
             </w:r>
             <w:r>
               <w:rPr>
-                <w:rFonts w:ascii="Times New Roman" w:hAnsi="Times New Roman" w:cs="Times New Roman"/>
-                <w:noProof/>
-                <w:webHidden/>
-              </w:rPr>
-              <w:instrText xml:space="preserve"> PAGEREF _Toc34354593 \h </w:instrText>
-            </w:r>
-            <w:r>
-              <w:rPr>
-                <w:rFonts w:ascii="Times New Roman" w:hAnsi="Times New Roman" w:cs="Times New Roman"/>
-                <w:noProof/>
-                <w:webHidden/>
-              </w:rPr>
-            </w:r>
-            <w:r>
-              <w:rPr>
-                <w:rFonts w:ascii="Times New Roman" w:hAnsi="Times New Roman" w:cs="Times New Roman"/>
+                <w:noProof/>
+                <w:webHidden/>
+              </w:rPr>
+              <w:instrText xml:space="preserve"> PAGEREF _Toc36289633 \h </w:instrText>
+            </w:r>
+            <w:r>
+              <w:rPr>
+                <w:noProof/>
+                <w:webHidden/>
+              </w:rPr>
+            </w:r>
+            <w:r>
+              <w:rPr>
                 <w:noProof/>
                 <w:webHidden/>
               </w:rPr>
@@ -2813,15 +2949,13 @@
             </w:r>
             <w:r>
               <w:rPr>
-                <w:rFonts w:ascii="Times New Roman" w:hAnsi="Times New Roman" w:cs="Times New Roman"/>
-                <w:noProof/>
-                <w:webHidden/>
-              </w:rPr>
-              <w:t>4</w:t>
-            </w:r>
-            <w:r>
-              <w:rPr>
-                <w:rFonts w:ascii="Times New Roman" w:hAnsi="Times New Roman" w:cs="Times New Roman"/>
+                <w:noProof/>
+                <w:webHidden/>
+              </w:rPr>
+              <w:t>5</w:t>
+            </w:r>
+            <w:r>
+              <w:rPr>
                 <w:noProof/>
                 <w:webHidden/>
               </w:rPr>
@@ -2837,12 +2971,12 @@
               <w:tab w:val="right" w:leader="dot" w:pos="9019"/>
             </w:tabs>
             <w:rPr>
-              <w:rFonts w:ascii="Times New Roman" w:eastAsiaTheme="minorEastAsia" w:hAnsi="Times New Roman" w:cs="Times New Roman"/>
+              <w:rFonts w:asciiTheme="minorHAnsi" w:eastAsiaTheme="minorEastAsia" w:hAnsiTheme="minorHAnsi" w:cstheme="minorBidi"/>
               <w:noProof/>
-              <w:lang w:val="en-US"/>
+              <w:lang w:eastAsia="en-GB"/>
             </w:rPr>
           </w:pPr>
-          <w:hyperlink w:anchor="_Toc34354594" w:history="1">
+          <w:hyperlink w:anchor="_Toc36289634" w:history="1">
             <w:r>
               <w:rPr>
                 <w:rStyle w:val="Hyperlink"/>
@@ -2850,13 +2984,13 @@
                 <w:noProof/>
                 <w:lang w:val="sr-Cyrl-RS"/>
               </w:rPr>
-              <w:t>2.5</w:t>
-            </w:r>
-            <w:r>
-              <w:rPr>
-                <w:rFonts w:ascii="Times New Roman" w:eastAsiaTheme="minorEastAsia" w:hAnsi="Times New Roman" w:cs="Times New Roman"/>
-                <w:noProof/>
-                <w:lang w:val="en-US"/>
+              <w:t>2.6</w:t>
+            </w:r>
+            <w:r>
+              <w:rPr>
+                <w:rFonts w:asciiTheme="minorHAnsi" w:eastAsiaTheme="minorEastAsia" w:hAnsiTheme="minorHAnsi" w:cstheme="minorBidi"/>
+                <w:noProof/>
+                <w:lang w:eastAsia="en-GB"/>
               </w:rPr>
               <w:tab/>
             </w:r>
@@ -2871,7 +3005,6 @@
             </w:r>
             <w:r>
               <w:rPr>
-                <w:rFonts w:ascii="Times New Roman" w:hAnsi="Times New Roman" w:cs="Times New Roman"/>
                 <w:noProof/>
                 <w:webHidden/>
               </w:rPr>
@@ -2879,7 +3012,6 @@
             </w:r>
             <w:r>
               <w:rPr>
-                <w:rFonts w:ascii="Times New Roman" w:hAnsi="Times New Roman" w:cs="Times New Roman"/>
                 <w:noProof/>
                 <w:webHidden/>
               </w:rPr>
@@ -2887,22 +3019,19 @@
             </w:r>
             <w:r>
               <w:rPr>
-                <w:rFonts w:ascii="Times New Roman" w:hAnsi="Times New Roman" w:cs="Times New Roman"/>
-                <w:noProof/>
-                <w:webHidden/>
-              </w:rPr>
-              <w:instrText xml:space="preserve"> PAGEREF _Toc34354594 \h </w:instrText>
-            </w:r>
-            <w:r>
-              <w:rPr>
-                <w:rFonts w:ascii="Times New Roman" w:hAnsi="Times New Roman" w:cs="Times New Roman"/>
-                <w:noProof/>
-                <w:webHidden/>
-              </w:rPr>
-            </w:r>
-            <w:r>
-              <w:rPr>
-                <w:rFonts w:ascii="Times New Roman" w:hAnsi="Times New Roman" w:cs="Times New Roman"/>
+                <w:noProof/>
+                <w:webHidden/>
+              </w:rPr>
+              <w:instrText xml:space="preserve"> PAGEREF _Toc36289634 \h </w:instrText>
+            </w:r>
+            <w:r>
+              <w:rPr>
+                <w:noProof/>
+                <w:webHidden/>
+              </w:rPr>
+            </w:r>
+            <w:r>
+              <w:rPr>
                 <w:noProof/>
                 <w:webHidden/>
               </w:rPr>
@@ -2910,7 +3039,6 @@
             </w:r>
             <w:r>
               <w:rPr>
-                <w:rFonts w:ascii="Times New Roman" w:hAnsi="Times New Roman" w:cs="Times New Roman"/>
                 <w:noProof/>
                 <w:webHidden/>
               </w:rPr>
@@ -2918,7 +3046,6 @@
             </w:r>
             <w:r>
               <w:rPr>
-                <w:rFonts w:ascii="Times New Roman" w:hAnsi="Times New Roman" w:cs="Times New Roman"/>
                 <w:noProof/>
                 <w:webHidden/>
               </w:rPr>
@@ -2979,12 +3106,12 @@
           <w:numId w:val="9"/>
         </w:numPr>
       </w:pPr>
-      <w:bookmarkStart w:id="1" w:name="_Toc34354581"/>
+      <w:bookmarkStart w:id="0" w:name="_Toc36289619"/>
       <w:r>
         <w:lastRenderedPageBreak/>
         <w:t>УВОД</w:t>
       </w:r>
-      <w:bookmarkEnd w:id="1"/>
+      <w:bookmarkEnd w:id="0"/>
     </w:p>
     <w:p>
       <w:pPr>
@@ -2997,7 +3124,7 @@
           <w:rFonts w:ascii="Times New Roman" w:hAnsi="Times New Roman" w:cs="Times New Roman"/>
         </w:rPr>
       </w:pPr>
-      <w:bookmarkStart w:id="2" w:name="_Toc34354582"/>
+      <w:bookmarkStart w:id="1" w:name="_Toc36289620"/>
       <w:r>
         <w:rPr>
           <w:rFonts w:ascii="Times New Roman" w:hAnsi="Times New Roman" w:cs="Times New Roman"/>
@@ -3005,7 +3132,7 @@
         </w:rPr>
         <w:t>Резиме</w:t>
       </w:r>
-      <w:bookmarkEnd w:id="2"/>
+      <w:bookmarkEnd w:id="1"/>
     </w:p>
     <w:p>
       <w:pPr>
@@ -3061,7 +3188,7 @@
           <w:rFonts w:ascii="Times New Roman" w:hAnsi="Times New Roman" w:cs="Times New Roman"/>
         </w:rPr>
       </w:pPr>
-      <w:bookmarkStart w:id="3" w:name="_Toc34354583"/>
+      <w:bookmarkStart w:id="2" w:name="_Toc36289621"/>
       <w:r>
         <w:rPr>
           <w:rFonts w:ascii="Times New Roman" w:hAnsi="Times New Roman" w:cs="Times New Roman"/>
@@ -3069,7 +3196,7 @@
         </w:rPr>
         <w:t>Намена документа и циљне групе</w:t>
       </w:r>
-      <w:bookmarkEnd w:id="3"/>
+      <w:bookmarkEnd w:id="2"/>
     </w:p>
     <w:p>
       <w:pPr>
@@ -3105,7 +3232,7 @@
           <w:lang w:val="sr-Cyrl-RS"/>
         </w:rPr>
       </w:pPr>
-      <w:bookmarkStart w:id="4" w:name="_Toc34354584"/>
+      <w:bookmarkStart w:id="3" w:name="_Toc36289622"/>
       <w:r>
         <w:rPr>
           <w:rFonts w:ascii="Times New Roman" w:hAnsi="Times New Roman" w:cs="Times New Roman"/>
@@ -3113,7 +3240,7 @@
         </w:rPr>
         <w:t>Референце</w:t>
       </w:r>
-      <w:bookmarkEnd w:id="4"/>
+      <w:bookmarkEnd w:id="3"/>
     </w:p>
     <w:p>
       <w:pPr>
@@ -3176,7 +3303,7 @@
           <w:lang w:val="sr-Cyrl-RS"/>
         </w:rPr>
       </w:pPr>
-      <w:bookmarkStart w:id="5" w:name="_Toc34354585"/>
+      <w:bookmarkStart w:id="4" w:name="_Toc36289623"/>
       <w:r>
         <w:rPr>
           <w:rFonts w:ascii="Times New Roman" w:hAnsi="Times New Roman" w:cs="Times New Roman"/>
@@ -3184,7 +3311,7 @@
         </w:rPr>
         <w:t>Отворена питања</w:t>
       </w:r>
-      <w:bookmarkEnd w:id="5"/>
+      <w:bookmarkEnd w:id="4"/>
     </w:p>
     <w:tbl>
       <w:tblPr>
@@ -3345,7 +3472,7 @@
           <w:lang w:val="sr-Cyrl-RS"/>
         </w:rPr>
       </w:pPr>
-      <w:bookmarkStart w:id="6" w:name="_Toc34354586"/>
+      <w:bookmarkStart w:id="5" w:name="_Toc36289624"/>
       <w:r>
         <w:rPr>
           <w:lang w:val="sr-Cyrl-RS"/>
@@ -3370,7 +3497,7 @@
         </w:rPr>
         <w:t xml:space="preserve"> БИОСКОПА</w:t>
       </w:r>
-      <w:bookmarkEnd w:id="6"/>
+      <w:bookmarkEnd w:id="5"/>
     </w:p>
     <w:p>
       <w:pPr>
@@ -3384,7 +3511,7 @@
           <w:lang w:val="sr-Cyrl-RS"/>
         </w:rPr>
       </w:pPr>
-      <w:bookmarkStart w:id="7" w:name="_Toc34354587"/>
+      <w:bookmarkStart w:id="6" w:name="_Toc36289625"/>
       <w:r>
         <w:rPr>
           <w:rFonts w:ascii="Times New Roman" w:hAnsi="Times New Roman" w:cs="Times New Roman"/>
@@ -3392,7 +3519,7 @@
         </w:rPr>
         <w:t>Кратак опис</w:t>
       </w:r>
-      <w:bookmarkEnd w:id="7"/>
+      <w:bookmarkEnd w:id="6"/>
     </w:p>
     <w:p>
       <w:pPr>
@@ -3428,15 +3555,22 @@
           <w:lang w:val="sr-Cyrl-RS"/>
         </w:rPr>
       </w:pPr>
-      <w:bookmarkStart w:id="8" w:name="_Toc34354588"/>
-      <w:r>
-        <w:rPr>
-          <w:rFonts w:ascii="Times New Roman" w:hAnsi="Times New Roman" w:cs="Times New Roman"/>
-          <w:lang w:val="sr-Cyrl-RS"/>
-        </w:rPr>
-        <w:t>Ток догађаја</w:t>
-      </w:r>
-      <w:bookmarkEnd w:id="8"/>
+      <w:bookmarkStart w:id="7" w:name="_Toc36289626"/>
+      <w:r>
+        <w:rPr>
+          <w:rFonts w:ascii="Times New Roman" w:hAnsi="Times New Roman" w:cs="Times New Roman"/>
+          <w:lang w:val="sr-Cyrl-RS"/>
+        </w:rPr>
+        <w:t>Главни т</w:t>
+      </w:r>
+      <w:r>
+        <w:rPr>
+          <w:rFonts w:ascii="Times New Roman" w:hAnsi="Times New Roman" w:cs="Times New Roman"/>
+          <w:lang w:val="sr-Cyrl-RS"/>
+        </w:rPr>
+        <w:t>ок догађаја</w:t>
+      </w:r>
+      <w:bookmarkEnd w:id="7"/>
     </w:p>
     <w:p>
       <w:pPr>
@@ -3450,7 +3584,7 @@
           <w:lang w:val="sr-Cyrl-RS"/>
         </w:rPr>
       </w:pPr>
-      <w:bookmarkStart w:id="9" w:name="_Toc34354589"/>
+      <w:bookmarkStart w:id="8" w:name="_Toc36289627"/>
       <w:r>
         <w:rPr>
           <w:rFonts w:ascii="Times New Roman" w:hAnsi="Times New Roman" w:cs="Times New Roman"/>
@@ -3458,7 +3592,7 @@
         </w:rPr>
         <w:t>Корисник одобрава налог</w:t>
       </w:r>
-      <w:bookmarkEnd w:id="9"/>
+      <w:bookmarkEnd w:id="8"/>
     </w:p>
     <w:p>
       <w:pPr>
@@ -3472,7 +3606,7 @@
           <w:lang w:val="sr-Cyrl-RS"/>
         </w:rPr>
       </w:pPr>
-      <w:bookmarkStart w:id="10" w:name="_Hlk34244887"/>
+      <w:bookmarkStart w:id="9" w:name="_Hlk34244887"/>
       <w:r>
         <w:rPr>
           <w:rFonts w:ascii="Times New Roman" w:hAnsi="Times New Roman" w:cs="Times New Roman"/>
@@ -3695,18 +3829,40 @@
     </w:p>
     <w:p>
       <w:pPr>
+        <w:pStyle w:val="Heading2"/>
+        <w:numPr>
+          <w:ilvl w:val="1"/>
+          <w:numId w:val="21"/>
+        </w:numPr>
+        <w:rPr>
+          <w:rFonts w:ascii="Times New Roman" w:hAnsi="Times New Roman" w:cs="Times New Roman"/>
+          <w:lang w:val="sr-Cyrl-RS"/>
+        </w:rPr>
+      </w:pPr>
+      <w:bookmarkStart w:id="10" w:name="_Toc36289628"/>
+      <w:bookmarkEnd w:id="9"/>
+      <w:r>
+        <w:rPr>
+          <w:rFonts w:ascii="Times New Roman" w:hAnsi="Times New Roman" w:cs="Times New Roman"/>
+          <w:lang w:val="sr-Cyrl-RS"/>
+        </w:rPr>
+        <w:t>Алтернативни токови догађаја</w:t>
+      </w:r>
+      <w:bookmarkEnd w:id="10"/>
+    </w:p>
+    <w:p>
+      <w:pPr>
         <w:pStyle w:val="Heading3"/>
         <w:numPr>
           <w:ilvl w:val="2"/>
-          <w:numId w:val="21"/>
+          <w:numId w:val="42"/>
         </w:numPr>
         <w:rPr>
           <w:rFonts w:ascii="Times New Roman" w:hAnsi="Times New Roman" w:cs="Times New Roman"/>
           <w:lang w:val="sr-Cyrl-RS"/>
         </w:rPr>
       </w:pPr>
-      <w:bookmarkStart w:id="11" w:name="_Toc34354590"/>
-      <w:bookmarkEnd w:id="10"/>
+      <w:bookmarkStart w:id="11" w:name="_Toc36289629"/>
       <w:r>
         <w:rPr>
           <w:rFonts w:ascii="Times New Roman" w:hAnsi="Times New Roman" w:cs="Times New Roman"/>
@@ -3810,14 +3966,28 @@
           <w:rFonts w:ascii="Times New Roman" w:hAnsi="Times New Roman" w:cs="Times New Roman"/>
           <w:lang w:val="sr-Cyrl-RS"/>
         </w:rPr>
-        <w:t>одбија активацију налога притиском на дугме за одбијање</w:t>
-      </w:r>
-      <w:r>
-        <w:rPr>
-          <w:rFonts w:ascii="Times New Roman" w:hAnsi="Times New Roman" w:cs="Times New Roman"/>
-          <w:lang w:val="sr-Cyrl-RS"/>
-        </w:rPr>
-        <w:t>.</w:t>
+        <w:t xml:space="preserve">одлучује да </w:t>
+      </w:r>
+      <w:r>
+        <w:rPr>
+          <w:rFonts w:ascii="Times New Roman" w:hAnsi="Times New Roman" w:cs="Times New Roman"/>
+          <w:lang w:val="sr-Cyrl-RS"/>
+        </w:rPr>
+        <w:t>одбиј</w:t>
+      </w:r>
+      <w:r>
+        <w:rPr>
+          <w:rFonts w:ascii="Times New Roman" w:hAnsi="Times New Roman" w:cs="Times New Roman"/>
+          <w:lang w:val="sr-Cyrl-RS"/>
+        </w:rPr>
+        <w:t>е</w:t>
+      </w:r>
+      <w:r>
+        <w:rPr>
+          <w:rFonts w:ascii="Times New Roman" w:hAnsi="Times New Roman" w:cs="Times New Roman"/>
+          <w:lang w:val="sr-Cyrl-RS"/>
+        </w:rPr>
+        <w:t xml:space="preserve"> активацију налога притиском на дугме за одбијање.</w:t>
       </w:r>
     </w:p>
     <w:p>
@@ -3837,7 +4007,7 @@
           <w:rFonts w:ascii="Times New Roman" w:hAnsi="Times New Roman" w:cs="Times New Roman"/>
           <w:lang w:val="sr-Cyrl-RS"/>
         </w:rPr>
-        <w:t>Систем одабрани налог брише из базе</w:t>
+        <w:t>Систем приказује прозор у коме се од корисника тражи потврда одбијања налога</w:t>
       </w:r>
       <w:r>
         <w:rPr>
@@ -3846,12 +4016,54 @@
         </w:rPr>
         <w:t>.</w:t>
       </w:r>
-      <w:r>
-        <w:rPr>
-          <w:rFonts w:ascii="Times New Roman" w:hAnsi="Times New Roman" w:cs="Times New Roman"/>
-          <w:lang w:val="sr-Cyrl-RS"/>
-        </w:rPr>
-        <w:t xml:space="preserve"> Систем приказује листу захтева који још увек чекају одобрење.</w:t>
+    </w:p>
+    <w:p>
+      <w:pPr>
+        <w:pStyle w:val="ListParagraph"/>
+        <w:numPr>
+          <w:ilvl w:val="2"/>
+          <w:numId w:val="25"/>
+        </w:numPr>
+        <w:rPr>
+          <w:rFonts w:ascii="Times New Roman" w:hAnsi="Times New Roman" w:cs="Times New Roman"/>
+          <w:lang w:val="sr-Cyrl-RS"/>
+        </w:rPr>
+      </w:pPr>
+      <w:r>
+        <w:rPr>
+          <w:rFonts w:ascii="Times New Roman" w:hAnsi="Times New Roman" w:cs="Times New Roman"/>
+          <w:lang w:val="sr-Cyrl-RS"/>
+        </w:rPr>
+        <w:t>Корисник потврђује своју одлуку притиском на дугме за потврђив</w:t>
+      </w:r>
+      <w:bookmarkStart w:id="12" w:name="_GoBack"/>
+      <w:bookmarkEnd w:id="12"/>
+      <w:r>
+        <w:rPr>
+          <w:rFonts w:ascii="Times New Roman" w:hAnsi="Times New Roman" w:cs="Times New Roman"/>
+          <w:lang w:val="sr-Cyrl-RS"/>
+        </w:rPr>
+        <w:t>ање.</w:t>
+      </w:r>
+    </w:p>
+    <w:p>
+      <w:pPr>
+        <w:pStyle w:val="ListParagraph"/>
+        <w:numPr>
+          <w:ilvl w:val="2"/>
+          <w:numId w:val="25"/>
+        </w:numPr>
+        <w:rPr>
+          <w:rFonts w:ascii="Times New Roman" w:hAnsi="Times New Roman" w:cs="Times New Roman"/>
+          <w:lang w:val="sr-Cyrl-RS"/>
+        </w:rPr>
+      </w:pPr>
+      <w:r>
+        <w:rPr>
+          <w:rFonts w:ascii="Times New Roman" w:hAnsi="Times New Roman" w:cs="Times New Roman"/>
+          <w:lang w:val="sr-Cyrl-RS"/>
+        </w:rPr>
+        <w:t>Систем одабрани налог брише из базе. Систем приказује листу захтева који још увек чекају одобрење.</w:t>
       </w:r>
     </w:p>
     <w:p>
@@ -3859,23 +4071,29 @@
         <w:pStyle w:val="Heading3"/>
         <w:numPr>
           <w:ilvl w:val="2"/>
-          <w:numId w:val="21"/>
+          <w:numId w:val="42"/>
         </w:numPr>
         <w:rPr>
           <w:rFonts w:ascii="Times New Roman" w:hAnsi="Times New Roman" w:cs="Times New Roman"/>
           <w:lang w:val="sr-Cyrl-RS"/>
         </w:rPr>
       </w:pPr>
-      <w:bookmarkStart w:id="12" w:name="_Toc34354591"/>
-      <w:bookmarkStart w:id="13" w:name="_Hlk34248953"/>
-      <w:r>
-        <w:rPr>
-          <w:rFonts w:ascii="Times New Roman" w:hAnsi="Times New Roman" w:cs="Times New Roman"/>
-          <w:lang w:val="sr-Cyrl-RS"/>
-        </w:rPr>
-        <w:t>Корисник одустаје од одлуке</w:t>
-      </w:r>
-      <w:bookmarkEnd w:id="12"/>
+      <w:bookmarkStart w:id="13" w:name="_Toc36289630"/>
+      <w:r>
+        <w:rPr>
+          <w:rFonts w:ascii="Times New Roman" w:hAnsi="Times New Roman" w:cs="Times New Roman"/>
+          <w:lang w:val="sr-Cyrl-RS"/>
+        </w:rPr>
+        <w:t xml:space="preserve">Корисник одустаје од </w:t>
+      </w:r>
+      <w:r>
+        <w:rPr>
+          <w:rFonts w:ascii="Times New Roman" w:hAnsi="Times New Roman" w:cs="Times New Roman"/>
+          <w:lang w:val="sr-Cyrl-RS"/>
+        </w:rPr>
+        <w:t>одбијања налога</w:t>
+      </w:r>
+      <w:bookmarkEnd w:id="13"/>
     </w:p>
     <w:p>
       <w:pPr>
@@ -3894,14 +4112,35 @@
           <w:rFonts w:ascii="Times New Roman" w:hAnsi="Times New Roman" w:cs="Times New Roman"/>
           <w:lang w:val="sr-Cyrl-RS"/>
         </w:rPr>
-        <w:t>Корисник одустаје од одлуке притиском на дугме за одустајање</w:t>
-      </w:r>
-      <w:r>
-        <w:rPr>
-          <w:rFonts w:ascii="Times New Roman" w:hAnsi="Times New Roman" w:cs="Times New Roman"/>
-          <w:lang w:val="sr-Cyrl-RS"/>
-        </w:rPr>
-        <w:t>.</w:t>
+        <w:t xml:space="preserve">Корисник </w:t>
+      </w:r>
+      <w:r>
+        <w:rPr>
+          <w:rFonts w:ascii="Times New Roman" w:hAnsi="Times New Roman" w:cs="Times New Roman"/>
+          <w:lang w:val="sr-Cyrl-RS"/>
+        </w:rPr>
+        <w:t xml:space="preserve">одлучује да </w:t>
+      </w:r>
+      <w:r>
+        <w:rPr>
+          <w:rFonts w:ascii="Times New Roman" w:hAnsi="Times New Roman" w:cs="Times New Roman"/>
+          <w:lang w:val="sr-Cyrl-RS"/>
+        </w:rPr>
+        <w:t>одбиј</w:t>
+      </w:r>
+      <w:r>
+        <w:rPr>
+          <w:rFonts w:ascii="Times New Roman" w:hAnsi="Times New Roman" w:cs="Times New Roman"/>
+          <w:lang w:val="sr-Cyrl-RS"/>
+        </w:rPr>
+        <w:t>е</w:t>
+      </w:r>
+      <w:r>
+        <w:rPr>
+          <w:rFonts w:ascii="Times New Roman" w:hAnsi="Times New Roman" w:cs="Times New Roman"/>
+          <w:lang w:val="sr-Cyrl-RS"/>
+        </w:rPr>
+        <w:t xml:space="preserve"> активацију налога притиском на дугме за одбијање.</w:t>
       </w:r>
     </w:p>
     <w:p>
@@ -3921,23 +4160,140 @@
           <w:rFonts w:ascii="Times New Roman" w:hAnsi="Times New Roman" w:cs="Times New Roman"/>
           <w:lang w:val="sr-Cyrl-RS"/>
         </w:rPr>
+        <w:t>Систем приказује прозор у коме се од корисника тражи потврда одбијања налога</w:t>
+      </w:r>
+      <w:r>
+        <w:rPr>
+          <w:rFonts w:ascii="Times New Roman" w:hAnsi="Times New Roman" w:cs="Times New Roman"/>
+          <w:lang w:val="sr-Cyrl-RS"/>
+        </w:rPr>
+        <w:t>.</w:t>
+      </w:r>
+    </w:p>
+    <w:p>
+      <w:pPr>
+        <w:pStyle w:val="ListParagraph"/>
+        <w:numPr>
+          <w:ilvl w:val="2"/>
+          <w:numId w:val="25"/>
+        </w:numPr>
+        <w:rPr>
+          <w:rFonts w:ascii="Times New Roman" w:hAnsi="Times New Roman" w:cs="Times New Roman"/>
+          <w:lang w:val="sr-Cyrl-RS"/>
+        </w:rPr>
+      </w:pPr>
+      <w:r>
+        <w:rPr>
+          <w:rFonts w:ascii="Times New Roman" w:hAnsi="Times New Roman" w:cs="Times New Roman"/>
+          <w:lang w:val="sr-Cyrl-RS"/>
+        </w:rPr>
+        <w:t>Корисник одустаје од одбијања и притиска дугме за поништавање одлуке.</w:t>
+      </w:r>
+    </w:p>
+    <w:p>
+      <w:pPr>
+        <w:pStyle w:val="ListParagraph"/>
+        <w:numPr>
+          <w:ilvl w:val="2"/>
+          <w:numId w:val="25"/>
+        </w:numPr>
+        <w:rPr>
+          <w:rFonts w:ascii="Times New Roman" w:hAnsi="Times New Roman" w:cs="Times New Roman"/>
+          <w:lang w:val="sr-Cyrl-RS"/>
+        </w:rPr>
+      </w:pPr>
+      <w:r>
+        <w:rPr>
+          <w:rFonts w:ascii="Times New Roman" w:hAnsi="Times New Roman" w:cs="Times New Roman"/>
+          <w:lang w:val="sr-Cyrl-RS"/>
+        </w:rPr>
+        <w:t>Систем се враћа на страницу из корака 4.</w:t>
+      </w:r>
+    </w:p>
+    <w:p>
+      <w:pPr>
+        <w:pStyle w:val="Heading3"/>
+        <w:numPr>
+          <w:ilvl w:val="2"/>
+          <w:numId w:val="42"/>
+        </w:numPr>
+        <w:rPr>
+          <w:rFonts w:ascii="Times New Roman" w:hAnsi="Times New Roman" w:cs="Times New Roman"/>
+          <w:lang w:val="sr-Cyrl-RS"/>
+        </w:rPr>
+      </w:pPr>
+      <w:bookmarkStart w:id="14" w:name="_Toc36289631"/>
+      <w:r>
+        <w:rPr>
+          <w:rFonts w:ascii="Times New Roman" w:hAnsi="Times New Roman" w:cs="Times New Roman"/>
+          <w:lang w:val="sr-Cyrl-RS"/>
+        </w:rPr>
+        <w:lastRenderedPageBreak/>
+        <w:t>Корисник одустаје од одлуке</w:t>
+      </w:r>
+      <w:bookmarkEnd w:id="14"/>
+    </w:p>
+    <w:p>
+      <w:pPr>
+        <w:pStyle w:val="ListParagraph"/>
+        <w:numPr>
+          <w:ilvl w:val="1"/>
+          <w:numId w:val="25"/>
+        </w:numPr>
+        <w:rPr>
+          <w:rFonts w:ascii="Times New Roman" w:hAnsi="Times New Roman" w:cs="Times New Roman"/>
+          <w:lang w:val="sr-Cyrl-RS"/>
+        </w:rPr>
+      </w:pPr>
+      <w:r>
+        <w:rPr>
+          <w:rFonts w:ascii="Times New Roman" w:hAnsi="Times New Roman" w:cs="Times New Roman"/>
+          <w:lang w:val="sr-Cyrl-RS"/>
+        </w:rPr>
+        <w:t>Корисник одустаје од одлуке притиском на дугме за одустајање.</w:t>
+      </w:r>
+    </w:p>
+    <w:p>
+      <w:pPr>
+        <w:pStyle w:val="ListParagraph"/>
+        <w:numPr>
+          <w:ilvl w:val="2"/>
+          <w:numId w:val="25"/>
+        </w:numPr>
+        <w:rPr>
+          <w:rFonts w:ascii="Times New Roman" w:hAnsi="Times New Roman" w:cs="Times New Roman"/>
+          <w:lang w:val="sr-Cyrl-RS"/>
+        </w:rPr>
+      </w:pPr>
+      <w:r>
+        <w:rPr>
+          <w:rFonts w:ascii="Times New Roman" w:hAnsi="Times New Roman" w:cs="Times New Roman"/>
+          <w:lang w:val="sr-Cyrl-RS"/>
+        </w:rPr>
         <w:t>Систем приказује неизмењену листу захтева који чекају одобрење.</w:t>
       </w:r>
+    </w:p>
+    <w:p>
+      <w:pPr>
+        <w:rPr>
+          <w:rFonts w:ascii="Times New Roman" w:hAnsi="Times New Roman" w:cs="Times New Roman"/>
+          <w:lang w:val="sr-Cyrl-RS"/>
+        </w:rPr>
+      </w:pPr>
     </w:p>
     <w:p>
       <w:pPr>
         <w:pStyle w:val="Heading2"/>
         <w:numPr>
           <w:ilvl w:val="1"/>
-          <w:numId w:val="21"/>
+          <w:numId w:val="42"/>
         </w:numPr>
         <w:rPr>
           <w:rFonts w:ascii="Times New Roman" w:hAnsi="Times New Roman" w:cs="Times New Roman"/>
           <w:lang w:val="sr-Cyrl-RS"/>
         </w:rPr>
       </w:pPr>
-      <w:bookmarkStart w:id="14" w:name="_Toc34354592"/>
-      <w:bookmarkEnd w:id="13"/>
+      <w:bookmarkStart w:id="15" w:name="_Toc36289632"/>
       <w:r>
         <w:rPr>
           <w:rFonts w:ascii="Times New Roman" w:hAnsi="Times New Roman" w:cs="Times New Roman"/>
@@ -3945,7 +4301,7 @@
         </w:rPr>
         <w:t>Посебни захтеви</w:t>
       </w:r>
-      <w:bookmarkEnd w:id="14"/>
+      <w:bookmarkEnd w:id="15"/>
     </w:p>
     <w:p>
       <w:pPr>
@@ -3961,20 +4317,28 @@
         </w:rPr>
         <w:t>Нема.</w:t>
       </w:r>
+    </w:p>
+    <w:p>
+      <w:pPr>
+        <w:rPr>
+          <w:rFonts w:ascii="Times New Roman" w:hAnsi="Times New Roman" w:cs="Times New Roman"/>
+          <w:lang w:val="sr-Cyrl-RS"/>
+        </w:rPr>
+      </w:pPr>
     </w:p>
     <w:p>
       <w:pPr>
         <w:pStyle w:val="Heading2"/>
         <w:numPr>
           <w:ilvl w:val="1"/>
-          <w:numId w:val="21"/>
+          <w:numId w:val="42"/>
         </w:numPr>
         <w:rPr>
           <w:rFonts w:ascii="Times New Roman" w:hAnsi="Times New Roman" w:cs="Times New Roman"/>
           <w:lang w:val="sr-Cyrl-RS"/>
         </w:rPr>
       </w:pPr>
-      <w:bookmarkStart w:id="15" w:name="_Toc34354593"/>
+      <w:bookmarkStart w:id="16" w:name="_Toc36289633"/>
       <w:r>
         <w:rPr>
           <w:rFonts w:ascii="Times New Roman" w:hAnsi="Times New Roman" w:cs="Times New Roman"/>
@@ -3982,7 +4346,7 @@
         </w:rPr>
         <w:t>Предуслови</w:t>
       </w:r>
-      <w:bookmarkEnd w:id="15"/>
+      <w:bookmarkEnd w:id="16"/>
     </w:p>
     <w:p>
       <w:pPr>
@@ -4046,23 +4410,22 @@
         <w:pStyle w:val="Heading2"/>
         <w:numPr>
           <w:ilvl w:val="1"/>
-          <w:numId w:val="21"/>
+          <w:numId w:val="42"/>
         </w:numPr>
         <w:rPr>
           <w:rFonts w:ascii="Times New Roman" w:hAnsi="Times New Roman" w:cs="Times New Roman"/>
           <w:lang w:val="sr-Cyrl-RS"/>
         </w:rPr>
       </w:pPr>
-      <w:bookmarkStart w:id="16" w:name="_Toc34354594"/>
-      <w:r>
-        <w:rPr>
-          <w:rFonts w:ascii="Times New Roman" w:hAnsi="Times New Roman" w:cs="Times New Roman"/>
-          <w:lang w:val="sr-Cyrl-RS"/>
-        </w:rPr>
-        <w:lastRenderedPageBreak/>
+      <w:bookmarkStart w:id="17" w:name="_Toc36289634"/>
+      <w:r>
+        <w:rPr>
+          <w:rFonts w:ascii="Times New Roman" w:hAnsi="Times New Roman" w:cs="Times New Roman"/>
+          <w:lang w:val="sr-Cyrl-RS"/>
+        </w:rPr>
         <w:t>Последице</w:t>
       </w:r>
-      <w:bookmarkEnd w:id="16"/>
+      <w:bookmarkEnd w:id="17"/>
     </w:p>
     <w:p>
       <w:pPr>
@@ -8109,6 +8472,119 @@
     </w:lvl>
   </w:abstractNum>
   <w:abstractNum w:abstractNumId="37" w15:restartNumberingAfterBreak="0">
+    <w:nsid w:val="79E64A2F"/>
+    <w:multiLevelType w:val="multilevel"/>
+    <w:tmpl w:val="A9EEAF06"/>
+    <w:lvl w:ilvl="0">
+      <w:start w:val="2"/>
+      <w:numFmt w:val="decimal"/>
+      <w:lvlText w:val="%1"/>
+      <w:lvlJc w:val="left"/>
+      <w:pPr>
+        <w:ind w:left="645" w:hanging="645"/>
+      </w:pPr>
+      <w:rPr>
+        <w:rFonts w:hint="default"/>
+      </w:rPr>
+    </w:lvl>
+    <w:lvl w:ilvl="1">
+      <w:start w:val="3"/>
+      <w:numFmt w:val="decimal"/>
+      <w:lvlText w:val="%1.%2"/>
+      <w:lvlJc w:val="left"/>
+      <w:pPr>
+        <w:ind w:left="645" w:hanging="645"/>
+      </w:pPr>
+      <w:rPr>
+        <w:rFonts w:hint="default"/>
+      </w:rPr>
+    </w:lvl>
+    <w:lvl w:ilvl="2">
+      <w:start w:val="1"/>
+      <w:numFmt w:val="decimal"/>
+      <w:lvlText w:val="%1.%2.%3"/>
+      <w:lvlJc w:val="left"/>
+      <w:pPr>
+        <w:ind w:left="720" w:hanging="720"/>
+      </w:pPr>
+      <w:rPr>
+        <w:rFonts w:hint="default"/>
+      </w:rPr>
+    </w:lvl>
+    <w:lvl w:ilvl="3">
+      <w:start w:val="1"/>
+      <w:numFmt w:val="decimal"/>
+      <w:lvlText w:val="%1.%2.%3.%4"/>
+      <w:lvlJc w:val="left"/>
+      <w:pPr>
+        <w:ind w:left="720" w:hanging="720"/>
+      </w:pPr>
+      <w:rPr>
+        <w:rFonts w:hint="default"/>
+      </w:rPr>
+    </w:lvl>
+    <w:lvl w:ilvl="4">
+      <w:start w:val="1"/>
+      <w:numFmt w:val="decimal"/>
+      <w:lvlText w:val="%1.%2.%3.%4.%5"/>
+      <w:lvlJc w:val="left"/>
+      <w:pPr>
+        <w:ind w:left="1080" w:hanging="1080"/>
+      </w:pPr>
+      <w:rPr>
+        <w:rFonts w:hint="default"/>
+      </w:rPr>
+    </w:lvl>
+    <w:lvl w:ilvl="5">
+      <w:start w:val="1"/>
+      <w:numFmt w:val="decimal"/>
+      <w:lvlText w:val="%1.%2.%3.%4.%5.%6"/>
+      <w:lvlJc w:val="left"/>
+      <w:pPr>
+        <w:ind w:left="1080" w:hanging="1080"/>
+      </w:pPr>
+      <w:rPr>
+        <w:rFonts w:hint="default"/>
+      </w:rPr>
+    </w:lvl>
+    <w:lvl w:ilvl="6">
+      <w:start w:val="1"/>
+      <w:numFmt w:val="decimal"/>
+      <w:lvlText w:val="%1.%2.%3.%4.%5.%6.%7"/>
+      <w:lvlJc w:val="left"/>
+      <w:pPr>
+        <w:ind w:left="1440" w:hanging="1440"/>
+      </w:pPr>
+      <w:rPr>
+        <w:rFonts w:hint="default"/>
+      </w:rPr>
+    </w:lvl>
+    <w:lvl w:ilvl="7">
+      <w:start w:val="1"/>
+      <w:numFmt w:val="decimal"/>
+      <w:lvlText w:val="%1.%2.%3.%4.%5.%6.%7.%8"/>
+      <w:lvlJc w:val="left"/>
+      <w:pPr>
+        <w:ind w:left="1440" w:hanging="1440"/>
+      </w:pPr>
+      <w:rPr>
+        <w:rFonts w:hint="default"/>
+      </w:rPr>
+    </w:lvl>
+    <w:lvl w:ilvl="8">
+      <w:start w:val="1"/>
+      <w:numFmt w:val="decimal"/>
+      <w:lvlText w:val="%1.%2.%3.%4.%5.%6.%7.%8.%9"/>
+      <w:lvlJc w:val="left"/>
+      <w:pPr>
+        <w:ind w:left="1800" w:hanging="1800"/>
+      </w:pPr>
+      <w:rPr>
+        <w:rFonts w:hint="default"/>
+      </w:rPr>
+    </w:lvl>
+  </w:abstractNum>
+  <w:abstractNum w:abstractNumId="38" w15:restartNumberingAfterBreak="0">
     <w:nsid w:val="7B110E63"/>
     <w:multiLevelType w:val="multilevel"/>
     <w:tmpl w:val="9B069EA0"/>
@@ -8221,10 +8697,10 @@
       </w:rPr>
     </w:lvl>
   </w:abstractNum>
-  <w:abstractNum w:abstractNumId="38" w15:restartNumberingAfterBreak="0">
+  <w:abstractNum w:abstractNumId="39" w15:restartNumberingAfterBreak="0">
     <w:nsid w:val="7B302203"/>
     <w:multiLevelType w:val="multilevel"/>
-    <w:tmpl w:val="FAF07CEC"/>
+    <w:tmpl w:val="B142A61E"/>
     <w:lvl w:ilvl="0">
       <w:start w:val="2"/>
       <w:numFmt w:val="decimal"/>
@@ -8238,7 +8714,7 @@
       </w:rPr>
     </w:lvl>
     <w:lvl w:ilvl="1">
-      <w:start w:val="2"/>
+      <w:start w:val="3"/>
       <w:numFmt w:val="decimal"/>
       <w:lvlText w:val="%1.%2"/>
       <w:lvlJc w:val="left"/>
@@ -8334,7 +8810,7 @@
       </w:rPr>
     </w:lvl>
   </w:abstractNum>
-  <w:abstractNum w:abstractNumId="39" w15:restartNumberingAfterBreak="0">
+  <w:abstractNum w:abstractNumId="40" w15:restartNumberingAfterBreak="0">
     <w:nsid w:val="7D061EA7"/>
     <w:multiLevelType w:val="hybridMultilevel"/>
     <w:tmpl w:val="4E8E3094"/>
@@ -8420,7 +8896,7 @@
       </w:pPr>
     </w:lvl>
   </w:abstractNum>
-  <w:abstractNum w:abstractNumId="40" w15:restartNumberingAfterBreak="0">
+  <w:abstractNum w:abstractNumId="41" w15:restartNumberingAfterBreak="0">
     <w:nsid w:val="7E94570B"/>
     <w:multiLevelType w:val="multilevel"/>
     <w:tmpl w:val="7F322ADA"/>
@@ -8582,7 +9058,7 @@
     <w:abstractNumId w:val="30"/>
   </w:num>
   <w:num w:numId="17">
-    <w:abstractNumId w:val="40"/>
+    <w:abstractNumId w:val="41"/>
   </w:num>
   <w:num w:numId="18">
     <w:abstractNumId w:val="34"/>
@@ -8594,13 +9070,13 @@
     <w:abstractNumId w:val="9"/>
   </w:num>
   <w:num w:numId="21">
-    <w:abstractNumId w:val="38"/>
+    <w:abstractNumId w:val="39"/>
   </w:num>
   <w:num w:numId="22">
     <w:abstractNumId w:val="15"/>
   </w:num>
   <w:num w:numId="23">
-    <w:abstractNumId w:val="39"/>
+    <w:abstractNumId w:val="40"/>
   </w:num>
   <w:num w:numId="24">
     <w:abstractNumId w:val="12"/>
@@ -8612,7 +9088,7 @@
     <w:abstractNumId w:val="20"/>
   </w:num>
   <w:num w:numId="27">
-    <w:abstractNumId w:val="37"/>
+    <w:abstractNumId w:val="38"/>
   </w:num>
   <w:num w:numId="28">
     <w:abstractNumId w:val="14"/>
@@ -8656,6 +9132,9 @@
   <w:num w:numId="41">
     <w:abstractNumId w:val="5"/>
   </w:num>
+  <w:num w:numId="42">
+    <w:abstractNumId w:val="37"/>
+  </w:num>
 </w:numbering>
 </file>
 
@@ -8676,7 +9155,7 @@
       </w:pPr>
     </w:pPrDefault>
   </w:docDefaults>
-  <w:latentStyles w:defLockedState="0" w:defUIPriority="99" w:defSemiHidden="0" w:defUnhideWhenUsed="0" w:defQFormat="0" w:count="377">
+  <w:latentStyles w:defLockedState="0" w:defUIPriority="99" w:defSemiHidden="0" w:defUnhideWhenUsed="0" w:defQFormat="0" w:count="376">
     <w:lsdException w:name="Normal" w:uiPriority="0" w:qFormat="1"/>
     <w:lsdException w:name="heading 1" w:uiPriority="9" w:qFormat="1"/>
     <w:lsdException w:name="heading 2" w:semiHidden="1" w:uiPriority="9" w:unhideWhenUsed="1" w:qFormat="1"/>
@@ -9053,7 +9532,6 @@
     <w:lsdException w:name="Hashtag" w:semiHidden="1" w:unhideWhenUsed="1"/>
     <w:lsdException w:name="Unresolved Mention" w:semiHidden="1" w:unhideWhenUsed="1"/>
     <w:lsdException w:name="Smart Link" w:semiHidden="1" w:unhideWhenUsed="1"/>
-    <w:lsdException w:name="Smart Link Error" w:semiHidden="1" w:unhideWhenUsed="1"/>
   </w:latentStyles>
   <w:style w:type="paragraph" w:default="1" w:styleId="Normal">
     <w:name w:val="Normal"/>
@@ -9812,7 +10290,7 @@
 </file>
 
 <file path=customXml/itemProps1.xml><?xml version="1.0" encoding="utf-8"?>
-<ds:datastoreItem xmlns:ds="http://schemas.openxmlformats.org/officeDocument/2006/customXml" ds:itemID="{9F06094F-CBA5-43C4-90CE-FC20268BC3DB}">
+<ds:datastoreItem xmlns:ds="http://schemas.openxmlformats.org/officeDocument/2006/customXml" ds:itemID="{7786435C-8993-4255-BDAC-6BD86D33A130}">
   <ds:schemaRefs>
     <ds:schemaRef ds:uri="http://schemas.openxmlformats.org/officeDocument/2006/bibliography"/>
   </ds:schemaRefs>

</xml_diff>